<commit_message>
Translated workshop manual from dutch to English
</commit_message>
<xml_diff>
--- a/doc/Demos/Workshop/Workshop Manual.docx
+++ b/doc/Demos/Workshop/Workshop Manual.docx
@@ -1,534 +1,519 @@
 
 <file path=word/document.xml><?xml version="1.0" encoding="utf-8"?>
-<w:document xmlns:wpc="http://schemas.microsoft.com/office/word/2010/wordprocessingCanvas" xmlns:mc="http://schemas.openxmlformats.org/markup-compatibility/2006" xmlns:o="urn:schemas-microsoft-com:office:office" xmlns:r="http://schemas.openxmlformats.org/officeDocument/2006/relationships" xmlns:m="http://schemas.openxmlformats.org/officeDocument/2006/math" xmlns:v="urn:schemas-microsoft-com:vml" xmlns:wp14="http://schemas.microsoft.com/office/word/2010/wordprocessingDrawing" xmlns:wp="http://schemas.openxmlformats.org/drawingml/2006/wordprocessingDrawing" xmlns:w10="urn:schemas-microsoft-com:office:word" xmlns:w="http://schemas.openxmlformats.org/wordprocessingml/2006/main" xmlns:w14="http://schemas.microsoft.com/office/word/2010/wordml" xmlns:wpg="http://schemas.microsoft.com/office/word/2010/wordprocessingGroup" xmlns:wpi="http://schemas.microsoft.com/office/word/2010/wordprocessingInk" xmlns:wne="http://schemas.microsoft.com/office/word/2006/wordml" xmlns:wps="http://schemas.microsoft.com/office/word/2010/wordprocessingShape" mc:Ignorable="w14 wp14">
+<w:document xmlns:ve="http://schemas.openxmlformats.org/markup-compatibility/2006" xmlns:o="urn:schemas-microsoft-com:office:office" xmlns:r="http://schemas.openxmlformats.org/officeDocument/2006/relationships" xmlns:m="http://schemas.openxmlformats.org/officeDocument/2006/math" xmlns:v="urn:schemas-microsoft-com:vml" xmlns:wp="http://schemas.openxmlformats.org/drawingml/2006/wordprocessingDrawing" xmlns:w10="urn:schemas-microsoft-com:office:word" xmlns:w="http://schemas.openxmlformats.org/wordprocessingml/2006/main" xmlns:wne="http://schemas.microsoft.com/office/word/2006/wordml">
   <w:body>
-    <w:p/>
     <w:p>
-      <w:r>
-        <w:rPr>
-          <w:noProof/>
-          <w:lang w:eastAsia="nl-NL"/>
-        </w:rPr>
-        <w:drawing>
-          <wp:anchor distT="0" distB="0" distL="114300" distR="114300" simplePos="0" relativeHeight="251659264" behindDoc="1" locked="0" layoutInCell="1" allowOverlap="1" wp14:anchorId="6BEC1B23" wp14:editId="5BD9FEBE">
-            <wp:simplePos x="0" y="0"/>
-            <wp:positionH relativeFrom="column">
-              <wp:posOffset>3372749</wp:posOffset>
-            </wp:positionH>
-            <wp:positionV relativeFrom="paragraph">
-              <wp:posOffset>300990</wp:posOffset>
-            </wp:positionV>
-            <wp:extent cx="3191510" cy="1250950"/>
-            <wp:effectExtent l="38100" t="838200" r="0" b="844550"/>
-            <wp:wrapNone/>
-            <wp:docPr id="1" name="Picture 1" descr="C:\Users\A134263\Downloads\ATT28811 1.jpg"/>
-            <wp:cNvGraphicFramePr>
-              <a:graphicFrameLocks xmlns:a="http://schemas.openxmlformats.org/drawingml/2006/main" noChangeAspect="1"/>
-            </wp:cNvGraphicFramePr>
-            <a:graphic xmlns:a="http://schemas.openxmlformats.org/drawingml/2006/main">
-              <a:graphicData uri="http://schemas.openxmlformats.org/drawingml/2006/picture">
-                <pic:pic xmlns:pic="http://schemas.openxmlformats.org/drawingml/2006/picture">
-                  <pic:nvPicPr>
-                    <pic:cNvPr id="0" name="Picture 1" descr="C:\Users\A134263\Downloads\ATT28811 1.jpg"/>
-                    <pic:cNvPicPr>
-                      <a:picLocks noChangeAspect="1" noChangeArrowheads="1"/>
-                    </pic:cNvPicPr>
-                  </pic:nvPicPr>
-                  <pic:blipFill>
-                    <a:blip r:embed="rId6">
-                      <a:extLst>
-                        <a:ext uri="{28A0092B-C50C-407E-A947-70E740481C1C}">
-                          <a14:useLocalDpi xmlns:a14="http://schemas.microsoft.com/office/drawing/2010/main" val="0"/>
-                        </a:ext>
-                      </a:extLst>
-                    </a:blip>
-                    <a:srcRect/>
-                    <a:stretch>
-                      <a:fillRect/>
-                    </a:stretch>
-                  </pic:blipFill>
-                  <pic:spPr bwMode="auto">
-                    <a:xfrm rot="2207115">
-                      <a:off x="0" y="0"/>
-                      <a:ext cx="3191510" cy="1250950"/>
-                    </a:xfrm>
-                    <a:prstGeom prst="rect">
-                      <a:avLst/>
-                    </a:prstGeom>
-                    <a:noFill/>
-                    <a:ln>
-                      <a:noFill/>
-                    </a:ln>
-                  </pic:spPr>
-                </pic:pic>
-              </a:graphicData>
-            </a:graphic>
-            <wp14:sizeRelH relativeFrom="page">
-              <wp14:pctWidth>0</wp14:pctWidth>
-            </wp14:sizeRelH>
-            <wp14:sizeRelV relativeFrom="page">
-              <wp14:pctHeight>0</wp14:pctHeight>
-            </wp14:sizeRelV>
-          </wp:anchor>
-        </w:drawing>
+      <w:pPr>
+        <w:pStyle w:val="Kop1"/>
+        <w:rPr>
+          <w:lang w:val="en-US"/>
+        </w:rPr>
+      </w:pPr>
+      <w:r>
+        <w:t>Workshop</w:t>
+      </w:r>
+      <w:r>
+        <w:rPr>
+          <w:lang w:val="en-US"/>
+        </w:rPr>
+        <w:t xml:space="preserve"> Kinect</w:t>
       </w:r>
     </w:p>
     <w:p>
       <w:pPr>
-        <w:pStyle w:val="Heading1"/>
-        <w:jc w:val="center"/>
-        <w:rPr>
-          <w:lang w:val="en-US"/>
-        </w:rPr>
-      </w:pPr>
-      <w:r>
-        <w:rPr>
-          <w:lang w:val="en-US"/>
-        </w:rPr>
-        <w:t xml:space="preserve">Workshop </w:t>
-      </w:r>
-      <w:proofErr w:type="spellStart"/>
-      <w:r>
-        <w:rPr>
-          <w:lang w:val="en-US"/>
-        </w:rPr>
-        <w:t>Kinect</w:t>
-      </w:r>
-      <w:proofErr w:type="spellEnd"/>
+        <w:pStyle w:val="Kop2"/>
+        <w:rPr>
+          <w:rFonts w:asciiTheme="minorHAnsi" w:eastAsiaTheme="minorHAnsi" w:hAnsiTheme="minorHAnsi" w:cstheme="minorBidi"/>
+          <w:b w:val="0"/>
+          <w:bCs w:val="0"/>
+          <w:color w:val="auto"/>
+          <w:sz w:val="22"/>
+          <w:szCs w:val="22"/>
+          <w:lang w:val="en-US"/>
+        </w:rPr>
+      </w:pPr>
+      <w:r>
+        <w:rPr>
+          <w:lang w:val="en-US"/>
+        </w:rPr>
+        <w:t>Requirements</w:t>
+      </w:r>
     </w:p>
     <w:p>
       <w:pPr>
-        <w:rPr>
-          <w:lang w:val="en-US"/>
-        </w:rPr>
-      </w:pPr>
-      <w:proofErr w:type="spellStart"/>
-      <w:r>
-        <w:rPr>
-          <w:lang w:val="en-US"/>
-        </w:rPr>
-        <w:t>Stap</w:t>
-      </w:r>
-      <w:proofErr w:type="spellEnd"/>
-      <w:r>
-        <w:rPr>
-          <w:lang w:val="en-US"/>
-        </w:rPr>
-        <w:t xml:space="preserve"> 0:</w:t>
+        <w:pStyle w:val="Lijstalinea"/>
+        <w:numPr>
+          <w:ilvl w:val="0"/>
+          <w:numId w:val="5"/>
+        </w:numPr>
+        <w:rPr>
+          <w:lang w:val="en-US"/>
+        </w:rPr>
+      </w:pPr>
+      <w:r>
+        <w:rPr>
+          <w:lang w:val="en-US"/>
+        </w:rPr>
+        <w:t>Visual Studio 2010 (Express)</w:t>
       </w:r>
     </w:p>
     <w:p>
       <w:pPr>
-        <w:pStyle w:val="ListParagraph"/>
+        <w:pStyle w:val="Lijstalinea"/>
         <w:numPr>
           <w:ilvl w:val="0"/>
-          <w:numId w:val="4"/>
+          <w:numId w:val="5"/>
         </w:numPr>
         <w:rPr>
           <w:lang w:val="en-US"/>
         </w:rPr>
       </w:pPr>
-      <w:proofErr w:type="spellStart"/>
-      <w:r>
-        <w:rPr>
-          <w:lang w:val="en-US"/>
-        </w:rPr>
-        <w:t>Installeer</w:t>
-      </w:r>
-      <w:proofErr w:type="spellEnd"/>
-      <w:r>
-        <w:rPr>
-          <w:lang w:val="en-US"/>
-        </w:rPr>
-        <w:t xml:space="preserve"> Visual Studio 2010</w:t>
+      <w:r>
+        <w:rPr>
+          <w:lang w:val="en-US"/>
+        </w:rPr>
+        <w:t>Microsoft Kinect SDK</w:t>
       </w:r>
     </w:p>
     <w:p>
       <w:pPr>
-        <w:pStyle w:val="ListParagraph"/>
-        <w:numPr>
-          <w:ilvl w:val="0"/>
-          <w:numId w:val="4"/>
-        </w:numPr>
-        <w:rPr>
-          <w:lang w:val="en-US"/>
-        </w:rPr>
-      </w:pPr>
-      <w:proofErr w:type="spellStart"/>
-      <w:r>
-        <w:rPr>
-          <w:lang w:val="en-US"/>
-        </w:rPr>
-        <w:t>Installeer</w:t>
-      </w:r>
-      <w:proofErr w:type="spellEnd"/>
-      <w:r>
-        <w:rPr>
-          <w:lang w:val="en-US"/>
-        </w:rPr>
-        <w:t xml:space="preserve"> </w:t>
-      </w:r>
-      <w:r>
-        <w:rPr>
-          <w:lang w:val="en-US"/>
-        </w:rPr>
-        <w:t>Step2-OpenNI-Bin-Win32-v1.0.0.25</w:t>
-      </w:r>
-      <w:r>
-        <w:rPr>
-          <w:lang w:val="en-US"/>
-        </w:rPr>
-        <w:t>.exe</w:t>
+        <w:pStyle w:val="Kop2"/>
+        <w:rPr>
+          <w:lang w:val="en-US"/>
+        </w:rPr>
+      </w:pPr>
+      <w:r>
+        <w:rPr>
+          <w:lang w:val="en-US"/>
+        </w:rPr>
+        <w:t>Step</w:t>
+      </w:r>
+      <w:r>
+        <w:rPr>
+          <w:lang w:val="en-US"/>
+        </w:rPr>
+        <w:t xml:space="preserve"> 1:</w:t>
+      </w:r>
+      <w:r>
+        <w:rPr>
+          <w:lang w:val="en-US"/>
+        </w:rPr>
+        <w:t xml:space="preserve"> Getting known to…</w:t>
       </w:r>
     </w:p>
     <w:p>
       <w:pPr>
-        <w:pStyle w:val="ListParagraph"/>
-        <w:numPr>
-          <w:ilvl w:val="0"/>
-          <w:numId w:val="4"/>
-        </w:numPr>
-      </w:pPr>
-      <w:r>
-        <w:t>Installeer Step3-NITE-Bin-Win32-v1.3.0.18</w:t>
-      </w:r>
-      <w:r>
-        <w:t>.exe</w:t>
-      </w:r>
-    </w:p>
-    <w:p>
-      <w:pPr>
-        <w:pStyle w:val="ListParagraph"/>
-        <w:numPr>
-          <w:ilvl w:val="1"/>
-          <w:numId w:val="4"/>
-        </w:numPr>
-      </w:pPr>
-      <w:bookmarkStart w:id="0" w:name="_GoBack"/>
-      <w:r>
-        <w:t xml:space="preserve">Gebruik hier het volgende </w:t>
-      </w:r>
-      <w:proofErr w:type="spellStart"/>
-      <w:r>
-        <w:t>serialnumber</w:t>
-      </w:r>
-      <w:proofErr w:type="spellEnd"/>
-      <w:r>
-        <w:t xml:space="preserve">: </w:t>
-      </w:r>
-      <w:r>
-        <w:t>0KOIk2JeIBYClPWVnMoRKn5cdY4=</w:t>
-      </w:r>
-    </w:p>
-    <w:bookmarkEnd w:id="0"/>
-    <w:p>
-      <w:pPr>
-        <w:pStyle w:val="ListParagraph"/>
-        <w:numPr>
-          <w:ilvl w:val="0"/>
-          <w:numId w:val="4"/>
-        </w:numPr>
-      </w:pPr>
-      <w:r>
-        <w:t xml:space="preserve">Installeer </w:t>
-      </w:r>
-      <w:r>
-        <w:t>Step4-SensorKinect-Win32-5.0.0</w:t>
-      </w:r>
-      <w:r>
-        <w:t>.exe</w:t>
-      </w:r>
-    </w:p>
-    <w:p>
-      <w:pPr>
-        <w:pStyle w:val="ListParagraph"/>
-        <w:numPr>
-          <w:ilvl w:val="0"/>
-          <w:numId w:val="4"/>
-        </w:numPr>
-      </w:pPr>
-      <w:r>
-        <w:t xml:space="preserve">Steek de </w:t>
-      </w:r>
-      <w:proofErr w:type="spellStart"/>
-      <w:r>
-        <w:t>kinect</w:t>
-      </w:r>
-      <w:proofErr w:type="spellEnd"/>
-      <w:r>
-        <w:t xml:space="preserve"> in de </w:t>
-      </w:r>
-      <w:proofErr w:type="spellStart"/>
-      <w:r>
-        <w:t>usb</w:t>
-      </w:r>
-      <w:proofErr w:type="spellEnd"/>
-      <w:r>
-        <w:t>-poort en het groene lampje gaat nu knipperen</w:t>
-      </w:r>
-    </w:p>
-    <w:p>
-      <w:pPr>
-        <w:rPr>
-          <w:lang w:val="en-US"/>
-        </w:rPr>
-      </w:pPr>
-      <w:proofErr w:type="spellStart"/>
-      <w:r>
-        <w:rPr>
-          <w:lang w:val="en-US"/>
-        </w:rPr>
-        <w:t>Stap</w:t>
-      </w:r>
-      <w:proofErr w:type="spellEnd"/>
-      <w:r>
-        <w:rPr>
-          <w:lang w:val="en-US"/>
-        </w:rPr>
-        <w:t xml:space="preserve"> 1:</w:t>
-      </w:r>
-    </w:p>
-    <w:p>
-      <w:pPr>
-        <w:pStyle w:val="ListParagraph"/>
+        <w:pStyle w:val="Lijstalinea"/>
         <w:numPr>
           <w:ilvl w:val="0"/>
           <w:numId w:val="1"/>
         </w:numPr>
-      </w:pPr>
-      <w:r>
-        <w:t xml:space="preserve">Abonneren op de overige events die voor </w:t>
-      </w:r>
-      <w:proofErr w:type="gramStart"/>
-      <w:r>
-        <w:t>jou</w:t>
-      </w:r>
-      <w:proofErr w:type="gramEnd"/>
-      <w:r>
-        <w:t xml:space="preserve"> belangrijk </w:t>
-      </w:r>
-      <w:r>
-        <w:t>lijken</w:t>
+        <w:rPr>
+          <w:lang w:val="en-US"/>
+        </w:rPr>
+      </w:pPr>
+      <w:r>
+        <w:rPr>
+          <w:lang w:val="en-US"/>
+        </w:rPr>
+        <w:t>Subscribe to the events you think they are important!</w:t>
       </w:r>
     </w:p>
     <w:p>
       <w:pPr>
-        <w:pStyle w:val="ListParagraph"/>
+        <w:pStyle w:val="Lijstalinea"/>
         <w:numPr>
           <w:ilvl w:val="0"/>
           <w:numId w:val="1"/>
         </w:numPr>
-      </w:pPr>
-      <w:r>
-        <w:t>Z</w:t>
-      </w:r>
-      <w:r>
-        <w:t xml:space="preserve">org er dan voor dat er een opmerking </w:t>
-      </w:r>
-      <w:r>
-        <w:t xml:space="preserve">per event </w:t>
-      </w:r>
-      <w:r>
-        <w:t xml:space="preserve">in de </w:t>
+        <w:rPr>
+          <w:lang w:val="en-US"/>
+        </w:rPr>
+      </w:pPr>
+      <w:r>
+        <w:rPr>
+          <w:lang w:val="en-US"/>
+        </w:rPr>
+        <w:t xml:space="preserve">Make sure you add a message to the </w:t>
       </w:r>
       <w:proofErr w:type="spellStart"/>
       <w:r>
-        <w:t>lbMessages</w:t>
+        <w:rPr>
+          <w:lang w:val="en-US"/>
+        </w:rPr>
+        <w:t>MessageBox</w:t>
       </w:r>
       <w:proofErr w:type="spellEnd"/>
       <w:r>
-        <w:t xml:space="preserve"> wordt opgenomen</w:t>
+        <w:rPr>
+          <w:lang w:val="en-US"/>
+        </w:rPr>
+        <w:t xml:space="preserve"> (</w:t>
+      </w:r>
+      <w:proofErr w:type="spellStart"/>
+      <w:r>
+        <w:rPr>
+          <w:lang w:val="en-US"/>
+        </w:rPr>
+        <w:t>lbMessage</w:t>
+      </w:r>
+      <w:proofErr w:type="spellEnd"/>
+      <w:r>
+        <w:rPr>
+          <w:lang w:val="en-US"/>
+        </w:rPr>
+        <w:t>) so you see what happens</w:t>
       </w:r>
     </w:p>
     <w:p>
       <w:pPr>
-        <w:pStyle w:val="ListParagraph"/>
+        <w:pStyle w:val="Lijstalinea"/>
         <w:numPr>
           <w:ilvl w:val="0"/>
           <w:numId w:val="1"/>
         </w:numPr>
-      </w:pPr>
-      <w:r>
-        <w:t xml:space="preserve">De functie </w:t>
+        <w:rPr>
+          <w:lang w:val="en-US"/>
+        </w:rPr>
+      </w:pPr>
+      <w:r>
+        <w:rPr>
+          <w:lang w:val="en-US"/>
+        </w:rPr>
+        <w:t xml:space="preserve">The method </w:t>
       </w:r>
       <w:proofErr w:type="spellStart"/>
       <w:r>
+        <w:rPr>
+          <w:lang w:val="en-US"/>
+        </w:rPr>
         <w:t>KinectUserCreated</w:t>
       </w:r>
       <w:proofErr w:type="spellEnd"/>
       <w:r>
-        <w:t xml:space="preserve"> is al beschikbaar</w:t>
+        <w:rPr>
+          <w:lang w:val="en-US"/>
+        </w:rPr>
+        <w:t xml:space="preserve"> is already available</w:t>
       </w:r>
     </w:p>
     <w:p>
       <w:pPr>
-        <w:pStyle w:val="ListParagraph"/>
+        <w:pStyle w:val="Lijstalinea"/>
         <w:numPr>
           <w:ilvl w:val="0"/>
           <w:numId w:val="1"/>
         </w:numPr>
-      </w:pPr>
-      <w:r>
-        <w:t>Test je code door te kijken of je meldingen zichtbaar worden</w:t>
+        <w:rPr>
+          <w:lang w:val="en-US"/>
+        </w:rPr>
+      </w:pPr>
+      <w:r>
+        <w:rPr>
+          <w:lang w:val="en-US"/>
+        </w:rPr>
+        <w:t xml:space="preserve">Test </w:t>
+      </w:r>
+      <w:r>
+        <w:rPr>
+          <w:lang w:val="en-US"/>
+        </w:rPr>
+        <w:t>your code and see if your messages are visible</w:t>
       </w:r>
     </w:p>
     <w:p>
-      <w:r>
-        <w:t>Stap 2:</w:t>
+      <w:pPr>
+        <w:pStyle w:val="Kop2"/>
+        <w:rPr>
+          <w:lang w:val="en-US"/>
+        </w:rPr>
+      </w:pPr>
+      <w:r>
+        <w:rPr>
+          <w:lang w:val="en-US"/>
+        </w:rPr>
+        <w:t>Step</w:t>
+      </w:r>
+      <w:r>
+        <w:rPr>
+          <w:lang w:val="en-US"/>
+        </w:rPr>
+        <w:t xml:space="preserve"> </w:t>
+      </w:r>
+      <w:r>
+        <w:rPr>
+          <w:lang w:val="en-US"/>
+        </w:rPr>
+        <w:t>2</w:t>
+      </w:r>
+      <w:r>
+        <w:rPr>
+          <w:lang w:val="en-US"/>
+        </w:rPr>
+        <w:t>:</w:t>
+      </w:r>
+      <w:r>
+        <w:rPr>
+          <w:lang w:val="en-US"/>
+        </w:rPr>
+        <w:t xml:space="preserve"> Update your UI based on </w:t>
+      </w:r>
+      <w:proofErr w:type="spellStart"/>
+      <w:r>
+        <w:rPr>
+          <w:lang w:val="en-US"/>
+        </w:rPr>
+        <w:t>realtime</w:t>
+      </w:r>
+      <w:proofErr w:type="spellEnd"/>
+      <w:r>
+        <w:rPr>
+          <w:lang w:val="en-US"/>
+        </w:rPr>
+        <w:t xml:space="preserve"> data</w:t>
       </w:r>
     </w:p>
     <w:p>
       <w:pPr>
-        <w:pStyle w:val="ListParagraph"/>
+        <w:pStyle w:val="Lijstalinea"/>
         <w:numPr>
           <w:ilvl w:val="0"/>
           <w:numId w:val="2"/>
         </w:numPr>
-      </w:pPr>
-      <w:r>
-        <w:t xml:space="preserve">Vraag de gebruiker op bij Kinect met behulp van de </w:t>
+        <w:rPr>
+          <w:lang w:val="en-US"/>
+        </w:rPr>
+      </w:pPr>
+      <w:r>
+        <w:rPr>
+          <w:lang w:val="en-US"/>
+        </w:rPr>
+        <w:t xml:space="preserve">Get the User by using the </w:t>
       </w:r>
       <w:proofErr w:type="spellStart"/>
       <w:r>
-        <w:t>eventargs</w:t>
+        <w:rPr>
+          <w:lang w:val="en-US"/>
+        </w:rPr>
+        <w:t>EventArgs</w:t>
       </w:r>
       <w:proofErr w:type="spellEnd"/>
     </w:p>
     <w:p>
       <w:pPr>
-        <w:pStyle w:val="ListParagraph"/>
+        <w:pStyle w:val="Lijstalinea"/>
         <w:numPr>
           <w:ilvl w:val="0"/>
           <w:numId w:val="2"/>
         </w:numPr>
-      </w:pPr>
-      <w:r>
-        <w:t xml:space="preserve">Vergeet niet te controleren of de gebruiker niet </w:t>
-      </w:r>
-      <w:proofErr w:type="spellStart"/>
-      <w:r>
-        <w:t>null</w:t>
-      </w:r>
-      <w:proofErr w:type="spellEnd"/>
-      <w:r>
-        <w:t xml:space="preserve"> is (</w:t>
-      </w:r>
-      <w:proofErr w:type="spellStart"/>
-      <w:r>
-        <w:t>ivm</w:t>
-      </w:r>
-      <w:proofErr w:type="spellEnd"/>
-      <w:r>
-        <w:t xml:space="preserve"> </w:t>
-      </w:r>
-      <w:proofErr w:type="spellStart"/>
-      <w:r>
-        <w:t>multi</w:t>
-      </w:r>
-      <w:proofErr w:type="spellEnd"/>
-      <w:r>
-        <w:t xml:space="preserve"> </w:t>
-      </w:r>
-      <w:proofErr w:type="spellStart"/>
-      <w:r>
-        <w:t>threading</w:t>
-      </w:r>
-      <w:proofErr w:type="spellEnd"/>
-      <w:r>
-        <w:t>)</w:t>
+        <w:rPr>
+          <w:lang w:val="en-US"/>
+        </w:rPr>
+      </w:pPr>
+      <w:r>
+        <w:rPr>
+          <w:lang w:val="en-US"/>
+        </w:rPr>
+        <w:t>Don’t forget to check if the Uses isn</w:t>
+      </w:r>
+      <w:r>
+        <w:rPr>
+          <w:lang w:val="en-US"/>
+        </w:rPr>
+        <w:t>’t ‘null’</w:t>
+      </w:r>
+      <w:r>
+        <w:rPr>
+          <w:lang w:val="en-US"/>
+        </w:rPr>
+        <w:t xml:space="preserve"> (multi threading)</w:t>
       </w:r>
     </w:p>
     <w:p>
       <w:pPr>
-        <w:pStyle w:val="ListParagraph"/>
+        <w:pStyle w:val="Lijstalinea"/>
         <w:numPr>
           <w:ilvl w:val="0"/>
           <w:numId w:val="2"/>
         </w:numPr>
       </w:pPr>
-      <w:r>
-        <w:t xml:space="preserve">Abonneren je dan op het </w:t>
-      </w:r>
       <w:proofErr w:type="spellStart"/>
       <w:r>
-        <w:t>updated</w:t>
+        <w:t>Subscribe</w:t>
       </w:r>
       <w:proofErr w:type="spellEnd"/>
       <w:r>
-        <w:t xml:space="preserve"> event van de gebruiker</w:t>
-      </w:r>
+        <w:t xml:space="preserve"> to the </w:t>
+      </w:r>
+      <w:proofErr w:type="spellStart"/>
+      <w:r>
+        <w:t>UserUpdated</w:t>
+      </w:r>
+      <w:proofErr w:type="spellEnd"/>
+      <w:r>
+        <w:t xml:space="preserve"> </w:t>
+      </w:r>
+      <w:proofErr w:type="spellStart"/>
+      <w:r>
+        <w:t>event</w:t>
+      </w:r>
+      <w:proofErr w:type="spellEnd"/>
     </w:p>
     <w:p>
       <w:pPr>
-        <w:pStyle w:val="ListParagraph"/>
+        <w:pStyle w:val="Lijstalinea"/>
         <w:numPr>
           <w:ilvl w:val="0"/>
           <w:numId w:val="2"/>
         </w:numPr>
-      </w:pPr>
-      <w:r>
-        <w:t xml:space="preserve">Werk dan alle labels bij in het skelet. Labels beginnen met </w:t>
+        <w:rPr>
+          <w:lang w:val="en-US"/>
+        </w:rPr>
+      </w:pPr>
+      <w:r>
+        <w:rPr>
+          <w:lang w:val="en-US"/>
+        </w:rPr>
+        <w:t xml:space="preserve">Update all labels with the data of the </w:t>
       </w:r>
       <w:proofErr w:type="spellStart"/>
       <w:r>
+        <w:rPr>
+          <w:lang w:val="en-US"/>
+        </w:rPr>
+        <w:t>EventArgs</w:t>
+      </w:r>
+      <w:proofErr w:type="spellEnd"/>
+      <w:r>
+        <w:rPr>
+          <w:lang w:val="en-US"/>
+        </w:rPr>
+        <w:t xml:space="preserve"> by using the Method. (labels start with ‘</w:t>
+      </w:r>
+      <w:proofErr w:type="spellStart"/>
+      <w:r>
+        <w:rPr>
+          <w:lang w:val="en-US"/>
+        </w:rPr>
         <w:t>lbl</w:t>
       </w:r>
       <w:proofErr w:type="spellEnd"/>
       <w:r>
-        <w:t xml:space="preserve"> (zijn al voor gedefinieerd)</w:t>
+        <w:rPr>
+          <w:lang w:val="en-US"/>
+        </w:rPr>
+        <w:t>’)</w:t>
       </w:r>
     </w:p>
     <w:p>
       <w:pPr>
-        <w:pStyle w:val="ListParagraph"/>
+        <w:pStyle w:val="Lijstalinea"/>
         <w:numPr>
           <w:ilvl w:val="0"/>
           <w:numId w:val="2"/>
         </w:numPr>
-      </w:pPr>
-      <w:r>
-        <w:t xml:space="preserve">Test je code door te kijken of alle labels van het skelet bijgewerkt worden met </w:t>
+        <w:rPr>
+          <w:lang w:val="en-US"/>
+        </w:rPr>
+      </w:pPr>
+      <w:r>
+        <w:rPr>
+          <w:lang w:val="en-US"/>
+        </w:rPr>
+        <w:t xml:space="preserve">Test </w:t>
+      </w:r>
+      <w:r>
+        <w:rPr>
+          <w:lang w:val="en-US"/>
+        </w:rPr>
+        <w:t>your</w:t>
+      </w:r>
+      <w:r>
+        <w:rPr>
+          <w:lang w:val="en-US"/>
+        </w:rPr>
+        <w:t xml:space="preserve"> code </w:t>
+      </w:r>
+      <w:r>
+        <w:rPr>
+          <w:lang w:val="en-US"/>
+        </w:rPr>
+        <w:t>by checking if all labels on the skeleton are updated</w:t>
+      </w:r>
+      <w:r>
+        <w:rPr>
+          <w:lang w:val="en-US"/>
+        </w:rPr>
+        <w:t xml:space="preserve"> with the </w:t>
       </w:r>
       <w:proofErr w:type="spellStart"/>
       <w:r>
+        <w:rPr>
+          <w:lang w:val="en-US"/>
+        </w:rPr>
         <w:t>realtime</w:t>
       </w:r>
       <w:proofErr w:type="spellEnd"/>
       <w:r>
-        <w:t xml:space="preserve"> data</w:t>
+        <w:rPr>
+          <w:lang w:val="en-US"/>
+        </w:rPr>
+        <w:t xml:space="preserve"> data.</w:t>
       </w:r>
     </w:p>
     <w:p>
-      <w:r>
-        <w:t>Stap 3:</w:t>
+      <w:pPr>
+        <w:pStyle w:val="Kop2"/>
+        <w:rPr>
+          <w:lang w:val="en-US"/>
+        </w:rPr>
+      </w:pPr>
+      <w:r>
+        <w:rPr>
+          <w:lang w:val="en-US"/>
+        </w:rPr>
+        <w:t>Step</w:t>
+      </w:r>
+      <w:r>
+        <w:rPr>
+          <w:lang w:val="en-US"/>
+        </w:rPr>
+        <w:t xml:space="preserve"> </w:t>
+      </w:r>
+      <w:r>
+        <w:rPr>
+          <w:lang w:val="en-US"/>
+        </w:rPr>
+        <w:t>3</w:t>
+      </w:r>
+      <w:r>
+        <w:rPr>
+          <w:lang w:val="en-US"/>
+        </w:rPr>
+        <w:t>:</w:t>
+      </w:r>
+      <w:r>
+        <w:rPr>
+          <w:lang w:val="en-US"/>
+        </w:rPr>
+        <w:t xml:space="preserve"> Creating a gesture</w:t>
       </w:r>
     </w:p>
     <w:p>
       <w:pPr>
-        <w:pStyle w:val="ListParagraph"/>
+        <w:pStyle w:val="Lijstalinea"/>
         <w:numPr>
           <w:ilvl w:val="0"/>
           <w:numId w:val="3"/>
         </w:numPr>
       </w:pPr>
-      <w:r>
-        <w:t xml:space="preserve">Bedenk een Filter en </w:t>
-      </w:r>
-      <w:proofErr w:type="gramStart"/>
-      <w:r>
-        <w:t>implementeer</w:t>
-      </w:r>
-      <w:proofErr w:type="gramEnd"/>
-      <w:r>
-        <w:t xml:space="preserve"> de </w:t>
-      </w:r>
       <w:proofErr w:type="spellStart"/>
       <w:r>
-        <w:t>process</w:t>
+        <w:t>Implement</w:t>
       </w:r>
       <w:proofErr w:type="spellEnd"/>
       <w:r>
-        <w:t xml:space="preserve"> functie van </w:t>
+        <w:t xml:space="preserve"> </w:t>
       </w:r>
       <w:proofErr w:type="spellStart"/>
       <w:r>
@@ -538,38 +523,19 @@
     </w:p>
     <w:p>
       <w:pPr>
-        <w:pStyle w:val="ListParagraph"/>
+        <w:pStyle w:val="Lijstalinea"/>
         <w:numPr>
           <w:ilvl w:val="0"/>
           <w:numId w:val="3"/>
         </w:numPr>
       </w:pPr>
-      <w:r>
-        <w:t xml:space="preserve">Bedenk een </w:t>
-      </w:r>
       <w:proofErr w:type="spellStart"/>
       <w:r>
-        <w:t>Gesture</w:t>
+        <w:t>Implement</w:t>
       </w:r>
       <w:proofErr w:type="spellEnd"/>
       <w:r>
-        <w:t xml:space="preserve"> en </w:t>
-      </w:r>
-      <w:proofErr w:type="gramStart"/>
-      <w:r>
-        <w:t>implementeer</w:t>
-      </w:r>
-      <w:proofErr w:type="gramEnd"/>
-      <w:r>
-        <w:t xml:space="preserve"> de </w:t>
-      </w:r>
-      <w:proofErr w:type="spellStart"/>
-      <w:r>
-        <w:t>process</w:t>
-      </w:r>
-      <w:proofErr w:type="spellEnd"/>
-      <w:r>
-        <w:t xml:space="preserve"> functie van </w:t>
+        <w:t xml:space="preserve"> </w:t>
       </w:r>
       <w:proofErr w:type="spellStart"/>
       <w:r>
@@ -579,153 +545,126 @@
     </w:p>
     <w:p>
       <w:pPr>
-        <w:pStyle w:val="ListParagraph"/>
+        <w:pStyle w:val="Lijstalinea"/>
         <w:numPr>
           <w:ilvl w:val="0"/>
           <w:numId w:val="3"/>
         </w:numPr>
-      </w:pPr>
-      <w:r>
-        <w:t xml:space="preserve">Koppel dan de </w:t>
+        <w:rPr>
+          <w:lang w:val="en-US"/>
+        </w:rPr>
+      </w:pPr>
+      <w:r>
+        <w:rPr>
+          <w:lang w:val="en-US"/>
+        </w:rPr>
+        <w:t xml:space="preserve">Build the Pipeline (Attach </w:t>
       </w:r>
       <w:proofErr w:type="spellStart"/>
       <w:r>
-        <w:t>Gesture</w:t>
+        <w:rPr>
+          <w:lang w:val="en-US"/>
+        </w:rPr>
+        <w:t>MyGesture</w:t>
       </w:r>
       <w:proofErr w:type="spellEnd"/>
       <w:r>
-        <w:t xml:space="preserve"> aan de Filter</w:t>
+        <w:rPr>
+          <w:lang w:val="en-US"/>
+        </w:rPr>
+        <w:t xml:space="preserve"> to </w:t>
+      </w:r>
+      <w:proofErr w:type="spellStart"/>
+      <w:r>
+        <w:rPr>
+          <w:lang w:val="en-US"/>
+        </w:rPr>
+        <w:t>MyFilter</w:t>
+      </w:r>
+      <w:proofErr w:type="spellEnd"/>
+      <w:r>
+        <w:rPr>
+          <w:lang w:val="en-US"/>
+        </w:rPr>
+        <w:t xml:space="preserve"> and attach </w:t>
+      </w:r>
+      <w:proofErr w:type="spellStart"/>
+      <w:r>
+        <w:rPr>
+          <w:lang w:val="en-US"/>
+        </w:rPr>
+        <w:t>MyFilter</w:t>
+      </w:r>
+      <w:proofErr w:type="spellEnd"/>
+      <w:r>
+        <w:rPr>
+          <w:lang w:val="en-US"/>
+        </w:rPr>
+        <w:t xml:space="preserve"> to User)</w:t>
       </w:r>
     </w:p>
     <w:p>
       <w:pPr>
-        <w:pStyle w:val="ListParagraph"/>
+        <w:pStyle w:val="Lijstalinea"/>
         <w:numPr>
           <w:ilvl w:val="0"/>
           <w:numId w:val="3"/>
         </w:numPr>
       </w:pPr>
-      <w:r>
-        <w:rPr>
-          <w:noProof/>
-          <w:lang w:eastAsia="nl-NL"/>
-        </w:rPr>
-        <w:drawing>
-          <wp:anchor distT="0" distB="0" distL="114300" distR="114300" simplePos="0" relativeHeight="251658240" behindDoc="1" locked="0" layoutInCell="1" allowOverlap="1" wp14:anchorId="62D05A65" wp14:editId="6E28C6BB">
-            <wp:simplePos x="0" y="0"/>
-            <wp:positionH relativeFrom="column">
-              <wp:posOffset>4145915</wp:posOffset>
-            </wp:positionH>
-            <wp:positionV relativeFrom="paragraph">
-              <wp:posOffset>99060</wp:posOffset>
-            </wp:positionV>
-            <wp:extent cx="2320290" cy="2320290"/>
-            <wp:effectExtent l="0" t="0" r="3810" b="3810"/>
-            <wp:wrapNone/>
-            <wp:docPr id="2" name="Picture 2" descr="C:\Users\A134263\Downloads\ATT32449 2.jpg"/>
-            <wp:cNvGraphicFramePr>
-              <a:graphicFrameLocks xmlns:a="http://schemas.openxmlformats.org/drawingml/2006/main" noChangeAspect="1"/>
-            </wp:cNvGraphicFramePr>
-            <a:graphic xmlns:a="http://schemas.openxmlformats.org/drawingml/2006/main">
-              <a:graphicData uri="http://schemas.openxmlformats.org/drawingml/2006/picture">
-                <pic:pic xmlns:pic="http://schemas.openxmlformats.org/drawingml/2006/picture">
-                  <pic:nvPicPr>
-                    <pic:cNvPr id="0" name="Picture 2" descr="C:\Users\A134263\Downloads\ATT32449 2.jpg"/>
-                    <pic:cNvPicPr>
-                      <a:picLocks noChangeAspect="1" noChangeArrowheads="1"/>
-                    </pic:cNvPicPr>
-                  </pic:nvPicPr>
-                  <pic:blipFill>
-                    <a:blip r:embed="rId7">
-                      <a:extLst>
-                        <a:ext uri="{28A0092B-C50C-407E-A947-70E740481C1C}">
-                          <a14:useLocalDpi xmlns:a14="http://schemas.microsoft.com/office/drawing/2010/main" val="0"/>
-                        </a:ext>
-                      </a:extLst>
-                    </a:blip>
-                    <a:srcRect/>
-                    <a:stretch>
-                      <a:fillRect/>
-                    </a:stretch>
-                  </pic:blipFill>
-                  <pic:spPr bwMode="auto">
-                    <a:xfrm>
-                      <a:off x="0" y="0"/>
-                      <a:ext cx="2320290" cy="2320290"/>
-                    </a:xfrm>
-                    <a:prstGeom prst="rect">
-                      <a:avLst/>
-                    </a:prstGeom>
-                    <a:noFill/>
-                    <a:ln>
-                      <a:noFill/>
-                    </a:ln>
-                  </pic:spPr>
-                </pic:pic>
-              </a:graphicData>
-            </a:graphic>
-            <wp14:sizeRelH relativeFrom="page">
-              <wp14:pctWidth>0</wp14:pctWidth>
-            </wp14:sizeRelH>
-            <wp14:sizeRelV relativeFrom="page">
-              <wp14:pctHeight>0</wp14:pctHeight>
-            </wp14:sizeRelV>
-          </wp:anchor>
-        </w:drawing>
-      </w:r>
-      <w:r>
-        <w:t xml:space="preserve">Koppel de </w:t>
-      </w:r>
-      <w:r>
-        <w:t>Filter aan de User</w:t>
-      </w:r>
+      <w:proofErr w:type="spellStart"/>
+      <w:r>
+        <w:t>Subscribe</w:t>
+      </w:r>
+      <w:proofErr w:type="spellEnd"/>
+      <w:r>
+        <w:t xml:space="preserve"> to the </w:t>
+      </w:r>
+      <w:proofErr w:type="spellStart"/>
+      <w:r>
+        <w:t>MyGestureDetected</w:t>
+      </w:r>
+      <w:proofErr w:type="spellEnd"/>
+      <w:r>
+        <w:t xml:space="preserve"> </w:t>
+      </w:r>
+      <w:proofErr w:type="spellStart"/>
+      <w:r>
+        <w:t>event</w:t>
+      </w:r>
+      <w:proofErr w:type="spellEnd"/>
     </w:p>
     <w:p>
       <w:pPr>
-        <w:pStyle w:val="ListParagraph"/>
+        <w:pStyle w:val="Lijstalinea"/>
         <w:numPr>
           <w:ilvl w:val="0"/>
           <w:numId w:val="3"/>
         </w:numPr>
       </w:pPr>
-      <w:proofErr w:type="gramStart"/>
-      <w:r>
-        <w:t>Abonneren</w:t>
-      </w:r>
-      <w:proofErr w:type="gramEnd"/>
-      <w:r>
-        <w:t xml:space="preserve"> je dan op het </w:t>
+      <w:r>
+        <w:t xml:space="preserve">Test </w:t>
       </w:r>
       <w:proofErr w:type="spellStart"/>
       <w:r>
-        <w:t>MyGestureDetected</w:t>
+        <w:t>your</w:t>
       </w:r>
       <w:proofErr w:type="spellEnd"/>
       <w:r>
-        <w:t xml:space="preserve"> event</w:t>
-      </w:r>
-    </w:p>
-    <w:p>
-      <w:pPr>
-        <w:pStyle w:val="ListParagraph"/>
-        <w:numPr>
-          <w:ilvl w:val="0"/>
-          <w:numId w:val="3"/>
-        </w:numPr>
-      </w:pPr>
-      <w:r>
-        <w:t xml:space="preserve">Test of je </w:t>
+        <w:t xml:space="preserve"> </w:t>
       </w:r>
       <w:proofErr w:type="spellStart"/>
       <w:r>
-        <w:t>gesture</w:t>
+        <w:t>Gesture</w:t>
       </w:r>
       <w:proofErr w:type="spellEnd"/>
-      <w:r>
-        <w:t xml:space="preserve"> werkt</w:t>
-      </w:r>
     </w:p>
     <w:sectPr>
+      <w:headerReference w:type="even" r:id="rId7"/>
+      <w:headerReference w:type="default" r:id="rId8"/>
+      <w:footerReference w:type="even" r:id="rId9"/>
+      <w:footerReference w:type="default" r:id="rId10"/>
+      <w:headerReference w:type="first" r:id="rId11"/>
+      <w:footerReference w:type="first" r:id="rId12"/>
       <w:pgSz w:w="11906" w:h="16838"/>
       <w:pgMar w:top="1417" w:right="1417" w:bottom="1417" w:left="1417" w:header="708" w:footer="708" w:gutter="0"/>
       <w:cols w:space="708"/>
@@ -735,8 +674,640 @@
 </w:document>
 </file>
 
+<file path=word/endnotes.xml><?xml version="1.0" encoding="utf-8"?>
+<w:endnotes xmlns:ve="http://schemas.openxmlformats.org/markup-compatibility/2006" xmlns:o="urn:schemas-microsoft-com:office:office" xmlns:r="http://schemas.openxmlformats.org/officeDocument/2006/relationships" xmlns:m="http://schemas.openxmlformats.org/officeDocument/2006/math" xmlns:v="urn:schemas-microsoft-com:vml" xmlns:wp="http://schemas.openxmlformats.org/drawingml/2006/wordprocessingDrawing" xmlns:w10="urn:schemas-microsoft-com:office:word" xmlns:w="http://schemas.openxmlformats.org/wordprocessingml/2006/main" xmlns:wne="http://schemas.microsoft.com/office/word/2006/wordml">
+  <w:endnote w:type="separator" w:id="-1">
+    <w:p>
+      <w:pPr>
+        <w:spacing w:after="0" w:line="240" w:lineRule="auto"/>
+      </w:pPr>
+      <w:r>
+        <w:separator/>
+      </w:r>
+    </w:p>
+  </w:endnote>
+  <w:endnote w:type="continuationSeparator" w:id="0">
+    <w:p>
+      <w:pPr>
+        <w:spacing w:after="0" w:line="240" w:lineRule="auto"/>
+      </w:pPr>
+      <w:r>
+        <w:continuationSeparator/>
+      </w:r>
+    </w:p>
+  </w:endnote>
+</w:endnotes>
+</file>
+
+<file path=word/footer1.xml><?xml version="1.0" encoding="utf-8"?>
+<w:ftr xmlns:ve="http://schemas.openxmlformats.org/markup-compatibility/2006" xmlns:o="urn:schemas-microsoft-com:office:office" xmlns:r="http://schemas.openxmlformats.org/officeDocument/2006/relationships" xmlns:m="http://schemas.openxmlformats.org/officeDocument/2006/math" xmlns:v="urn:schemas-microsoft-com:vml" xmlns:wp="http://schemas.openxmlformats.org/drawingml/2006/wordprocessingDrawing" xmlns:w10="urn:schemas-microsoft-com:office:word" xmlns:w="http://schemas.openxmlformats.org/wordprocessingml/2006/main" xmlns:wne="http://schemas.microsoft.com/office/word/2006/wordml">
+  <w:p>
+    <w:pPr>
+      <w:pStyle w:val="Voettekst"/>
+    </w:pPr>
+  </w:p>
+</w:ftr>
+</file>
+
+<file path=word/footer2.xml><?xml version="1.0" encoding="utf-8"?>
+<w:ftr xmlns:ve="http://schemas.openxmlformats.org/markup-compatibility/2006" xmlns:o="urn:schemas-microsoft-com:office:office" xmlns:r="http://schemas.openxmlformats.org/officeDocument/2006/relationships" xmlns:m="http://schemas.openxmlformats.org/officeDocument/2006/math" xmlns:v="urn:schemas-microsoft-com:vml" xmlns:wp="http://schemas.openxmlformats.org/drawingml/2006/wordprocessingDrawing" xmlns:w10="urn:schemas-microsoft-com:office:word" xmlns:w="http://schemas.openxmlformats.org/wordprocessingml/2006/main" xmlns:wne="http://schemas.microsoft.com/office/word/2006/wordml">
+  <w:p>
+    <w:pPr>
+      <w:pStyle w:val="Voettekst"/>
+    </w:pPr>
+    <w:r>
+      <w:rPr>
+        <w:noProof/>
+        <w:lang w:eastAsia="nl-NL"/>
+      </w:rPr>
+      <w:drawing>
+        <wp:anchor distT="0" distB="0" distL="114300" distR="114300" simplePos="0" relativeHeight="251658239" behindDoc="0" locked="0" layoutInCell="1" allowOverlap="1">
+          <wp:simplePos x="0" y="0"/>
+          <wp:positionH relativeFrom="column">
+            <wp:posOffset>-889635</wp:posOffset>
+          </wp:positionH>
+          <wp:positionV relativeFrom="paragraph">
+            <wp:posOffset>3671570</wp:posOffset>
+          </wp:positionV>
+          <wp:extent cx="7842250" cy="465455"/>
+          <wp:effectExtent l="19050" t="0" r="6350" b="0"/>
+          <wp:wrapSquare wrapText="bothSides"/>
+          <wp:docPr id="6" name="Afbeelding 1" descr="http://www.blogcdn.com/www.engadget.com/media/2010/06/kinect-nov-official-20100614.jpg"/>
+          <wp:cNvGraphicFramePr>
+            <a:graphicFrameLocks xmlns:a="http://schemas.openxmlformats.org/drawingml/2006/main" noChangeAspect="1"/>
+          </wp:cNvGraphicFramePr>
+          <a:graphic xmlns:a="http://schemas.openxmlformats.org/drawingml/2006/main">
+            <a:graphicData uri="http://schemas.openxmlformats.org/drawingml/2006/picture">
+              <pic:pic xmlns:pic="http://schemas.openxmlformats.org/drawingml/2006/picture">
+                <pic:nvPicPr>
+                  <pic:cNvPr id="0" name="Picture 1" descr="http://www.blogcdn.com/www.engadget.com/media/2010/06/kinect-nov-official-20100614.jpg"/>
+                  <pic:cNvPicPr>
+                    <a:picLocks noChangeAspect="1" noChangeArrowheads="1"/>
+                  </pic:cNvPicPr>
+                </pic:nvPicPr>
+                <pic:blipFill>
+                  <a:blip r:embed="rId1"/>
+                  <a:srcRect l="772" t="98750"/>
+                  <a:stretch>
+                    <a:fillRect/>
+                  </a:stretch>
+                </pic:blipFill>
+                <pic:spPr bwMode="auto">
+                  <a:xfrm>
+                    <a:off x="0" y="0"/>
+                    <a:ext cx="7842250" cy="465455"/>
+                  </a:xfrm>
+                  <a:prstGeom prst="rect">
+                    <a:avLst/>
+                  </a:prstGeom>
+                  <a:noFill/>
+                  <a:ln w="9525">
+                    <a:noFill/>
+                    <a:miter lim="800000"/>
+                    <a:headEnd/>
+                    <a:tailEnd/>
+                  </a:ln>
+                </pic:spPr>
+              </pic:pic>
+            </a:graphicData>
+          </a:graphic>
+        </wp:anchor>
+      </w:drawing>
+    </w:r>
+    <w:r>
+      <w:rPr>
+        <w:noProof/>
+        <w:lang w:eastAsia="nl-NL"/>
+      </w:rPr>
+      <w:drawing>
+        <wp:anchor distT="0" distB="0" distL="114300" distR="114300" simplePos="0" relativeHeight="251675648" behindDoc="0" locked="0" layoutInCell="1" allowOverlap="1">
+          <wp:simplePos x="0" y="0"/>
+          <wp:positionH relativeFrom="column">
+            <wp:posOffset>5701030</wp:posOffset>
+          </wp:positionH>
+          <wp:positionV relativeFrom="paragraph">
+            <wp:posOffset>-3175</wp:posOffset>
+          </wp:positionV>
+          <wp:extent cx="955675" cy="3683000"/>
+          <wp:effectExtent l="19050" t="0" r="0" b="0"/>
+          <wp:wrapSquare wrapText="bothSides"/>
+          <wp:docPr id="19" name="Afbeelding 1" descr="http://www.blogcdn.com/www.engadget.com/media/2010/06/kinect-nov-official-20100614.jpg"/>
+          <wp:cNvGraphicFramePr>
+            <a:graphicFrameLocks xmlns:a="http://schemas.openxmlformats.org/drawingml/2006/main" noChangeAspect="1"/>
+          </wp:cNvGraphicFramePr>
+          <a:graphic xmlns:a="http://schemas.openxmlformats.org/drawingml/2006/main">
+            <a:graphicData uri="http://schemas.openxmlformats.org/drawingml/2006/picture">
+              <pic:pic xmlns:pic="http://schemas.openxmlformats.org/drawingml/2006/picture">
+                <pic:nvPicPr>
+                  <pic:cNvPr id="0" name="Picture 1" descr="http://www.blogcdn.com/www.engadget.com/media/2010/06/kinect-nov-official-20100614.jpg"/>
+                  <pic:cNvPicPr>
+                    <a:picLocks noChangeAspect="1" noChangeArrowheads="1"/>
+                  </pic:cNvPicPr>
+                </pic:nvPicPr>
+                <pic:blipFill>
+                  <a:blip r:embed="rId1"/>
+                  <a:srcRect l="99089"/>
+                  <a:stretch>
+                    <a:fillRect/>
+                  </a:stretch>
+                </pic:blipFill>
+                <pic:spPr bwMode="auto">
+                  <a:xfrm>
+                    <a:off x="0" y="0"/>
+                    <a:ext cx="955675" cy="3683000"/>
+                  </a:xfrm>
+                  <a:prstGeom prst="rect">
+                    <a:avLst/>
+                  </a:prstGeom>
+                  <a:noFill/>
+                  <a:ln w="9525">
+                    <a:noFill/>
+                    <a:miter lim="800000"/>
+                    <a:headEnd/>
+                    <a:tailEnd/>
+                  </a:ln>
+                </pic:spPr>
+              </pic:pic>
+            </a:graphicData>
+          </a:graphic>
+        </wp:anchor>
+      </w:drawing>
+    </w:r>
+    <w:r>
+      <w:rPr>
+        <w:noProof/>
+        <w:lang w:eastAsia="nl-NL"/>
+      </w:rPr>
+      <w:drawing>
+        <wp:anchor distT="0" distB="0" distL="114300" distR="114300" simplePos="0" relativeHeight="251673600" behindDoc="0" locked="0" layoutInCell="1" allowOverlap="1">
+          <wp:simplePos x="0" y="0"/>
+          <wp:positionH relativeFrom="column">
+            <wp:posOffset>-880745</wp:posOffset>
+          </wp:positionH>
+          <wp:positionV relativeFrom="paragraph">
+            <wp:posOffset>13970</wp:posOffset>
+          </wp:positionV>
+          <wp:extent cx="895350" cy="3665855"/>
+          <wp:effectExtent l="19050" t="0" r="0" b="0"/>
+          <wp:wrapSquare wrapText="bothSides"/>
+          <wp:docPr id="15" name="Afbeelding 1" descr="http://www.blogcdn.com/www.engadget.com/media/2010/06/kinect-nov-official-20100614.jpg"/>
+          <wp:cNvGraphicFramePr>
+            <a:graphicFrameLocks xmlns:a="http://schemas.openxmlformats.org/drawingml/2006/main" noChangeAspect="1"/>
+          </wp:cNvGraphicFramePr>
+          <a:graphic xmlns:a="http://schemas.openxmlformats.org/drawingml/2006/main">
+            <a:graphicData uri="http://schemas.openxmlformats.org/drawingml/2006/picture">
+              <pic:pic xmlns:pic="http://schemas.openxmlformats.org/drawingml/2006/picture">
+                <pic:nvPicPr>
+                  <pic:cNvPr id="0" name="Picture 1" descr="http://www.blogcdn.com/www.engadget.com/media/2010/06/kinect-nov-official-20100614.jpg"/>
+                  <pic:cNvPicPr>
+                    <a:picLocks noChangeAspect="1" noChangeArrowheads="1"/>
+                  </pic:cNvPicPr>
+                </pic:nvPicPr>
+                <pic:blipFill>
+                  <a:blip r:embed="rId1"/>
+                  <a:srcRect r="98514"/>
+                  <a:stretch>
+                    <a:fillRect/>
+                  </a:stretch>
+                </pic:blipFill>
+                <pic:spPr bwMode="auto">
+                  <a:xfrm>
+                    <a:off x="0" y="0"/>
+                    <a:ext cx="895350" cy="3665855"/>
+                  </a:xfrm>
+                  <a:prstGeom prst="rect">
+                    <a:avLst/>
+                  </a:prstGeom>
+                  <a:noFill/>
+                  <a:ln w="9525">
+                    <a:noFill/>
+                    <a:miter lim="800000"/>
+                    <a:headEnd/>
+                    <a:tailEnd/>
+                  </a:ln>
+                </pic:spPr>
+              </pic:pic>
+            </a:graphicData>
+          </a:graphic>
+        </wp:anchor>
+      </w:drawing>
+    </w:r>
+    <w:r>
+      <w:rPr>
+        <w:noProof/>
+        <w:lang w:eastAsia="nl-NL"/>
+      </w:rPr>
+      <w:pict>
+        <v:shapetype id="_x0000_t202" coordsize="21600,21600" o:spt="202" path="m,l,21600r21600,l21600,xe">
+          <v:stroke joinstyle="miter"/>
+          <v:path gradientshapeok="t" o:connecttype="rect"/>
+        </v:shapetype>
+        <v:shape id="_x0000_s2049" type="#_x0000_t202" style="position:absolute;margin-left:189.25pt;margin-top:82.5pt;width:171.9pt;height:41.45pt;z-index:251660288;mso-position-horizontal-relative:text;mso-position-vertical-relative:text" stroked="f">
+          <v:textbox>
+            <w:txbxContent>
+              <w:p>
+                <w:pPr>
+                  <w:rPr>
+                    <w:rFonts w:ascii="Verdana" w:hAnsi="Verdana"/>
+                    <w:b/>
+                    <w:color w:val="C0504D" w:themeColor="accent2"/>
+                    <w:sz w:val="56"/>
+                    <w:szCs w:val="56"/>
+                  </w:rPr>
+                </w:pPr>
+                <w:r>
+                  <w:rPr>
+                    <w:rFonts w:ascii="Verdana" w:hAnsi="Verdana"/>
+                    <w:b/>
+                    <w:color w:val="C0504D" w:themeColor="accent2"/>
+                    <w:sz w:val="56"/>
+                    <w:szCs w:val="56"/>
+                  </w:rPr>
+                  <w:t>Notebook</w:t>
+                </w:r>
+              </w:p>
+            </w:txbxContent>
+          </v:textbox>
+        </v:shape>
+      </w:pict>
+    </w:r>
+    <w:r>
+      <w:drawing>
+        <wp:inline distT="0" distB="0" distL="0" distR="0">
+          <wp:extent cx="5684520" cy="3683635"/>
+          <wp:effectExtent l="19050" t="0" r="0" b="0"/>
+          <wp:docPr id="20" name="Afbeelding 1" descr="http://www.blogcdn.com/www.engadget.com/media/2010/06/kinect-nov-official-20100614.jpg"/>
+          <wp:cNvGraphicFramePr>
+            <a:graphicFrameLocks xmlns:a="http://schemas.openxmlformats.org/drawingml/2006/main" noChangeAspect="1"/>
+          </wp:cNvGraphicFramePr>
+          <a:graphic xmlns:a="http://schemas.openxmlformats.org/drawingml/2006/main">
+            <a:graphicData uri="http://schemas.openxmlformats.org/drawingml/2006/picture">
+              <pic:pic xmlns:pic="http://schemas.openxmlformats.org/drawingml/2006/picture">
+                <pic:nvPicPr>
+                  <pic:cNvPr id="0" name="Picture 1" descr="http://www.blogcdn.com/www.engadget.com/media/2010/06/kinect-nov-official-20100614.jpg"/>
+                  <pic:cNvPicPr>
+                    <a:picLocks noChangeAspect="1" noChangeArrowheads="1"/>
+                  </pic:cNvPicPr>
+                </pic:nvPicPr>
+                <pic:blipFill>
+                  <a:blip r:embed="rId1"/>
+                  <a:srcRect/>
+                  <a:stretch>
+                    <a:fillRect/>
+                  </a:stretch>
+                </pic:blipFill>
+                <pic:spPr bwMode="auto">
+                  <a:xfrm>
+                    <a:off x="0" y="0"/>
+                    <a:ext cx="5684520" cy="3683635"/>
+                  </a:xfrm>
+                  <a:prstGeom prst="rect">
+                    <a:avLst/>
+                  </a:prstGeom>
+                  <a:noFill/>
+                  <a:ln w="9525">
+                    <a:noFill/>
+                    <a:miter lim="800000"/>
+                    <a:headEnd/>
+                    <a:tailEnd/>
+                  </a:ln>
+                </pic:spPr>
+              </pic:pic>
+            </a:graphicData>
+          </a:graphic>
+        </wp:inline>
+      </w:drawing>
+    </w:r>
+    <w:r>
+      <w:drawing>
+        <wp:inline distT="0" distB="0" distL="0" distR="0">
+          <wp:extent cx="5684520" cy="3683635"/>
+          <wp:effectExtent l="19050" t="0" r="0" b="0"/>
+          <wp:docPr id="8" name="Afbeelding 1" descr="http://www.blogcdn.com/www.engadget.com/media/2010/06/kinect-nov-official-20100614.jpg"/>
+          <wp:cNvGraphicFramePr>
+            <a:graphicFrameLocks xmlns:a="http://schemas.openxmlformats.org/drawingml/2006/main" noChangeAspect="1"/>
+          </wp:cNvGraphicFramePr>
+          <a:graphic xmlns:a="http://schemas.openxmlformats.org/drawingml/2006/main">
+            <a:graphicData uri="http://schemas.openxmlformats.org/drawingml/2006/picture">
+              <pic:pic xmlns:pic="http://schemas.openxmlformats.org/drawingml/2006/picture">
+                <pic:nvPicPr>
+                  <pic:cNvPr id="0" name="Picture 1" descr="http://www.blogcdn.com/www.engadget.com/media/2010/06/kinect-nov-official-20100614.jpg"/>
+                  <pic:cNvPicPr>
+                    <a:picLocks noChangeAspect="1" noChangeArrowheads="1"/>
+                  </pic:cNvPicPr>
+                </pic:nvPicPr>
+                <pic:blipFill>
+                  <a:blip r:embed="rId1"/>
+                  <a:srcRect/>
+                  <a:stretch>
+                    <a:fillRect/>
+                  </a:stretch>
+                </pic:blipFill>
+                <pic:spPr bwMode="auto">
+                  <a:xfrm>
+                    <a:off x="0" y="0"/>
+                    <a:ext cx="5684520" cy="3683635"/>
+                  </a:xfrm>
+                  <a:prstGeom prst="rect">
+                    <a:avLst/>
+                  </a:prstGeom>
+                  <a:noFill/>
+                  <a:ln w="9525">
+                    <a:noFill/>
+                    <a:miter lim="800000"/>
+                    <a:headEnd/>
+                    <a:tailEnd/>
+                  </a:ln>
+                </pic:spPr>
+              </pic:pic>
+            </a:graphicData>
+          </a:graphic>
+        </wp:inline>
+      </w:drawing>
+    </w:r>
+    <w:r>
+      <w:drawing>
+        <wp:inline distT="0" distB="0" distL="0" distR="0">
+          <wp:extent cx="5684520" cy="3683635"/>
+          <wp:effectExtent l="19050" t="0" r="0" b="0"/>
+          <wp:docPr id="7" name="Afbeelding 1" descr="http://www.blogcdn.com/www.engadget.com/media/2010/06/kinect-nov-official-20100614.jpg"/>
+          <wp:cNvGraphicFramePr>
+            <a:graphicFrameLocks xmlns:a="http://schemas.openxmlformats.org/drawingml/2006/main" noChangeAspect="1"/>
+          </wp:cNvGraphicFramePr>
+          <a:graphic xmlns:a="http://schemas.openxmlformats.org/drawingml/2006/main">
+            <a:graphicData uri="http://schemas.openxmlformats.org/drawingml/2006/picture">
+              <pic:pic xmlns:pic="http://schemas.openxmlformats.org/drawingml/2006/picture">
+                <pic:nvPicPr>
+                  <pic:cNvPr id="0" name="Picture 1" descr="http://www.blogcdn.com/www.engadget.com/media/2010/06/kinect-nov-official-20100614.jpg"/>
+                  <pic:cNvPicPr>
+                    <a:picLocks noChangeAspect="1" noChangeArrowheads="1"/>
+                  </pic:cNvPicPr>
+                </pic:nvPicPr>
+                <pic:blipFill>
+                  <a:blip r:embed="rId1"/>
+                  <a:srcRect/>
+                  <a:stretch>
+                    <a:fillRect/>
+                  </a:stretch>
+                </pic:blipFill>
+                <pic:spPr bwMode="auto">
+                  <a:xfrm>
+                    <a:off x="0" y="0"/>
+                    <a:ext cx="5684520" cy="3683635"/>
+                  </a:xfrm>
+                  <a:prstGeom prst="rect">
+                    <a:avLst/>
+                  </a:prstGeom>
+                  <a:noFill/>
+                  <a:ln w="9525">
+                    <a:noFill/>
+                    <a:miter lim="800000"/>
+                    <a:headEnd/>
+                    <a:tailEnd/>
+                  </a:ln>
+                </pic:spPr>
+              </pic:pic>
+            </a:graphicData>
+          </a:graphic>
+        </wp:inline>
+      </w:drawing>
+    </w:r>
+    <w:r>
+      <w:rPr>
+        <w:noProof/>
+        <w:lang w:eastAsia="nl-NL"/>
+      </w:rPr>
+      <w:drawing>
+        <wp:inline distT="0" distB="0" distL="0" distR="0">
+          <wp:extent cx="5684520" cy="3683635"/>
+          <wp:effectExtent l="19050" t="0" r="0" b="0"/>
+          <wp:docPr id="5" name="Afbeelding 1" descr="http://www.blogcdn.com/www.engadget.com/media/2010/06/kinect-nov-official-20100614.jpg"/>
+          <wp:cNvGraphicFramePr>
+            <a:graphicFrameLocks xmlns:a="http://schemas.openxmlformats.org/drawingml/2006/main" noChangeAspect="1"/>
+          </wp:cNvGraphicFramePr>
+          <a:graphic xmlns:a="http://schemas.openxmlformats.org/drawingml/2006/main">
+            <a:graphicData uri="http://schemas.openxmlformats.org/drawingml/2006/picture">
+              <pic:pic xmlns:pic="http://schemas.openxmlformats.org/drawingml/2006/picture">
+                <pic:nvPicPr>
+                  <pic:cNvPr id="0" name="Picture 1" descr="http://www.blogcdn.com/www.engadget.com/media/2010/06/kinect-nov-official-20100614.jpg"/>
+                  <pic:cNvPicPr>
+                    <a:picLocks noChangeAspect="1" noChangeArrowheads="1"/>
+                  </pic:cNvPicPr>
+                </pic:nvPicPr>
+                <pic:blipFill>
+                  <a:blip r:embed="rId1"/>
+                  <a:srcRect/>
+                  <a:stretch>
+                    <a:fillRect/>
+                  </a:stretch>
+                </pic:blipFill>
+                <pic:spPr bwMode="auto">
+                  <a:xfrm>
+                    <a:off x="0" y="0"/>
+                    <a:ext cx="5684520" cy="3683635"/>
+                  </a:xfrm>
+                  <a:prstGeom prst="rect">
+                    <a:avLst/>
+                  </a:prstGeom>
+                  <a:noFill/>
+                  <a:ln w="9525">
+                    <a:noFill/>
+                    <a:miter lim="800000"/>
+                    <a:headEnd/>
+                    <a:tailEnd/>
+                  </a:ln>
+                </pic:spPr>
+              </pic:pic>
+            </a:graphicData>
+          </a:graphic>
+        </wp:inline>
+      </w:drawing>
+    </w:r>
+    <w:r>
+      <w:rPr>
+        <w:noProof/>
+        <w:lang w:eastAsia="nl-NL"/>
+      </w:rPr>
+      <w:drawing>
+        <wp:inline distT="0" distB="0" distL="0" distR="0">
+          <wp:extent cx="5684520" cy="3683635"/>
+          <wp:effectExtent l="19050" t="0" r="0" b="0"/>
+          <wp:docPr id="4" name="Afbeelding 1" descr="http://www.blogcdn.com/www.engadget.com/media/2010/06/kinect-nov-official-20100614.jpg"/>
+          <wp:cNvGraphicFramePr>
+            <a:graphicFrameLocks xmlns:a="http://schemas.openxmlformats.org/drawingml/2006/main" noChangeAspect="1"/>
+          </wp:cNvGraphicFramePr>
+          <a:graphic xmlns:a="http://schemas.openxmlformats.org/drawingml/2006/main">
+            <a:graphicData uri="http://schemas.openxmlformats.org/drawingml/2006/picture">
+              <pic:pic xmlns:pic="http://schemas.openxmlformats.org/drawingml/2006/picture">
+                <pic:nvPicPr>
+                  <pic:cNvPr id="0" name="Picture 1" descr="http://www.blogcdn.com/www.engadget.com/media/2010/06/kinect-nov-official-20100614.jpg"/>
+                  <pic:cNvPicPr>
+                    <a:picLocks noChangeAspect="1" noChangeArrowheads="1"/>
+                  </pic:cNvPicPr>
+                </pic:nvPicPr>
+                <pic:blipFill>
+                  <a:blip r:embed="rId1"/>
+                  <a:srcRect/>
+                  <a:stretch>
+                    <a:fillRect/>
+                  </a:stretch>
+                </pic:blipFill>
+                <pic:spPr bwMode="auto">
+                  <a:xfrm>
+                    <a:off x="0" y="0"/>
+                    <a:ext cx="5684520" cy="3683635"/>
+                  </a:xfrm>
+                  <a:prstGeom prst="rect">
+                    <a:avLst/>
+                  </a:prstGeom>
+                  <a:noFill/>
+                  <a:ln w="9525">
+                    <a:noFill/>
+                    <a:miter lim="800000"/>
+                    <a:headEnd/>
+                    <a:tailEnd/>
+                  </a:ln>
+                </pic:spPr>
+              </pic:pic>
+            </a:graphicData>
+          </a:graphic>
+        </wp:inline>
+      </w:drawing>
+    </w:r>
+  </w:p>
+</w:ftr>
+</file>
+
+<file path=word/footer3.xml><?xml version="1.0" encoding="utf-8"?>
+<w:ftr xmlns:ve="http://schemas.openxmlformats.org/markup-compatibility/2006" xmlns:o="urn:schemas-microsoft-com:office:office" xmlns:r="http://schemas.openxmlformats.org/officeDocument/2006/relationships" xmlns:m="http://schemas.openxmlformats.org/officeDocument/2006/math" xmlns:v="urn:schemas-microsoft-com:vml" xmlns:wp="http://schemas.openxmlformats.org/drawingml/2006/wordprocessingDrawing" xmlns:w10="urn:schemas-microsoft-com:office:word" xmlns:w="http://schemas.openxmlformats.org/wordprocessingml/2006/main" xmlns:wne="http://schemas.microsoft.com/office/word/2006/wordml">
+  <w:p>
+    <w:pPr>
+      <w:pStyle w:val="Voettekst"/>
+    </w:pPr>
+  </w:p>
+</w:ftr>
+</file>
+
+<file path=word/footnotes.xml><?xml version="1.0" encoding="utf-8"?>
+<w:footnotes xmlns:ve="http://schemas.openxmlformats.org/markup-compatibility/2006" xmlns:o="urn:schemas-microsoft-com:office:office" xmlns:r="http://schemas.openxmlformats.org/officeDocument/2006/relationships" xmlns:m="http://schemas.openxmlformats.org/officeDocument/2006/math" xmlns:v="urn:schemas-microsoft-com:vml" xmlns:wp="http://schemas.openxmlformats.org/drawingml/2006/wordprocessingDrawing" xmlns:w10="urn:schemas-microsoft-com:office:word" xmlns:w="http://schemas.openxmlformats.org/wordprocessingml/2006/main" xmlns:wne="http://schemas.microsoft.com/office/word/2006/wordml">
+  <w:footnote w:type="separator" w:id="-1">
+    <w:p>
+      <w:pPr>
+        <w:spacing w:after="0" w:line="240" w:lineRule="auto"/>
+      </w:pPr>
+      <w:r>
+        <w:separator/>
+      </w:r>
+    </w:p>
+  </w:footnote>
+  <w:footnote w:type="continuationSeparator" w:id="0">
+    <w:p>
+      <w:pPr>
+        <w:spacing w:after="0" w:line="240" w:lineRule="auto"/>
+      </w:pPr>
+      <w:r>
+        <w:continuationSeparator/>
+      </w:r>
+    </w:p>
+  </w:footnote>
+</w:footnotes>
+</file>
+
+<file path=word/header1.xml><?xml version="1.0" encoding="utf-8"?>
+<w:hdr xmlns:ve="http://schemas.openxmlformats.org/markup-compatibility/2006" xmlns:o="urn:schemas-microsoft-com:office:office" xmlns:r="http://schemas.openxmlformats.org/officeDocument/2006/relationships" xmlns:m="http://schemas.openxmlformats.org/officeDocument/2006/math" xmlns:v="urn:schemas-microsoft-com:vml" xmlns:wp="http://schemas.openxmlformats.org/drawingml/2006/wordprocessingDrawing" xmlns:w10="urn:schemas-microsoft-com:office:word" xmlns:w="http://schemas.openxmlformats.org/wordprocessingml/2006/main" xmlns:wne="http://schemas.microsoft.com/office/word/2006/wordml">
+  <w:p>
+    <w:pPr>
+      <w:pStyle w:val="Koptekst"/>
+    </w:pPr>
+  </w:p>
+</w:hdr>
+</file>
+
+<file path=word/header2.xml><?xml version="1.0" encoding="utf-8"?>
+<w:hdr xmlns:ve="http://schemas.openxmlformats.org/markup-compatibility/2006" xmlns:o="urn:schemas-microsoft-com:office:office" xmlns:r="http://schemas.openxmlformats.org/officeDocument/2006/relationships" xmlns:m="http://schemas.openxmlformats.org/officeDocument/2006/math" xmlns:v="urn:schemas-microsoft-com:vml" xmlns:wp="http://schemas.openxmlformats.org/drawingml/2006/wordprocessingDrawing" xmlns:w10="urn:schemas-microsoft-com:office:word" xmlns:w="http://schemas.openxmlformats.org/wordprocessingml/2006/main" xmlns:wne="http://schemas.microsoft.com/office/word/2006/wordml">
+  <w:p>
+    <w:pPr>
+      <w:pStyle w:val="Koptekst"/>
+    </w:pPr>
+    <w:r>
+      <w:drawing>
+        <wp:anchor distT="0" distB="0" distL="114300" distR="114300" simplePos="0" relativeHeight="251659264" behindDoc="1" locked="0" layoutInCell="1" allowOverlap="1">
+          <wp:simplePos x="0" y="0"/>
+          <wp:positionH relativeFrom="column">
+            <wp:posOffset>2552568</wp:posOffset>
+          </wp:positionH>
+          <wp:positionV relativeFrom="paragraph">
+            <wp:posOffset>-337437</wp:posOffset>
+          </wp:positionV>
+          <wp:extent cx="3189977" cy="1250831"/>
+          <wp:effectExtent l="19050" t="0" r="0" b="0"/>
+          <wp:wrapNone/>
+          <wp:docPr id="3" name="Picture 1" descr="C:\Users\A134263\Downloads\ATT28811 1.jpg"/>
+          <wp:cNvGraphicFramePr>
+            <a:graphicFrameLocks xmlns:a="http://schemas.openxmlformats.org/drawingml/2006/main" noChangeAspect="1"/>
+          </wp:cNvGraphicFramePr>
+          <a:graphic xmlns:a="http://schemas.openxmlformats.org/drawingml/2006/main">
+            <a:graphicData uri="http://schemas.openxmlformats.org/drawingml/2006/picture">
+              <pic:pic xmlns:pic="http://schemas.openxmlformats.org/drawingml/2006/picture">
+                <pic:nvPicPr>
+                  <pic:cNvPr id="0" name="Picture 1" descr="C:\Users\A134263\Downloads\ATT28811 1.jpg"/>
+                  <pic:cNvPicPr>
+                    <a:picLocks noChangeAspect="1" noChangeArrowheads="1"/>
+                  </pic:cNvPicPr>
+                </pic:nvPicPr>
+                <pic:blipFill>
+                  <a:blip r:embed="rId1">
+                    <a:extLst>
+                      <a:ext uri="{28A0092B-C50C-407E-A947-70E740481C1C}">
+                        <a14:useLocalDpi xmlns:a14="http://schemas.microsoft.com/office/drawing/2010/main" xmlns:wps="http://schemas.microsoft.com/office/word/2010/wordprocessingShape" xmlns:wpi="http://schemas.microsoft.com/office/word/2010/wordprocessingInk" xmlns:wpg="http://schemas.microsoft.com/office/word/2010/wordprocessingGroup" xmlns:w14="http://schemas.microsoft.com/office/word/2010/wordml" xmlns:w="http://schemas.openxmlformats.org/wordprocessingml/2006/main" xmlns:w10="urn:schemas-microsoft-com:office:word" xmlns:wp14="http://schemas.microsoft.com/office/word/2010/wordprocessingDrawing" xmlns:v="urn:schemas-microsoft-com:vml" xmlns:o="urn:schemas-microsoft-com:office:office" xmlns:mc="http://schemas.openxmlformats.org/markup-compatibility/2006" xmlns:wpc="http://schemas.microsoft.com/office/word/2010/wordprocessingCanvas" xmlns="" val="0"/>
+                      </a:ext>
+                    </a:extLst>
+                  </a:blip>
+                  <a:srcRect/>
+                  <a:stretch>
+                    <a:fillRect/>
+                  </a:stretch>
+                </pic:blipFill>
+                <pic:spPr bwMode="auto">
+                  <a:xfrm>
+                    <a:off x="0" y="0"/>
+                    <a:ext cx="3189977" cy="1250831"/>
+                  </a:xfrm>
+                  <a:prstGeom prst="rect">
+                    <a:avLst/>
+                  </a:prstGeom>
+                  <a:noFill/>
+                  <a:ln>
+                    <a:noFill/>
+                  </a:ln>
+                </pic:spPr>
+              </pic:pic>
+            </a:graphicData>
+          </a:graphic>
+        </wp:anchor>
+      </w:drawing>
+    </w:r>
+  </w:p>
+  <w:p>
+    <w:pPr>
+      <w:pStyle w:val="Koptekst"/>
+    </w:pPr>
+  </w:p>
+</w:hdr>
+</file>
+
+<file path=word/header3.xml><?xml version="1.0" encoding="utf-8"?>
+<w:hdr xmlns:ve="http://schemas.openxmlformats.org/markup-compatibility/2006" xmlns:o="urn:schemas-microsoft-com:office:office" xmlns:r="http://schemas.openxmlformats.org/officeDocument/2006/relationships" xmlns:m="http://schemas.openxmlformats.org/officeDocument/2006/math" xmlns:v="urn:schemas-microsoft-com:vml" xmlns:wp="http://schemas.openxmlformats.org/drawingml/2006/wordprocessingDrawing" xmlns:w10="urn:schemas-microsoft-com:office:word" xmlns:w="http://schemas.openxmlformats.org/wordprocessingml/2006/main" xmlns:wne="http://schemas.microsoft.com/office/word/2006/wordml">
+  <w:p>
+    <w:pPr>
+      <w:pStyle w:val="Koptekst"/>
+    </w:pPr>
+  </w:p>
+</w:hdr>
+</file>
+
 <file path=word/numbering.xml><?xml version="1.0" encoding="utf-8"?>
-<w:numbering xmlns:wpc="http://schemas.microsoft.com/office/word/2010/wordprocessingCanvas" xmlns:mc="http://schemas.openxmlformats.org/markup-compatibility/2006" xmlns:o="urn:schemas-microsoft-com:office:office" xmlns:r="http://schemas.openxmlformats.org/officeDocument/2006/relationships" xmlns:m="http://schemas.openxmlformats.org/officeDocument/2006/math" xmlns:v="urn:schemas-microsoft-com:vml" xmlns:wp14="http://schemas.microsoft.com/office/word/2010/wordprocessingDrawing" xmlns:wp="http://schemas.openxmlformats.org/drawingml/2006/wordprocessingDrawing" xmlns:w10="urn:schemas-microsoft-com:office:word" xmlns:w="http://schemas.openxmlformats.org/wordprocessingml/2006/main" xmlns:w14="http://schemas.microsoft.com/office/word/2010/wordml" xmlns:wpg="http://schemas.microsoft.com/office/word/2010/wordprocessingGroup" xmlns:wpi="http://schemas.microsoft.com/office/word/2010/wordprocessingInk" xmlns:wne="http://schemas.microsoft.com/office/word/2006/wordml" xmlns:wps="http://schemas.microsoft.com/office/word/2010/wordprocessingShape" mc:Ignorable="w14 wp14">
+<w:numbering xmlns:ve="http://schemas.openxmlformats.org/markup-compatibility/2006" xmlns:o="urn:schemas-microsoft-com:office:office" xmlns:r="http://schemas.openxmlformats.org/officeDocument/2006/relationships" xmlns:m="http://schemas.openxmlformats.org/officeDocument/2006/math" xmlns:v="urn:schemas-microsoft-com:vml" xmlns:wp="http://schemas.openxmlformats.org/drawingml/2006/wordprocessingDrawing" xmlns:w10="urn:schemas-microsoft-com:office:word" xmlns:w="http://schemas.openxmlformats.org/wordprocessingml/2006/main" xmlns:wne="http://schemas.microsoft.com/office/word/2006/wordml">
   <w:abstractNum w:abstractNumId="0">
     <w:nsid w:val="0293773E"/>
     <w:multiLevelType w:val="hybridMultilevel"/>
@@ -1053,6 +1624,119 @@
     <w:nsid w:val="64F268E2"/>
     <w:multiLevelType w:val="hybridMultilevel"/>
     <w:tmpl w:val="F20A2112"/>
+    <w:lvl w:ilvl="0" w:tplc="04130001">
+      <w:start w:val="1"/>
+      <w:numFmt w:val="bullet"/>
+      <w:lvlText w:val=""/>
+      <w:lvlJc w:val="left"/>
+      <w:pPr>
+        <w:ind w:left="720" w:hanging="360"/>
+      </w:pPr>
+      <w:rPr>
+        <w:rFonts w:ascii="Symbol" w:hAnsi="Symbol" w:hint="default"/>
+      </w:rPr>
+    </w:lvl>
+    <w:lvl w:ilvl="1" w:tplc="04130003" w:tentative="1">
+      <w:start w:val="1"/>
+      <w:numFmt w:val="bullet"/>
+      <w:lvlText w:val="o"/>
+      <w:lvlJc w:val="left"/>
+      <w:pPr>
+        <w:ind w:left="1440" w:hanging="360"/>
+      </w:pPr>
+      <w:rPr>
+        <w:rFonts w:ascii="Courier New" w:hAnsi="Courier New" w:cs="Courier New" w:hint="default"/>
+      </w:rPr>
+    </w:lvl>
+    <w:lvl w:ilvl="2" w:tplc="04130005" w:tentative="1">
+      <w:start w:val="1"/>
+      <w:numFmt w:val="bullet"/>
+      <w:lvlText w:val=""/>
+      <w:lvlJc w:val="left"/>
+      <w:pPr>
+        <w:ind w:left="2160" w:hanging="360"/>
+      </w:pPr>
+      <w:rPr>
+        <w:rFonts w:ascii="Wingdings" w:hAnsi="Wingdings" w:hint="default"/>
+      </w:rPr>
+    </w:lvl>
+    <w:lvl w:ilvl="3" w:tplc="04130001" w:tentative="1">
+      <w:start w:val="1"/>
+      <w:numFmt w:val="bullet"/>
+      <w:lvlText w:val=""/>
+      <w:lvlJc w:val="left"/>
+      <w:pPr>
+        <w:ind w:left="2880" w:hanging="360"/>
+      </w:pPr>
+      <w:rPr>
+        <w:rFonts w:ascii="Symbol" w:hAnsi="Symbol" w:hint="default"/>
+      </w:rPr>
+    </w:lvl>
+    <w:lvl w:ilvl="4" w:tplc="04130003" w:tentative="1">
+      <w:start w:val="1"/>
+      <w:numFmt w:val="bullet"/>
+      <w:lvlText w:val="o"/>
+      <w:lvlJc w:val="left"/>
+      <w:pPr>
+        <w:ind w:left="3600" w:hanging="360"/>
+      </w:pPr>
+      <w:rPr>
+        <w:rFonts w:ascii="Courier New" w:hAnsi="Courier New" w:cs="Courier New" w:hint="default"/>
+      </w:rPr>
+    </w:lvl>
+    <w:lvl w:ilvl="5" w:tplc="04130005" w:tentative="1">
+      <w:start w:val="1"/>
+      <w:numFmt w:val="bullet"/>
+      <w:lvlText w:val=""/>
+      <w:lvlJc w:val="left"/>
+      <w:pPr>
+        <w:ind w:left="4320" w:hanging="360"/>
+      </w:pPr>
+      <w:rPr>
+        <w:rFonts w:ascii="Wingdings" w:hAnsi="Wingdings" w:hint="default"/>
+      </w:rPr>
+    </w:lvl>
+    <w:lvl w:ilvl="6" w:tplc="04130001" w:tentative="1">
+      <w:start w:val="1"/>
+      <w:numFmt w:val="bullet"/>
+      <w:lvlText w:val=""/>
+      <w:lvlJc w:val="left"/>
+      <w:pPr>
+        <w:ind w:left="5040" w:hanging="360"/>
+      </w:pPr>
+      <w:rPr>
+        <w:rFonts w:ascii="Symbol" w:hAnsi="Symbol" w:hint="default"/>
+      </w:rPr>
+    </w:lvl>
+    <w:lvl w:ilvl="7" w:tplc="04130003" w:tentative="1">
+      <w:start w:val="1"/>
+      <w:numFmt w:val="bullet"/>
+      <w:lvlText w:val="o"/>
+      <w:lvlJc w:val="left"/>
+      <w:pPr>
+        <w:ind w:left="5760" w:hanging="360"/>
+      </w:pPr>
+      <w:rPr>
+        <w:rFonts w:ascii="Courier New" w:hAnsi="Courier New" w:cs="Courier New" w:hint="default"/>
+      </w:rPr>
+    </w:lvl>
+    <w:lvl w:ilvl="8" w:tplc="04130005" w:tentative="1">
+      <w:start w:val="1"/>
+      <w:numFmt w:val="bullet"/>
+      <w:lvlText w:val=""/>
+      <w:lvlJc w:val="left"/>
+      <w:pPr>
+        <w:ind w:left="6480" w:hanging="360"/>
+      </w:pPr>
+      <w:rPr>
+        <w:rFonts w:ascii="Wingdings" w:hAnsi="Wingdings" w:hint="default"/>
+      </w:rPr>
+    </w:lvl>
+  </w:abstractNum>
+  <w:abstractNum w:abstractNumId="4">
+    <w:nsid w:val="7F663623"/>
+    <w:multiLevelType w:val="hybridMultilevel"/>
+    <w:tmpl w:val="5BC4F194"/>
     <w:lvl w:ilvl="0" w:tplc="04130001">
       <w:start w:val="1"/>
       <w:numFmt w:val="bullet"/>
@@ -1174,11 +1858,14 @@
   <w:num w:numId="4">
     <w:abstractNumId w:val="0"/>
   </w:num>
+  <w:num w:numId="5">
+    <w:abstractNumId w:val="4"/>
+  </w:num>
 </w:numbering>
 </file>
 
 <file path=word/styles.xml><?xml version="1.0" encoding="utf-8"?>
-<w:styles xmlns:mc="http://schemas.openxmlformats.org/markup-compatibility/2006" xmlns:r="http://schemas.openxmlformats.org/officeDocument/2006/relationships" xmlns:w="http://schemas.openxmlformats.org/wordprocessingml/2006/main" xmlns:w14="http://schemas.microsoft.com/office/word/2010/wordml" mc:Ignorable="w14">
+<w:styles xmlns:r="http://schemas.openxmlformats.org/officeDocument/2006/relationships" xmlns:w="http://schemas.openxmlformats.org/wordprocessingml/2006/main">
   <w:docDefaults>
     <w:rPrDefault>
       <w:rPr>
@@ -1333,15 +2020,16 @@
     <w:lsdException w:name="Bibliography" w:uiPriority="37"/>
     <w:lsdException w:name="TOC Heading" w:uiPriority="39" w:qFormat="1"/>
   </w:latentStyles>
-  <w:style w:type="paragraph" w:default="1" w:styleId="Normal">
+  <w:style w:type="paragraph" w:default="1" w:styleId="Standaard">
     <w:name w:val="Normal"/>
     <w:qFormat/>
+    <w:rsid w:val="00425DF7"/>
   </w:style>
-  <w:style w:type="paragraph" w:styleId="Heading1">
+  <w:style w:type="paragraph" w:styleId="Kop1">
     <w:name w:val="heading 1"/>
-    <w:basedOn w:val="Normal"/>
-    <w:next w:val="Normal"/>
-    <w:link w:val="Heading1Char"/>
+    <w:basedOn w:val="Standaard"/>
+    <w:next w:val="Standaard"/>
+    <w:link w:val="Kop1Char"/>
     <w:uiPriority w:val="9"/>
     <w:qFormat/>
     <w:rsid w:val="00AA1673"/>
@@ -1360,17 +2048,42 @@
       <w:szCs w:val="28"/>
     </w:rPr>
   </w:style>
-  <w:style w:type="character" w:default="1" w:styleId="DefaultParagraphFont">
+  <w:style w:type="paragraph" w:styleId="Kop2">
+    <w:name w:val="heading 2"/>
+    <w:basedOn w:val="Standaard"/>
+    <w:next w:val="Standaard"/>
+    <w:link w:val="Kop2Char"/>
+    <w:uiPriority w:val="9"/>
+    <w:unhideWhenUsed/>
+    <w:qFormat/>
+    <w:rsid w:val="00651682"/>
+    <w:pPr>
+      <w:keepNext/>
+      <w:keepLines/>
+      <w:spacing w:before="200" w:after="0"/>
+      <w:outlineLvl w:val="1"/>
+    </w:pPr>
+    <w:rPr>
+      <w:rFonts w:asciiTheme="majorHAnsi" w:eastAsiaTheme="majorEastAsia" w:hAnsiTheme="majorHAnsi" w:cstheme="majorBidi"/>
+      <w:b/>
+      <w:bCs/>
+      <w:color w:val="4F81BD" w:themeColor="accent1"/>
+      <w:sz w:val="26"/>
+      <w:szCs w:val="26"/>
+    </w:rPr>
+  </w:style>
+  <w:style w:type="character" w:default="1" w:styleId="Standaardalinea-lettertype">
     <w:name w:val="Default Paragraph Font"/>
     <w:uiPriority w:val="1"/>
     <w:semiHidden/>
     <w:unhideWhenUsed/>
   </w:style>
-  <w:style w:type="table" w:default="1" w:styleId="TableNormal">
+  <w:style w:type="table" w:default="1" w:styleId="Standaardtabel">
     <w:name w:val="Normal Table"/>
     <w:uiPriority w:val="99"/>
     <w:semiHidden/>
     <w:unhideWhenUsed/>
+    <w:qFormat/>
     <w:tblPr>
       <w:tblInd w:w="0" w:type="dxa"/>
       <w:tblCellMar>
@@ -1381,16 +2094,16 @@
       </w:tblCellMar>
     </w:tblPr>
   </w:style>
-  <w:style w:type="numbering" w:default="1" w:styleId="NoList">
+  <w:style w:type="numbering" w:default="1" w:styleId="Geenlijst">
     <w:name w:val="No List"/>
     <w:uiPriority w:val="99"/>
     <w:semiHidden/>
     <w:unhideWhenUsed/>
   </w:style>
-  <w:style w:type="paragraph" w:styleId="BalloonText">
+  <w:style w:type="paragraph" w:styleId="Ballontekst">
     <w:name w:val="Balloon Text"/>
-    <w:basedOn w:val="Normal"/>
-    <w:link w:val="BalloonTextChar"/>
+    <w:basedOn w:val="Standaard"/>
+    <w:link w:val="BallontekstChar"/>
     <w:uiPriority w:val="99"/>
     <w:semiHidden/>
     <w:unhideWhenUsed/>
@@ -1404,10 +2117,10 @@
       <w:szCs w:val="16"/>
     </w:rPr>
   </w:style>
-  <w:style w:type="character" w:customStyle="1" w:styleId="BalloonTextChar">
-    <w:name w:val="Balloon Text Char"/>
-    <w:basedOn w:val="DefaultParagraphFont"/>
-    <w:link w:val="BalloonText"/>
+  <w:style w:type="character" w:customStyle="1" w:styleId="BallontekstChar">
+    <w:name w:val="Ballontekst Char"/>
+    <w:basedOn w:val="Standaardalinea-lettertype"/>
+    <w:link w:val="Ballontekst"/>
     <w:uiPriority w:val="99"/>
     <w:semiHidden/>
     <w:rsid w:val="000C78BF"/>
@@ -1417,10 +2130,10 @@
       <w:szCs w:val="16"/>
     </w:rPr>
   </w:style>
-  <w:style w:type="character" w:customStyle="1" w:styleId="Heading1Char">
-    <w:name w:val="Heading 1 Char"/>
-    <w:basedOn w:val="DefaultParagraphFont"/>
-    <w:link w:val="Heading1"/>
+  <w:style w:type="character" w:customStyle="1" w:styleId="Kop1Char">
+    <w:name w:val="Kop 1 Char"/>
+    <w:basedOn w:val="Standaardalinea-lettertype"/>
+    <w:link w:val="Kop1"/>
     <w:uiPriority w:val="9"/>
     <w:rsid w:val="00AA1673"/>
     <w:rPr>
@@ -1432,9 +2145,9 @@
       <w:szCs w:val="28"/>
     </w:rPr>
   </w:style>
-  <w:style w:type="paragraph" w:styleId="ListParagraph">
+  <w:style w:type="paragraph" w:styleId="Lijstalinea">
     <w:name w:val="List Paragraph"/>
-    <w:basedOn w:val="Normal"/>
+    <w:basedOn w:val="Standaard"/>
     <w:uiPriority w:val="34"/>
     <w:qFormat/>
     <w:rsid w:val="00AA1673"/>
@@ -1442,6 +2155,67 @@
       <w:ind w:left="720"/>
       <w:contextualSpacing/>
     </w:pPr>
+  </w:style>
+  <w:style w:type="paragraph" w:styleId="Koptekst">
+    <w:name w:val="header"/>
+    <w:basedOn w:val="Standaard"/>
+    <w:link w:val="KoptekstChar"/>
+    <w:uiPriority w:val="99"/>
+    <w:unhideWhenUsed/>
+    <w:rsid w:val="00651682"/>
+    <w:pPr>
+      <w:tabs>
+        <w:tab w:val="center" w:pos="4536"/>
+        <w:tab w:val="right" w:pos="9072"/>
+      </w:tabs>
+      <w:spacing w:after="0" w:line="240" w:lineRule="auto"/>
+    </w:pPr>
+  </w:style>
+  <w:style w:type="character" w:customStyle="1" w:styleId="KoptekstChar">
+    <w:name w:val="Koptekst Char"/>
+    <w:basedOn w:val="Standaardalinea-lettertype"/>
+    <w:link w:val="Koptekst"/>
+    <w:uiPriority w:val="99"/>
+    <w:rsid w:val="00651682"/>
+  </w:style>
+  <w:style w:type="paragraph" w:styleId="Voettekst">
+    <w:name w:val="footer"/>
+    <w:basedOn w:val="Standaard"/>
+    <w:link w:val="VoettekstChar"/>
+    <w:uiPriority w:val="99"/>
+    <w:semiHidden/>
+    <w:unhideWhenUsed/>
+    <w:rsid w:val="00651682"/>
+    <w:pPr>
+      <w:tabs>
+        <w:tab w:val="center" w:pos="4536"/>
+        <w:tab w:val="right" w:pos="9072"/>
+      </w:tabs>
+      <w:spacing w:after="0" w:line="240" w:lineRule="auto"/>
+    </w:pPr>
+  </w:style>
+  <w:style w:type="character" w:customStyle="1" w:styleId="VoettekstChar">
+    <w:name w:val="Voettekst Char"/>
+    <w:basedOn w:val="Standaardalinea-lettertype"/>
+    <w:link w:val="Voettekst"/>
+    <w:uiPriority w:val="99"/>
+    <w:semiHidden/>
+    <w:rsid w:val="00651682"/>
+  </w:style>
+  <w:style w:type="character" w:customStyle="1" w:styleId="Kop2Char">
+    <w:name w:val="Kop 2 Char"/>
+    <w:basedOn w:val="Standaardalinea-lettertype"/>
+    <w:link w:val="Kop2"/>
+    <w:uiPriority w:val="9"/>
+    <w:rsid w:val="00651682"/>
+    <w:rPr>
+      <w:rFonts w:asciiTheme="majorHAnsi" w:eastAsiaTheme="majorEastAsia" w:hAnsiTheme="majorHAnsi" w:cstheme="majorBidi"/>
+      <w:b/>
+      <w:bCs/>
+      <w:color w:val="4F81BD" w:themeColor="accent1"/>
+      <w:sz w:val="26"/>
+      <w:szCs w:val="26"/>
+    </w:rPr>
   </w:style>
 </w:styles>
 </file>

</xml_diff>

<commit_message>
Updated the Workshop manual
</commit_message>
<xml_diff>
--- a/doc/Demos/Workshop/Workshop Manual.docx
+++ b/doc/Demos/Workshop/Workshop Manual.docx
@@ -388,7 +388,19 @@
         <w:rPr>
           <w:lang w:val="en-US"/>
         </w:rPr>
-        <w:t xml:space="preserve"> by using the Method. (labels start with ‘</w:t>
+        <w:t xml:space="preserve"> by using the Method</w:t>
+      </w:r>
+      <w:r>
+        <w:rPr>
+          <w:lang w:val="en-US"/>
+        </w:rPr>
+        <w:t xml:space="preserve"> ‘Update Label’</w:t>
+      </w:r>
+      <w:r>
+        <w:rPr>
+          <w:lang w:val="en-US"/>
+        </w:rPr>
+        <w:t>. (labels start with ‘</w:t>
       </w:r>
       <w:proofErr w:type="spellStart"/>
       <w:r>
@@ -659,12 +671,8 @@
       <w:proofErr w:type="spellEnd"/>
     </w:p>
     <w:sectPr>
-      <w:headerReference w:type="even" r:id="rId7"/>
-      <w:headerReference w:type="default" r:id="rId8"/>
-      <w:footerReference w:type="even" r:id="rId9"/>
-      <w:footerReference w:type="default" r:id="rId10"/>
-      <w:headerReference w:type="first" r:id="rId11"/>
-      <w:footerReference w:type="first" r:id="rId12"/>
+      <w:headerReference w:type="default" r:id="rId7"/>
+      <w:footerReference w:type="default" r:id="rId8"/>
       <w:pgSz w:w="11906" w:h="16838"/>
       <w:pgMar w:top="1417" w:right="1417" w:bottom="1417" w:left="1417" w:header="708" w:footer="708" w:gutter="0"/>
       <w:cols w:space="708"/>
@@ -700,16 +708,6 @@
 </file>
 
 <file path=word/footer1.xml><?xml version="1.0" encoding="utf-8"?>
-<w:ftr xmlns:ve="http://schemas.openxmlformats.org/markup-compatibility/2006" xmlns:o="urn:schemas-microsoft-com:office:office" xmlns:r="http://schemas.openxmlformats.org/officeDocument/2006/relationships" xmlns:m="http://schemas.openxmlformats.org/officeDocument/2006/math" xmlns:v="urn:schemas-microsoft-com:vml" xmlns:wp="http://schemas.openxmlformats.org/drawingml/2006/wordprocessingDrawing" xmlns:w10="urn:schemas-microsoft-com:office:word" xmlns:w="http://schemas.openxmlformats.org/wordprocessingml/2006/main" xmlns:wne="http://schemas.microsoft.com/office/word/2006/wordml">
-  <w:p>
-    <w:pPr>
-      <w:pStyle w:val="Voettekst"/>
-    </w:pPr>
-  </w:p>
-</w:ftr>
-</file>
-
-<file path=word/footer2.xml><?xml version="1.0" encoding="utf-8"?>
 <w:ftr xmlns:ve="http://schemas.openxmlformats.org/markup-compatibility/2006" xmlns:o="urn:schemas-microsoft-com:office:office" xmlns:r="http://schemas.openxmlformats.org/officeDocument/2006/relationships" xmlns:m="http://schemas.openxmlformats.org/officeDocument/2006/math" xmlns:v="urn:schemas-microsoft-com:vml" xmlns:wp="http://schemas.openxmlformats.org/drawingml/2006/wordprocessingDrawing" xmlns:w10="urn:schemas-microsoft-com:office:word" xmlns:w="http://schemas.openxmlformats.org/wordprocessingml/2006/main" xmlns:wne="http://schemas.microsoft.com/office/word/2006/wordml">
   <w:p>
     <w:pPr>
@@ -932,6 +930,10 @@
       </w:pict>
     </w:r>
     <w:r>
+      <w:rPr>
+        <w:noProof/>
+        <w:lang w:eastAsia="nl-NL"/>
+      </w:rPr>
       <w:drawing>
         <wp:inline distT="0" distB="0" distL="0" distR="0">
           <wp:extent cx="5684520" cy="3683635"/>
@@ -979,6 +981,10 @@
       </w:drawing>
     </w:r>
     <w:r>
+      <w:rPr>
+        <w:noProof/>
+        <w:lang w:eastAsia="nl-NL"/>
+      </w:rPr>
       <w:drawing>
         <wp:inline distT="0" distB="0" distL="0" distR="0">
           <wp:extent cx="5684520" cy="3683635"/>
@@ -1026,6 +1032,10 @@
       </w:drawing>
     </w:r>
     <w:r>
+      <w:rPr>
+        <w:noProof/>
+        <w:lang w:eastAsia="nl-NL"/>
+      </w:rPr>
       <w:drawing>
         <wp:inline distT="0" distB="0" distL="0" distR="0">
           <wp:extent cx="5684520" cy="3683635"/>
@@ -1178,16 +1188,6 @@
 </w:ftr>
 </file>
 
-<file path=word/footer3.xml><?xml version="1.0" encoding="utf-8"?>
-<w:ftr xmlns:ve="http://schemas.openxmlformats.org/markup-compatibility/2006" xmlns:o="urn:schemas-microsoft-com:office:office" xmlns:r="http://schemas.openxmlformats.org/officeDocument/2006/relationships" xmlns:m="http://schemas.openxmlformats.org/officeDocument/2006/math" xmlns:v="urn:schemas-microsoft-com:vml" xmlns:wp="http://schemas.openxmlformats.org/drawingml/2006/wordprocessingDrawing" xmlns:w10="urn:schemas-microsoft-com:office:word" xmlns:w="http://schemas.openxmlformats.org/wordprocessingml/2006/main" xmlns:wne="http://schemas.microsoft.com/office/word/2006/wordml">
-  <w:p>
-    <w:pPr>
-      <w:pStyle w:val="Voettekst"/>
-    </w:pPr>
-  </w:p>
-</w:ftr>
-</file>
-
 <file path=word/footnotes.xml><?xml version="1.0" encoding="utf-8"?>
 <w:footnotes xmlns:ve="http://schemas.openxmlformats.org/markup-compatibility/2006" xmlns:o="urn:schemas-microsoft-com:office:office" xmlns:r="http://schemas.openxmlformats.org/officeDocument/2006/relationships" xmlns:m="http://schemas.openxmlformats.org/officeDocument/2006/math" xmlns:v="urn:schemas-microsoft-com:vml" xmlns:wp="http://schemas.openxmlformats.org/drawingml/2006/wordprocessingDrawing" xmlns:w10="urn:schemas-microsoft-com:office:word" xmlns:w="http://schemas.openxmlformats.org/wordprocessingml/2006/main" xmlns:wne="http://schemas.microsoft.com/office/word/2006/wordml">
   <w:footnote w:type="separator" w:id="-1">
@@ -1219,22 +1219,16 @@
     <w:pPr>
       <w:pStyle w:val="Koptekst"/>
     </w:pPr>
-  </w:p>
-</w:hdr>
-</file>
-
-<file path=word/header2.xml><?xml version="1.0" encoding="utf-8"?>
-<w:hdr xmlns:ve="http://schemas.openxmlformats.org/markup-compatibility/2006" xmlns:o="urn:schemas-microsoft-com:office:office" xmlns:r="http://schemas.openxmlformats.org/officeDocument/2006/relationships" xmlns:m="http://schemas.openxmlformats.org/officeDocument/2006/math" xmlns:v="urn:schemas-microsoft-com:vml" xmlns:wp="http://schemas.openxmlformats.org/drawingml/2006/wordprocessingDrawing" xmlns:w10="urn:schemas-microsoft-com:office:word" xmlns:w="http://schemas.openxmlformats.org/wordprocessingml/2006/main" xmlns:wne="http://schemas.microsoft.com/office/word/2006/wordml">
-  <w:p>
-    <w:pPr>
-      <w:pStyle w:val="Koptekst"/>
-    </w:pPr>
     <w:r>
+      <w:rPr>
+        <w:noProof/>
+        <w:lang w:eastAsia="nl-NL"/>
+      </w:rPr>
       <w:drawing>
         <wp:anchor distT="0" distB="0" distL="114300" distR="114300" simplePos="0" relativeHeight="251659264" behindDoc="1" locked="0" layoutInCell="1" allowOverlap="1">
           <wp:simplePos x="0" y="0"/>
           <wp:positionH relativeFrom="column">
-            <wp:posOffset>2552568</wp:posOffset>
+            <wp:posOffset>3018394</wp:posOffset>
           </wp:positionH>
           <wp:positionV relativeFrom="paragraph">
             <wp:posOffset>-337437</wp:posOffset>
@@ -1259,7 +1253,7 @@
                   <a:blip r:embed="rId1">
                     <a:extLst>
                       <a:ext uri="{28A0092B-C50C-407E-A947-70E740481C1C}">
-                        <a14:useLocalDpi xmlns:a14="http://schemas.microsoft.com/office/drawing/2010/main" xmlns:wps="http://schemas.microsoft.com/office/word/2010/wordprocessingShape" xmlns:wpi="http://schemas.microsoft.com/office/word/2010/wordprocessingInk" xmlns:wpg="http://schemas.microsoft.com/office/word/2010/wordprocessingGroup" xmlns:w14="http://schemas.microsoft.com/office/word/2010/wordml" xmlns:w="http://schemas.openxmlformats.org/wordprocessingml/2006/main" xmlns:w10="urn:schemas-microsoft-com:office:word" xmlns:wp14="http://schemas.microsoft.com/office/word/2010/wordprocessingDrawing" xmlns:v="urn:schemas-microsoft-com:vml" xmlns:o="urn:schemas-microsoft-com:office:office" xmlns:mc="http://schemas.openxmlformats.org/markup-compatibility/2006" xmlns:wpc="http://schemas.microsoft.com/office/word/2010/wordprocessingCanvas" xmlns="" val="0"/>
+                        <a14:useLocalDpi xmlns="" xmlns:wpc="http://schemas.microsoft.com/office/word/2010/wordprocessingCanvas" xmlns:mc="http://schemas.openxmlformats.org/markup-compatibility/2006" xmlns:o="urn:schemas-microsoft-com:office:office" xmlns:v="urn:schemas-microsoft-com:vml" xmlns:wp14="http://schemas.microsoft.com/office/word/2010/wordprocessingDrawing" xmlns:w10="urn:schemas-microsoft-com:office:word" xmlns:w="http://schemas.openxmlformats.org/wordprocessingml/2006/main" xmlns:w14="http://schemas.microsoft.com/office/word/2010/wordml" xmlns:wpg="http://schemas.microsoft.com/office/word/2010/wordprocessingGroup" xmlns:wpi="http://schemas.microsoft.com/office/word/2010/wordprocessingInk" xmlns:wps="http://schemas.microsoft.com/office/word/2010/wordprocessingShape" xmlns:a14="http://schemas.microsoft.com/office/drawing/2010/main" val="0"/>
                       </a:ext>
                     </a:extLst>
                   </a:blip>
@@ -1288,16 +1282,6 @@
       </w:drawing>
     </w:r>
   </w:p>
-  <w:p>
-    <w:pPr>
-      <w:pStyle w:val="Koptekst"/>
-    </w:pPr>
-  </w:p>
-</w:hdr>
-</file>
-
-<file path=word/header3.xml><?xml version="1.0" encoding="utf-8"?>
-<w:hdr xmlns:ve="http://schemas.openxmlformats.org/markup-compatibility/2006" xmlns:o="urn:schemas-microsoft-com:office:office" xmlns:r="http://schemas.openxmlformats.org/officeDocument/2006/relationships" xmlns:m="http://schemas.openxmlformats.org/officeDocument/2006/math" xmlns:v="urn:schemas-microsoft-com:vml" xmlns:wp="http://schemas.openxmlformats.org/drawingml/2006/wordprocessingDrawing" xmlns:w10="urn:schemas-microsoft-com:office:word" xmlns:w="http://schemas.openxmlformats.org/wordprocessingml/2006/main" xmlns:wne="http://schemas.microsoft.com/office/word/2006/wordml">
   <w:p>
     <w:pPr>
       <w:pStyle w:val="Koptekst"/>

</xml_diff>

<commit_message>
Added some more comments to the workshop documentation
</commit_message>
<xml_diff>
--- a/doc/Demos/Workshop/Workshop Manual.docx
+++ b/doc/Demos/Workshop/Workshop Manual.docx
@@ -1,10 +1,10 @@
 
 <file path=word/document.xml><?xml version="1.0" encoding="utf-8"?>
-<w:document xmlns:ve="http://schemas.openxmlformats.org/markup-compatibility/2006" xmlns:o="urn:schemas-microsoft-com:office:office" xmlns:r="http://schemas.openxmlformats.org/officeDocument/2006/relationships" xmlns:m="http://schemas.openxmlformats.org/officeDocument/2006/math" xmlns:v="urn:schemas-microsoft-com:vml" xmlns:wp="http://schemas.openxmlformats.org/drawingml/2006/wordprocessingDrawing" xmlns:w10="urn:schemas-microsoft-com:office:word" xmlns:w="http://schemas.openxmlformats.org/wordprocessingml/2006/main" xmlns:wne="http://schemas.microsoft.com/office/word/2006/wordml">
+<w:document xmlns:wpc="http://schemas.microsoft.com/office/word/2010/wordprocessingCanvas" xmlns:mc="http://schemas.openxmlformats.org/markup-compatibility/2006" xmlns:o="urn:schemas-microsoft-com:office:office" xmlns:r="http://schemas.openxmlformats.org/officeDocument/2006/relationships" xmlns:m="http://schemas.openxmlformats.org/officeDocument/2006/math" xmlns:v="urn:schemas-microsoft-com:vml" xmlns:wp14="http://schemas.microsoft.com/office/word/2010/wordprocessingDrawing" xmlns:wp="http://schemas.openxmlformats.org/drawingml/2006/wordprocessingDrawing" xmlns:w10="urn:schemas-microsoft-com:office:word" xmlns:w="http://schemas.openxmlformats.org/wordprocessingml/2006/main" xmlns:w14="http://schemas.microsoft.com/office/word/2010/wordml" xmlns:wpg="http://schemas.microsoft.com/office/word/2010/wordprocessingGroup" xmlns:wpi="http://schemas.microsoft.com/office/word/2010/wordprocessingInk" xmlns:wne="http://schemas.microsoft.com/office/word/2006/wordml" xmlns:wps="http://schemas.microsoft.com/office/word/2010/wordprocessingShape" mc:Ignorable="w14 wp14">
   <w:body>
     <w:p>
       <w:pPr>
-        <w:pStyle w:val="Kop1"/>
+        <w:pStyle w:val="Heading1"/>
         <w:rPr>
           <w:lang w:val="en-US"/>
         </w:rPr>
@@ -21,7 +21,7 @@
     </w:p>
     <w:p>
       <w:pPr>
-        <w:pStyle w:val="Kop2"/>
+        <w:pStyle w:val="Heading2"/>
         <w:rPr>
           <w:rFonts w:asciiTheme="minorHAnsi" w:eastAsiaTheme="minorHAnsi" w:hAnsiTheme="minorHAnsi" w:cstheme="minorBidi"/>
           <w:b w:val="0"/>
@@ -41,7 +41,7 @@
     </w:p>
     <w:p>
       <w:pPr>
-        <w:pStyle w:val="Lijstalinea"/>
+        <w:pStyle w:val="ListParagraph"/>
         <w:numPr>
           <w:ilvl w:val="0"/>
           <w:numId w:val="5"/>
@@ -59,7 +59,7 @@
     </w:p>
     <w:p>
       <w:pPr>
-        <w:pStyle w:val="Lijstalinea"/>
+        <w:pStyle w:val="ListParagraph"/>
         <w:numPr>
           <w:ilvl w:val="0"/>
           <w:numId w:val="5"/>
@@ -77,7 +77,7 @@
     </w:p>
     <w:p>
       <w:pPr>
-        <w:pStyle w:val="Kop2"/>
+        <w:pStyle w:val="Heading2"/>
         <w:rPr>
           <w:lang w:val="en-US"/>
         </w:rPr>
@@ -103,7 +103,7 @@
     </w:p>
     <w:p>
       <w:pPr>
-        <w:pStyle w:val="Lijstalinea"/>
+        <w:pStyle w:val="ListParagraph"/>
         <w:numPr>
           <w:ilvl w:val="0"/>
           <w:numId w:val="1"/>
@@ -121,7 +121,7 @@
     </w:p>
     <w:p>
       <w:pPr>
-        <w:pStyle w:val="Lijstalinea"/>
+        <w:pStyle w:val="ListParagraph"/>
         <w:numPr>
           <w:ilvl w:val="0"/>
           <w:numId w:val="1"/>
@@ -134,40 +134,58 @@
         <w:rPr>
           <w:lang w:val="en-US"/>
         </w:rPr>
-        <w:t xml:space="preserve">Make sure you add a message to the </w:t>
+        <w:t xml:space="preserve">Uncomment the </w:t>
       </w:r>
       <w:proofErr w:type="spellStart"/>
       <w:r>
         <w:rPr>
           <w:lang w:val="en-US"/>
         </w:rPr>
-        <w:t>MessageBox</w:t>
+        <w:t>CameraDataUpdated</w:t>
       </w:r>
       <w:proofErr w:type="spellEnd"/>
       <w:r>
         <w:rPr>
           <w:lang w:val="en-US"/>
         </w:rPr>
-        <w:t xml:space="preserve"> (</w:t>
+        <w:t xml:space="preserve"> subscription</w:t>
+      </w:r>
+      <w:r>
+        <w:rPr>
+          <w:lang w:val="en-US"/>
+        </w:rPr>
+        <w:t xml:space="preserve"> to see if the </w:t>
       </w:r>
       <w:proofErr w:type="spellStart"/>
       <w:r>
         <w:rPr>
           <w:lang w:val="en-US"/>
         </w:rPr>
-        <w:t>lbMessage</w:t>
+        <w:t>Kinect</w:t>
       </w:r>
       <w:proofErr w:type="spellEnd"/>
       <w:r>
         <w:rPr>
           <w:lang w:val="en-US"/>
         </w:rPr>
-        <w:t>) so you see what happens</w:t>
+        <w:t xml:space="preserve"> works </w:t>
+      </w:r>
+      <w:r>
+        <w:rPr>
+          <w:lang w:val="en-US"/>
+        </w:rPr>
+        <w:br/>
+      </w:r>
+      <w:r>
+        <w:rPr>
+          <w:lang w:val="en-US"/>
+        </w:rPr>
+        <w:t>(and comment it again due to performance issues)</w:t>
       </w:r>
     </w:p>
     <w:p>
       <w:pPr>
-        <w:pStyle w:val="Lijstalinea"/>
+        <w:pStyle w:val="ListParagraph"/>
         <w:numPr>
           <w:ilvl w:val="0"/>
           <w:numId w:val="1"/>
@@ -180,26 +198,52 @@
         <w:rPr>
           <w:lang w:val="en-US"/>
         </w:rPr>
-        <w:t xml:space="preserve">The method </w:t>
+        <w:t xml:space="preserve">Make sure you add a message to the </w:t>
       </w:r>
       <w:proofErr w:type="spellStart"/>
       <w:r>
         <w:rPr>
           <w:lang w:val="en-US"/>
         </w:rPr>
-        <w:t>KinectUserCreated</w:t>
+        <w:t>MessageBox</w:t>
       </w:r>
       <w:proofErr w:type="spellEnd"/>
       <w:r>
         <w:rPr>
           <w:lang w:val="en-US"/>
         </w:rPr>
-        <w:t xml:space="preserve"> is already available</w:t>
+        <w:t xml:space="preserve"> (</w:t>
+      </w:r>
+      <w:proofErr w:type="spellStart"/>
+      <w:r>
+        <w:rPr>
+          <w:lang w:val="en-US"/>
+        </w:rPr>
+        <w:t>lbMessage</w:t>
+      </w:r>
+      <w:proofErr w:type="spellEnd"/>
+      <w:r>
+        <w:rPr>
+          <w:lang w:val="en-US"/>
+        </w:rPr>
+        <w:t>)</w:t>
+      </w:r>
+      <w:r>
+        <w:rPr>
+          <w:lang w:val="en-US"/>
+        </w:rPr>
+        <w:t>,</w:t>
+      </w:r>
+      <w:r>
+        <w:rPr>
+          <w:lang w:val="en-US"/>
+        </w:rPr>
+        <w:t xml:space="preserve"> so you see what happens</w:t>
       </w:r>
     </w:p>
     <w:p>
       <w:pPr>
-        <w:pStyle w:val="Lijstalinea"/>
+        <w:pStyle w:val="ListParagraph"/>
         <w:numPr>
           <w:ilvl w:val="0"/>
           <w:numId w:val="1"/>
@@ -212,70 +256,102 @@
         <w:rPr>
           <w:lang w:val="en-US"/>
         </w:rPr>
-        <w:t xml:space="preserve">Test </w:t>
-      </w:r>
-      <w:r>
-        <w:rPr>
-          <w:lang w:val="en-US"/>
-        </w:rPr>
-        <w:t>your code and see if your messages are visible</w:t>
+        <w:t xml:space="preserve">The method </w:t>
+      </w:r>
+      <w:proofErr w:type="spellStart"/>
+      <w:r>
+        <w:rPr>
+          <w:lang w:val="en-US"/>
+        </w:rPr>
+        <w:t>KinectUserCreated</w:t>
+      </w:r>
+      <w:proofErr w:type="spellEnd"/>
+      <w:r>
+        <w:rPr>
+          <w:lang w:val="en-US"/>
+        </w:rPr>
+        <w:t xml:space="preserve"> is already available</w:t>
       </w:r>
     </w:p>
     <w:p>
       <w:pPr>
-        <w:pStyle w:val="Kop2"/>
-        <w:rPr>
-          <w:lang w:val="en-US"/>
-        </w:rPr>
-      </w:pPr>
-      <w:r>
-        <w:rPr>
-          <w:lang w:val="en-US"/>
-        </w:rPr>
-        <w:t>Step</w:t>
-      </w:r>
-      <w:r>
-        <w:rPr>
-          <w:lang w:val="en-US"/>
-        </w:rPr>
-        <w:t xml:space="preserve"> </w:t>
-      </w:r>
-      <w:r>
-        <w:rPr>
-          <w:lang w:val="en-US"/>
-        </w:rPr>
-        <w:t>2</w:t>
-      </w:r>
-      <w:r>
-        <w:rPr>
-          <w:lang w:val="en-US"/>
-        </w:rPr>
-        <w:t>:</w:t>
-      </w:r>
-      <w:r>
-        <w:rPr>
-          <w:lang w:val="en-US"/>
-        </w:rPr>
-        <w:t xml:space="preserve"> Update your UI based on </w:t>
-      </w:r>
-      <w:proofErr w:type="spellStart"/>
-      <w:r>
-        <w:rPr>
-          <w:lang w:val="en-US"/>
-        </w:rPr>
-        <w:t>realtime</w:t>
-      </w:r>
-      <w:proofErr w:type="spellEnd"/>
-      <w:r>
-        <w:rPr>
-          <w:lang w:val="en-US"/>
-        </w:rPr>
-        <w:t xml:space="preserve"> data</w:t>
+        <w:pStyle w:val="ListParagraph"/>
+        <w:numPr>
+          <w:ilvl w:val="0"/>
+          <w:numId w:val="1"/>
+        </w:numPr>
+        <w:rPr>
+          <w:lang w:val="en-US"/>
+        </w:rPr>
+      </w:pPr>
+      <w:r>
+        <w:rPr>
+          <w:lang w:val="en-US"/>
+        </w:rPr>
+        <w:t xml:space="preserve">Test </w:t>
+      </w:r>
+      <w:r>
+        <w:rPr>
+          <w:lang w:val="en-US"/>
+        </w:rPr>
+        <w:t>your code and see if your messages are visible</w:t>
       </w:r>
     </w:p>
     <w:p>
       <w:pPr>
-        <w:pStyle w:val="Lijstalinea"/>
+        <w:pStyle w:val="Heading2"/>
+        <w:rPr>
+          <w:lang w:val="en-US"/>
+        </w:rPr>
+      </w:pPr>
+      <w:r>
+        <w:rPr>
+          <w:lang w:val="en-US"/>
+        </w:rPr>
+        <w:t>Step</w:t>
+      </w:r>
+      <w:r>
+        <w:rPr>
+          <w:lang w:val="en-US"/>
+        </w:rPr>
+        <w:t xml:space="preserve"> </w:t>
+      </w:r>
+      <w:r>
+        <w:rPr>
+          <w:lang w:val="en-US"/>
+        </w:rPr>
+        <w:t>2</w:t>
+      </w:r>
+      <w:r>
+        <w:rPr>
+          <w:lang w:val="en-US"/>
+        </w:rPr>
+        <w:t>:</w:t>
+      </w:r>
+      <w:r>
+        <w:rPr>
+          <w:lang w:val="en-US"/>
+        </w:rPr>
+        <w:t xml:space="preserve"> Update your UI based on </w:t>
+      </w:r>
+      <w:proofErr w:type="spellStart"/>
+      <w:r>
+        <w:rPr>
+          <w:lang w:val="en-US"/>
+        </w:rPr>
+        <w:t>realtime</w:t>
+      </w:r>
+      <w:proofErr w:type="spellEnd"/>
+      <w:r>
+        <w:rPr>
+          <w:lang w:val="en-US"/>
+        </w:rPr>
+        <w:t xml:space="preserve"> data</w:t>
+      </w:r>
+    </w:p>
+    <w:p>
+      <w:pPr>
+        <w:pStyle w:val="ListParagraph"/>
         <w:numPr>
           <w:ilvl w:val="0"/>
           <w:numId w:val="2"/>
@@ -301,7 +377,7 @@
     </w:p>
     <w:p>
       <w:pPr>
-        <w:pStyle w:val="Lijstalinea"/>
+        <w:pStyle w:val="ListParagraph"/>
         <w:numPr>
           <w:ilvl w:val="0"/>
           <w:numId w:val="2"/>
@@ -331,7 +407,7 @@
     </w:p>
     <w:p>
       <w:pPr>
-        <w:pStyle w:val="Lijstalinea"/>
+        <w:pStyle w:val="ListParagraph"/>
         <w:numPr>
           <w:ilvl w:val="0"/>
           <w:numId w:val="2"/>
@@ -343,25 +419,28 @@
       </w:r>
       <w:proofErr w:type="spellEnd"/>
       <w:r>
-        <w:t xml:space="preserve"> to the </w:t>
+        <w:t xml:space="preserve"> </w:t>
       </w:r>
       <w:proofErr w:type="spellStart"/>
       <w:r>
+        <w:t>to</w:t>
+      </w:r>
+      <w:proofErr w:type="spellEnd"/>
+      <w:r>
+        <w:t xml:space="preserve"> the </w:t>
+      </w:r>
+      <w:proofErr w:type="spellStart"/>
+      <w:r>
         <w:t>UserUpdated</w:t>
       </w:r>
       <w:proofErr w:type="spellEnd"/>
       <w:r>
-        <w:t xml:space="preserve"> </w:t>
-      </w:r>
-      <w:proofErr w:type="spellStart"/>
-      <w:r>
-        <w:t>event</w:t>
-      </w:r>
-      <w:proofErr w:type="spellEnd"/>
+        <w:t xml:space="preserve"> event</w:t>
+      </w:r>
     </w:p>
     <w:p>
       <w:pPr>
-        <w:pStyle w:val="Lijstalinea"/>
+        <w:pStyle w:val="ListParagraph"/>
         <w:numPr>
           <w:ilvl w:val="0"/>
           <w:numId w:val="2"/>
@@ -419,7 +498,7 @@
     </w:p>
     <w:p>
       <w:pPr>
-        <w:pStyle w:val="Lijstalinea"/>
+        <w:pStyle w:val="ListParagraph"/>
         <w:numPr>
           <w:ilvl w:val="0"/>
           <w:numId w:val="2"/>
@@ -475,7 +554,7 @@
     </w:p>
     <w:p>
       <w:pPr>
-        <w:pStyle w:val="Kop2"/>
+        <w:pStyle w:val="Heading2"/>
         <w:rPr>
           <w:lang w:val="en-US"/>
         </w:rPr>
@@ -513,7 +592,7 @@
     </w:p>
     <w:p>
       <w:pPr>
-        <w:pStyle w:val="Lijstalinea"/>
+        <w:pStyle w:val="ListParagraph"/>
         <w:numPr>
           <w:ilvl w:val="0"/>
           <w:numId w:val="3"/>
@@ -535,7 +614,7 @@
     </w:p>
     <w:p>
       <w:pPr>
-        <w:pStyle w:val="Lijstalinea"/>
+        <w:pStyle w:val="ListParagraph"/>
         <w:numPr>
           <w:ilvl w:val="0"/>
           <w:numId w:val="3"/>
@@ -557,7 +636,7 @@
     </w:p>
     <w:p>
       <w:pPr>
-        <w:pStyle w:val="Lijstalinea"/>
+        <w:pStyle w:val="ListParagraph"/>
         <w:numPr>
           <w:ilvl w:val="0"/>
           <w:numId w:val="3"/>
@@ -617,37 +696,39 @@
     </w:p>
     <w:p>
       <w:pPr>
-        <w:pStyle w:val="Lijstalinea"/>
+        <w:pStyle w:val="ListParagraph"/>
         <w:numPr>
           <w:ilvl w:val="0"/>
           <w:numId w:val="3"/>
         </w:numPr>
-      </w:pPr>
+        <w:rPr>
+          <w:lang w:val="en-US"/>
+        </w:rPr>
+      </w:pPr>
+      <w:r>
+        <w:rPr>
+          <w:lang w:val="en-US"/>
+        </w:rPr>
+        <w:t xml:space="preserve">Subscribe to the </w:t>
+      </w:r>
       <w:proofErr w:type="spellStart"/>
       <w:r>
-        <w:t>Subscribe</w:t>
+        <w:rPr>
+          <w:lang w:val="en-US"/>
+        </w:rPr>
+        <w:t>MyGestureDetected</w:t>
       </w:r>
       <w:proofErr w:type="spellEnd"/>
       <w:r>
-        <w:t xml:space="preserve"> to the </w:t>
-      </w:r>
-      <w:proofErr w:type="spellStart"/>
-      <w:r>
-        <w:t>MyGestureDetected</w:t>
-      </w:r>
-      <w:proofErr w:type="spellEnd"/>
-      <w:r>
-        <w:t xml:space="preserve"> </w:t>
-      </w:r>
-      <w:proofErr w:type="spellStart"/>
-      <w:r>
-        <w:t>event</w:t>
-      </w:r>
-      <w:proofErr w:type="spellEnd"/>
+        <w:rPr>
+          <w:lang w:val="en-US"/>
+        </w:rPr>
+        <w:t xml:space="preserve"> event</w:t>
+      </w:r>
     </w:p>
     <w:p>
       <w:pPr>
-        <w:pStyle w:val="Lijstalinea"/>
+        <w:pStyle w:val="ListParagraph"/>
         <w:numPr>
           <w:ilvl w:val="0"/>
           <w:numId w:val="3"/>
@@ -668,13 +749,15 @@
       <w:r>
         <w:t>Gesture</w:t>
       </w:r>
+      <w:bookmarkStart w:id="0" w:name="_GoBack"/>
+      <w:bookmarkEnd w:id="0"/>
       <w:proofErr w:type="spellEnd"/>
     </w:p>
     <w:sectPr>
-      <w:headerReference w:type="default" r:id="rId7"/>
-      <w:footerReference w:type="default" r:id="rId8"/>
+      <w:headerReference w:type="default" r:id="rId8"/>
+      <w:footerReference w:type="default" r:id="rId9"/>
       <w:pgSz w:w="11906" w:h="16838"/>
-      <w:pgMar w:top="1417" w:right="1417" w:bottom="1417" w:left="1417" w:header="708" w:footer="708" w:gutter="0"/>
+      <w:pgMar w:top="1417" w:right="1417" w:bottom="1135" w:left="1417" w:header="708" w:footer="270" w:gutter="0"/>
       <w:cols w:space="708"/>
       <w:docGrid w:linePitch="360"/>
     </w:sectPr>
@@ -683,7 +766,7 @@
 </file>
 
 <file path=word/endnotes.xml><?xml version="1.0" encoding="utf-8"?>
-<w:endnotes xmlns:ve="http://schemas.openxmlformats.org/markup-compatibility/2006" xmlns:o="urn:schemas-microsoft-com:office:office" xmlns:r="http://schemas.openxmlformats.org/officeDocument/2006/relationships" xmlns:m="http://schemas.openxmlformats.org/officeDocument/2006/math" xmlns:v="urn:schemas-microsoft-com:vml" xmlns:wp="http://schemas.openxmlformats.org/drawingml/2006/wordprocessingDrawing" xmlns:w10="urn:schemas-microsoft-com:office:word" xmlns:w="http://schemas.openxmlformats.org/wordprocessingml/2006/main" xmlns:wne="http://schemas.microsoft.com/office/word/2006/wordml">
+<w:endnotes xmlns:wpc="http://schemas.microsoft.com/office/word/2010/wordprocessingCanvas" xmlns:mc="http://schemas.openxmlformats.org/markup-compatibility/2006" xmlns:o="urn:schemas-microsoft-com:office:office" xmlns:r="http://schemas.openxmlformats.org/officeDocument/2006/relationships" xmlns:m="http://schemas.openxmlformats.org/officeDocument/2006/math" xmlns:v="urn:schemas-microsoft-com:vml" xmlns:wp14="http://schemas.microsoft.com/office/word/2010/wordprocessingDrawing" xmlns:wp="http://schemas.openxmlformats.org/drawingml/2006/wordprocessingDrawing" xmlns:w10="urn:schemas-microsoft-com:office:word" xmlns:w="http://schemas.openxmlformats.org/wordprocessingml/2006/main" xmlns:w14="http://schemas.microsoft.com/office/word/2010/wordml" xmlns:wpg="http://schemas.microsoft.com/office/word/2010/wordprocessingGroup" xmlns:wpi="http://schemas.microsoft.com/office/word/2010/wordprocessingInk" xmlns:wne="http://schemas.microsoft.com/office/word/2006/wordml" xmlns:wps="http://schemas.microsoft.com/office/word/2010/wordprocessingShape" mc:Ignorable="w14 wp14">
   <w:endnote w:type="separator" w:id="-1">
     <w:p>
       <w:pPr>
@@ -708,10 +791,10 @@
 </file>
 
 <file path=word/footer1.xml><?xml version="1.0" encoding="utf-8"?>
-<w:ftr xmlns:ve="http://schemas.openxmlformats.org/markup-compatibility/2006" xmlns:o="urn:schemas-microsoft-com:office:office" xmlns:r="http://schemas.openxmlformats.org/officeDocument/2006/relationships" xmlns:m="http://schemas.openxmlformats.org/officeDocument/2006/math" xmlns:v="urn:schemas-microsoft-com:vml" xmlns:wp="http://schemas.openxmlformats.org/drawingml/2006/wordprocessingDrawing" xmlns:w10="urn:schemas-microsoft-com:office:word" xmlns:w="http://schemas.openxmlformats.org/wordprocessingml/2006/main" xmlns:wne="http://schemas.microsoft.com/office/word/2006/wordml">
+<w:ftr xmlns:wpc="http://schemas.microsoft.com/office/word/2010/wordprocessingCanvas" xmlns:mc="http://schemas.openxmlformats.org/markup-compatibility/2006" xmlns:o="urn:schemas-microsoft-com:office:office" xmlns:r="http://schemas.openxmlformats.org/officeDocument/2006/relationships" xmlns:m="http://schemas.openxmlformats.org/officeDocument/2006/math" xmlns:v="urn:schemas-microsoft-com:vml" xmlns:wp14="http://schemas.microsoft.com/office/word/2010/wordprocessingDrawing" xmlns:wp="http://schemas.openxmlformats.org/drawingml/2006/wordprocessingDrawing" xmlns:w10="urn:schemas-microsoft-com:office:word" xmlns:w="http://schemas.openxmlformats.org/wordprocessingml/2006/main" xmlns:w14="http://schemas.microsoft.com/office/word/2010/wordml" xmlns:wpg="http://schemas.microsoft.com/office/word/2010/wordprocessingGroup" xmlns:wpi="http://schemas.microsoft.com/office/word/2010/wordprocessingInk" xmlns:wne="http://schemas.microsoft.com/office/word/2006/wordml" xmlns:wps="http://schemas.microsoft.com/office/word/2010/wordprocessingShape" mc:Ignorable="w14 wp14">
   <w:p>
     <w:pPr>
-      <w:pStyle w:val="Voettekst"/>
+      <w:pStyle w:val="Footer"/>
     </w:pPr>
     <w:r>
       <w:rPr>
@@ -719,17 +802,17 @@
         <w:lang w:eastAsia="nl-NL"/>
       </w:rPr>
       <w:drawing>
-        <wp:anchor distT="0" distB="0" distL="114300" distR="114300" simplePos="0" relativeHeight="251658239" behindDoc="0" locked="0" layoutInCell="1" allowOverlap="1">
+        <wp:anchor distT="0" distB="0" distL="114300" distR="114300" simplePos="0" relativeHeight="251658239" behindDoc="1" locked="0" layoutInCell="1" allowOverlap="1" wp14:anchorId="38C14FD9" wp14:editId="6B211531">
           <wp:simplePos x="0" y="0"/>
           <wp:positionH relativeFrom="column">
-            <wp:posOffset>-889635</wp:posOffset>
+            <wp:posOffset>-882650</wp:posOffset>
           </wp:positionH>
           <wp:positionV relativeFrom="paragraph">
             <wp:posOffset>3671570</wp:posOffset>
           </wp:positionV>
           <wp:extent cx="7842250" cy="465455"/>
-          <wp:effectExtent l="19050" t="0" r="6350" b="0"/>
-          <wp:wrapSquare wrapText="bothSides"/>
+          <wp:effectExtent l="0" t="0" r="0" b="0"/>
+          <wp:wrapNone/>
           <wp:docPr id="6" name="Afbeelding 1" descr="http://www.blogcdn.com/www.engadget.com/media/2010/06/kinect-nov-official-20100614.jpg"/>
           <wp:cNvGraphicFramePr>
             <a:graphicFrameLocks xmlns:a="http://schemas.openxmlformats.org/drawingml/2006/main" noChangeAspect="1"/>
@@ -778,17 +861,17 @@
         <w:lang w:eastAsia="nl-NL"/>
       </w:rPr>
       <w:drawing>
-        <wp:anchor distT="0" distB="0" distL="114300" distR="114300" simplePos="0" relativeHeight="251675648" behindDoc="0" locked="0" layoutInCell="1" allowOverlap="1">
+        <wp:anchor distT="0" distB="0" distL="114300" distR="114300" simplePos="0" relativeHeight="251675648" behindDoc="1" locked="0" layoutInCell="1" allowOverlap="1" wp14:anchorId="6F36F614" wp14:editId="2A8B5215">
           <wp:simplePos x="0" y="0"/>
           <wp:positionH relativeFrom="column">
-            <wp:posOffset>5701030</wp:posOffset>
+            <wp:posOffset>5699125</wp:posOffset>
           </wp:positionH>
           <wp:positionV relativeFrom="paragraph">
             <wp:posOffset>-3175</wp:posOffset>
           </wp:positionV>
           <wp:extent cx="955675" cy="3683000"/>
-          <wp:effectExtent l="19050" t="0" r="0" b="0"/>
-          <wp:wrapSquare wrapText="bothSides"/>
+          <wp:effectExtent l="0" t="0" r="0" b="0"/>
+          <wp:wrapNone/>
           <wp:docPr id="19" name="Afbeelding 1" descr="http://www.blogcdn.com/www.engadget.com/media/2010/06/kinect-nov-official-20100614.jpg"/>
           <wp:cNvGraphicFramePr>
             <a:graphicFrameLocks xmlns:a="http://schemas.openxmlformats.org/drawingml/2006/main" noChangeAspect="1"/>
@@ -837,17 +920,17 @@
         <w:lang w:eastAsia="nl-NL"/>
       </w:rPr>
       <w:drawing>
-        <wp:anchor distT="0" distB="0" distL="114300" distR="114300" simplePos="0" relativeHeight="251673600" behindDoc="0" locked="0" layoutInCell="1" allowOverlap="1">
+        <wp:anchor distT="0" distB="0" distL="114300" distR="114300" simplePos="0" relativeHeight="251673600" behindDoc="1" locked="0" layoutInCell="1" allowOverlap="1" wp14:anchorId="3DD8AA00" wp14:editId="3BFE8895">
           <wp:simplePos x="0" y="0"/>
           <wp:positionH relativeFrom="column">
-            <wp:posOffset>-880745</wp:posOffset>
+            <wp:posOffset>-882650</wp:posOffset>
           </wp:positionH>
           <wp:positionV relativeFrom="paragraph">
             <wp:posOffset>13970</wp:posOffset>
           </wp:positionV>
           <wp:extent cx="895350" cy="3665855"/>
-          <wp:effectExtent l="19050" t="0" r="0" b="0"/>
-          <wp:wrapSquare wrapText="bothSides"/>
+          <wp:effectExtent l="0" t="0" r="0" b="0"/>
+          <wp:wrapNone/>
           <wp:docPr id="15" name="Afbeelding 1" descr="http://www.blogcdn.com/www.engadget.com/media/2010/06/kinect-nov-official-20100614.jpg"/>
           <wp:cNvGraphicFramePr>
             <a:graphicFrameLocks xmlns:a="http://schemas.openxmlformats.org/drawingml/2006/main" noChangeAspect="1"/>
@@ -935,9 +1018,17 @@
         <w:lang w:eastAsia="nl-NL"/>
       </w:rPr>
       <w:drawing>
-        <wp:inline distT="0" distB="0" distL="0" distR="0">
+        <wp:anchor distT="0" distB="0" distL="114300" distR="114300" simplePos="0" relativeHeight="251676672" behindDoc="1" locked="0" layoutInCell="1" allowOverlap="1" wp14:anchorId="2ECA9A04" wp14:editId="2D8355C9">
+          <wp:simplePos x="0" y="0"/>
+          <wp:positionH relativeFrom="column">
+            <wp:posOffset>14605</wp:posOffset>
+          </wp:positionH>
+          <wp:positionV relativeFrom="paragraph">
+            <wp:posOffset>-3175</wp:posOffset>
+          </wp:positionV>
           <wp:extent cx="5684520" cy="3683635"/>
-          <wp:effectExtent l="19050" t="0" r="0" b="0"/>
+          <wp:effectExtent l="0" t="0" r="0" b="0"/>
+          <wp:wrapNone/>
           <wp:docPr id="20" name="Afbeelding 1" descr="http://www.blogcdn.com/www.engadget.com/media/2010/06/kinect-nov-official-20100614.jpg"/>
           <wp:cNvGraphicFramePr>
             <a:graphicFrameLocks xmlns:a="http://schemas.openxmlformats.org/drawingml/2006/main" noChangeAspect="1"/>
@@ -952,7 +1043,13 @@
                   </pic:cNvPicPr>
                 </pic:nvPicPr>
                 <pic:blipFill>
-                  <a:blip r:embed="rId1"/>
+                  <a:blip r:embed="rId1">
+                    <a:extLst>
+                      <a:ext uri="{28A0092B-C50C-407E-A947-70E740481C1C}">
+                        <a14:useLocalDpi xmlns:a14="http://schemas.microsoft.com/office/drawing/2010/main" val="0"/>
+                      </a:ext>
+                    </a:extLst>
+                  </a:blip>
                   <a:srcRect/>
                   <a:stretch>
                     <a:fillRect/>
@@ -977,7 +1074,13 @@
               </pic:pic>
             </a:graphicData>
           </a:graphic>
-        </wp:inline>
+          <wp14:sizeRelH relativeFrom="page">
+            <wp14:pctWidth>0</wp14:pctWidth>
+          </wp14:sizeRelH>
+          <wp14:sizeRelV relativeFrom="page">
+            <wp14:pctHeight>0</wp14:pctHeight>
+          </wp14:sizeRelV>
+        </wp:anchor>
       </w:drawing>
     </w:r>
     <w:r>
@@ -986,7 +1089,7 @@
         <w:lang w:eastAsia="nl-NL"/>
       </w:rPr>
       <w:drawing>
-        <wp:inline distT="0" distB="0" distL="0" distR="0">
+        <wp:inline distT="0" distB="0" distL="0" distR="0" wp14:anchorId="227EBAB1" wp14:editId="72CCD464">
           <wp:extent cx="5684520" cy="3683635"/>
           <wp:effectExtent l="19050" t="0" r="0" b="0"/>
           <wp:docPr id="8" name="Afbeelding 1" descr="http://www.blogcdn.com/www.engadget.com/media/2010/06/kinect-nov-official-20100614.jpg"/>
@@ -1037,7 +1140,7 @@
         <w:lang w:eastAsia="nl-NL"/>
       </w:rPr>
       <w:drawing>
-        <wp:inline distT="0" distB="0" distL="0" distR="0">
+        <wp:inline distT="0" distB="0" distL="0" distR="0" wp14:anchorId="36FCF418" wp14:editId="212D08A0">
           <wp:extent cx="5684520" cy="3683635"/>
           <wp:effectExtent l="19050" t="0" r="0" b="0"/>
           <wp:docPr id="7" name="Afbeelding 1" descr="http://www.blogcdn.com/www.engadget.com/media/2010/06/kinect-nov-official-20100614.jpg"/>
@@ -1088,7 +1191,7 @@
         <w:lang w:eastAsia="nl-NL"/>
       </w:rPr>
       <w:drawing>
-        <wp:inline distT="0" distB="0" distL="0" distR="0">
+        <wp:inline distT="0" distB="0" distL="0" distR="0" wp14:anchorId="57B095AD" wp14:editId="2C6AE67D">
           <wp:extent cx="5684520" cy="3683635"/>
           <wp:effectExtent l="19050" t="0" r="0" b="0"/>
           <wp:docPr id="5" name="Afbeelding 1" descr="http://www.blogcdn.com/www.engadget.com/media/2010/06/kinect-nov-official-20100614.jpg"/>
@@ -1139,7 +1242,7 @@
         <w:lang w:eastAsia="nl-NL"/>
       </w:rPr>
       <w:drawing>
-        <wp:inline distT="0" distB="0" distL="0" distR="0">
+        <wp:inline distT="0" distB="0" distL="0" distR="0" wp14:anchorId="1C191EAE" wp14:editId="0ABAC7D0">
           <wp:extent cx="5684520" cy="3683635"/>
           <wp:effectExtent l="19050" t="0" r="0" b="0"/>
           <wp:docPr id="4" name="Afbeelding 1" descr="http://www.blogcdn.com/www.engadget.com/media/2010/06/kinect-nov-official-20100614.jpg"/>
@@ -1189,7 +1292,7 @@
 </file>
 
 <file path=word/footnotes.xml><?xml version="1.0" encoding="utf-8"?>
-<w:footnotes xmlns:ve="http://schemas.openxmlformats.org/markup-compatibility/2006" xmlns:o="urn:schemas-microsoft-com:office:office" xmlns:r="http://schemas.openxmlformats.org/officeDocument/2006/relationships" xmlns:m="http://schemas.openxmlformats.org/officeDocument/2006/math" xmlns:v="urn:schemas-microsoft-com:vml" xmlns:wp="http://schemas.openxmlformats.org/drawingml/2006/wordprocessingDrawing" xmlns:w10="urn:schemas-microsoft-com:office:word" xmlns:w="http://schemas.openxmlformats.org/wordprocessingml/2006/main" xmlns:wne="http://schemas.microsoft.com/office/word/2006/wordml">
+<w:footnotes xmlns:wpc="http://schemas.microsoft.com/office/word/2010/wordprocessingCanvas" xmlns:mc="http://schemas.openxmlformats.org/markup-compatibility/2006" xmlns:o="urn:schemas-microsoft-com:office:office" xmlns:r="http://schemas.openxmlformats.org/officeDocument/2006/relationships" xmlns:m="http://schemas.openxmlformats.org/officeDocument/2006/math" xmlns:v="urn:schemas-microsoft-com:vml" xmlns:wp14="http://schemas.microsoft.com/office/word/2010/wordprocessingDrawing" xmlns:wp="http://schemas.openxmlformats.org/drawingml/2006/wordprocessingDrawing" xmlns:w10="urn:schemas-microsoft-com:office:word" xmlns:w="http://schemas.openxmlformats.org/wordprocessingml/2006/main" xmlns:w14="http://schemas.microsoft.com/office/word/2010/wordml" xmlns:wpg="http://schemas.microsoft.com/office/word/2010/wordprocessingGroup" xmlns:wpi="http://schemas.microsoft.com/office/word/2010/wordprocessingInk" xmlns:wne="http://schemas.microsoft.com/office/word/2006/wordml" xmlns:wps="http://schemas.microsoft.com/office/word/2010/wordprocessingShape" mc:Ignorable="w14 wp14">
   <w:footnote w:type="separator" w:id="-1">
     <w:p>
       <w:pPr>
@@ -1214,10 +1317,10 @@
 </file>
 
 <file path=word/header1.xml><?xml version="1.0" encoding="utf-8"?>
-<w:hdr xmlns:ve="http://schemas.openxmlformats.org/markup-compatibility/2006" xmlns:o="urn:schemas-microsoft-com:office:office" xmlns:r="http://schemas.openxmlformats.org/officeDocument/2006/relationships" xmlns:m="http://schemas.openxmlformats.org/officeDocument/2006/math" xmlns:v="urn:schemas-microsoft-com:vml" xmlns:wp="http://schemas.openxmlformats.org/drawingml/2006/wordprocessingDrawing" xmlns:w10="urn:schemas-microsoft-com:office:word" xmlns:w="http://schemas.openxmlformats.org/wordprocessingml/2006/main" xmlns:wne="http://schemas.microsoft.com/office/word/2006/wordml">
+<w:hdr xmlns:wpc="http://schemas.microsoft.com/office/word/2010/wordprocessingCanvas" xmlns:mc="http://schemas.openxmlformats.org/markup-compatibility/2006" xmlns:o="urn:schemas-microsoft-com:office:office" xmlns:r="http://schemas.openxmlformats.org/officeDocument/2006/relationships" xmlns:m="http://schemas.openxmlformats.org/officeDocument/2006/math" xmlns:v="urn:schemas-microsoft-com:vml" xmlns:wp14="http://schemas.microsoft.com/office/word/2010/wordprocessingDrawing" xmlns:wp="http://schemas.openxmlformats.org/drawingml/2006/wordprocessingDrawing" xmlns:w10="urn:schemas-microsoft-com:office:word" xmlns:w="http://schemas.openxmlformats.org/wordprocessingml/2006/main" xmlns:w14="http://schemas.microsoft.com/office/word/2010/wordml" xmlns:wpg="http://schemas.microsoft.com/office/word/2010/wordprocessingGroup" xmlns:wpi="http://schemas.microsoft.com/office/word/2010/wordprocessingInk" xmlns:wne="http://schemas.microsoft.com/office/word/2006/wordml" xmlns:wps="http://schemas.microsoft.com/office/word/2010/wordprocessingShape" mc:Ignorable="w14 wp14">
   <w:p>
     <w:pPr>
-      <w:pStyle w:val="Koptekst"/>
+      <w:pStyle w:val="Header"/>
     </w:pPr>
     <w:r>
       <w:rPr>
@@ -1225,7 +1328,7 @@
         <w:lang w:eastAsia="nl-NL"/>
       </w:rPr>
       <w:drawing>
-        <wp:anchor distT="0" distB="0" distL="114300" distR="114300" simplePos="0" relativeHeight="251659264" behindDoc="1" locked="0" layoutInCell="1" allowOverlap="1">
+        <wp:anchor distT="0" distB="0" distL="114300" distR="114300" simplePos="0" relativeHeight="251659264" behindDoc="1" locked="0" layoutInCell="1" allowOverlap="1" wp14:anchorId="7D53620D" wp14:editId="02E57B8C">
           <wp:simplePos x="0" y="0"/>
           <wp:positionH relativeFrom="column">
             <wp:posOffset>3018394</wp:posOffset>
@@ -1253,7 +1356,7 @@
                   <a:blip r:embed="rId1">
                     <a:extLst>
                       <a:ext uri="{28A0092B-C50C-407E-A947-70E740481C1C}">
-                        <a14:useLocalDpi xmlns="" xmlns:wpc="http://schemas.microsoft.com/office/word/2010/wordprocessingCanvas" xmlns:mc="http://schemas.openxmlformats.org/markup-compatibility/2006" xmlns:o="urn:schemas-microsoft-com:office:office" xmlns:v="urn:schemas-microsoft-com:vml" xmlns:wp14="http://schemas.microsoft.com/office/word/2010/wordprocessingDrawing" xmlns:w10="urn:schemas-microsoft-com:office:word" xmlns:w="http://schemas.openxmlformats.org/wordprocessingml/2006/main" xmlns:w14="http://schemas.microsoft.com/office/word/2010/wordml" xmlns:wpg="http://schemas.microsoft.com/office/word/2010/wordprocessingGroup" xmlns:wpi="http://schemas.microsoft.com/office/word/2010/wordprocessingInk" xmlns:wps="http://schemas.microsoft.com/office/word/2010/wordprocessingShape" xmlns:a14="http://schemas.microsoft.com/office/drawing/2010/main" val="0"/>
+                        <a14:useLocalDpi xmlns:a14="http://schemas.microsoft.com/office/drawing/2010/main" val="0"/>
                       </a:ext>
                     </a:extLst>
                   </a:blip>
@@ -1284,14 +1387,14 @@
   </w:p>
   <w:p>
     <w:pPr>
-      <w:pStyle w:val="Koptekst"/>
+      <w:pStyle w:val="Header"/>
     </w:pPr>
   </w:p>
 </w:hdr>
 </file>
 
 <file path=word/numbering.xml><?xml version="1.0" encoding="utf-8"?>
-<w:numbering xmlns:ve="http://schemas.openxmlformats.org/markup-compatibility/2006" xmlns:o="urn:schemas-microsoft-com:office:office" xmlns:r="http://schemas.openxmlformats.org/officeDocument/2006/relationships" xmlns:m="http://schemas.openxmlformats.org/officeDocument/2006/math" xmlns:v="urn:schemas-microsoft-com:vml" xmlns:wp="http://schemas.openxmlformats.org/drawingml/2006/wordprocessingDrawing" xmlns:w10="urn:schemas-microsoft-com:office:word" xmlns:w="http://schemas.openxmlformats.org/wordprocessingml/2006/main" xmlns:wne="http://schemas.microsoft.com/office/word/2006/wordml">
+<w:numbering xmlns:wpc="http://schemas.microsoft.com/office/word/2010/wordprocessingCanvas" xmlns:mc="http://schemas.openxmlformats.org/markup-compatibility/2006" xmlns:o="urn:schemas-microsoft-com:office:office" xmlns:r="http://schemas.openxmlformats.org/officeDocument/2006/relationships" xmlns:m="http://schemas.openxmlformats.org/officeDocument/2006/math" xmlns:v="urn:schemas-microsoft-com:vml" xmlns:wp14="http://schemas.microsoft.com/office/word/2010/wordprocessingDrawing" xmlns:wp="http://schemas.openxmlformats.org/drawingml/2006/wordprocessingDrawing" xmlns:w10="urn:schemas-microsoft-com:office:word" xmlns:w="http://schemas.openxmlformats.org/wordprocessingml/2006/main" xmlns:w14="http://schemas.microsoft.com/office/word/2010/wordml" xmlns:wpg="http://schemas.microsoft.com/office/word/2010/wordprocessingGroup" xmlns:wpi="http://schemas.microsoft.com/office/word/2010/wordprocessingInk" xmlns:wne="http://schemas.microsoft.com/office/word/2006/wordml" xmlns:wps="http://schemas.microsoft.com/office/word/2010/wordprocessingShape" mc:Ignorable="w14 wp14">
   <w:abstractNum w:abstractNumId="0">
     <w:nsid w:val="0293773E"/>
     <w:multiLevelType w:val="hybridMultilevel"/>
@@ -1394,7 +1497,7 @@
         <w:rFonts w:ascii="Symbol" w:hAnsi="Symbol" w:hint="default"/>
       </w:rPr>
     </w:lvl>
-    <w:lvl w:ilvl="1" w:tplc="04130003" w:tentative="1">
+    <w:lvl w:ilvl="1" w:tplc="04130003">
       <w:start w:val="1"/>
       <w:numFmt w:val="bullet"/>
       <w:lvlText w:val="o"/>
@@ -1849,7 +1952,7 @@
 </file>
 
 <file path=word/styles.xml><?xml version="1.0" encoding="utf-8"?>
-<w:styles xmlns:r="http://schemas.openxmlformats.org/officeDocument/2006/relationships" xmlns:w="http://schemas.openxmlformats.org/wordprocessingml/2006/main">
+<w:styles xmlns:mc="http://schemas.openxmlformats.org/markup-compatibility/2006" xmlns:r="http://schemas.openxmlformats.org/officeDocument/2006/relationships" xmlns:w="http://schemas.openxmlformats.org/wordprocessingml/2006/main" xmlns:w14="http://schemas.microsoft.com/office/word/2010/wordml" mc:Ignorable="w14">
   <w:docDefaults>
     <w:rPrDefault>
       <w:rPr>
@@ -2004,16 +2107,16 @@
     <w:lsdException w:name="Bibliography" w:uiPriority="37"/>
     <w:lsdException w:name="TOC Heading" w:uiPriority="39" w:qFormat="1"/>
   </w:latentStyles>
-  <w:style w:type="paragraph" w:default="1" w:styleId="Standaard">
+  <w:style w:type="paragraph" w:default="1" w:styleId="Normal">
     <w:name w:val="Normal"/>
     <w:qFormat/>
     <w:rsid w:val="00425DF7"/>
   </w:style>
-  <w:style w:type="paragraph" w:styleId="Kop1">
+  <w:style w:type="paragraph" w:styleId="Heading1">
     <w:name w:val="heading 1"/>
-    <w:basedOn w:val="Standaard"/>
-    <w:next w:val="Standaard"/>
-    <w:link w:val="Kop1Char"/>
+    <w:basedOn w:val="Normal"/>
+    <w:next w:val="Normal"/>
+    <w:link w:val="Heading1Char"/>
     <w:uiPriority w:val="9"/>
     <w:qFormat/>
     <w:rsid w:val="00AA1673"/>
@@ -2032,11 +2135,11 @@
       <w:szCs w:val="28"/>
     </w:rPr>
   </w:style>
-  <w:style w:type="paragraph" w:styleId="Kop2">
+  <w:style w:type="paragraph" w:styleId="Heading2">
     <w:name w:val="heading 2"/>
-    <w:basedOn w:val="Standaard"/>
-    <w:next w:val="Standaard"/>
-    <w:link w:val="Kop2Char"/>
+    <w:basedOn w:val="Normal"/>
+    <w:next w:val="Normal"/>
+    <w:link w:val="Heading2Char"/>
     <w:uiPriority w:val="9"/>
     <w:unhideWhenUsed/>
     <w:qFormat/>
@@ -2056,18 +2159,17 @@
       <w:szCs w:val="26"/>
     </w:rPr>
   </w:style>
-  <w:style w:type="character" w:default="1" w:styleId="Standaardalinea-lettertype">
+  <w:style w:type="character" w:default="1" w:styleId="DefaultParagraphFont">
     <w:name w:val="Default Paragraph Font"/>
     <w:uiPriority w:val="1"/>
     <w:semiHidden/>
     <w:unhideWhenUsed/>
   </w:style>
-  <w:style w:type="table" w:default="1" w:styleId="Standaardtabel">
+  <w:style w:type="table" w:default="1" w:styleId="TableNormal">
     <w:name w:val="Normal Table"/>
     <w:uiPriority w:val="99"/>
     <w:semiHidden/>
     <w:unhideWhenUsed/>
-    <w:qFormat/>
     <w:tblPr>
       <w:tblInd w:w="0" w:type="dxa"/>
       <w:tblCellMar>
@@ -2078,16 +2180,16 @@
       </w:tblCellMar>
     </w:tblPr>
   </w:style>
-  <w:style w:type="numbering" w:default="1" w:styleId="Geenlijst">
+  <w:style w:type="numbering" w:default="1" w:styleId="NoList">
     <w:name w:val="No List"/>
     <w:uiPriority w:val="99"/>
     <w:semiHidden/>
     <w:unhideWhenUsed/>
   </w:style>
-  <w:style w:type="paragraph" w:styleId="Ballontekst">
+  <w:style w:type="paragraph" w:styleId="BalloonText">
     <w:name w:val="Balloon Text"/>
-    <w:basedOn w:val="Standaard"/>
-    <w:link w:val="BallontekstChar"/>
+    <w:basedOn w:val="Normal"/>
+    <w:link w:val="BalloonTextChar"/>
     <w:uiPriority w:val="99"/>
     <w:semiHidden/>
     <w:unhideWhenUsed/>
@@ -2101,10 +2203,10 @@
       <w:szCs w:val="16"/>
     </w:rPr>
   </w:style>
-  <w:style w:type="character" w:customStyle="1" w:styleId="BallontekstChar">
-    <w:name w:val="Ballontekst Char"/>
-    <w:basedOn w:val="Standaardalinea-lettertype"/>
-    <w:link w:val="Ballontekst"/>
+  <w:style w:type="character" w:customStyle="1" w:styleId="BalloonTextChar">
+    <w:name w:val="Balloon Text Char"/>
+    <w:basedOn w:val="DefaultParagraphFont"/>
+    <w:link w:val="BalloonText"/>
     <w:uiPriority w:val="99"/>
     <w:semiHidden/>
     <w:rsid w:val="000C78BF"/>
@@ -2114,10 +2216,10 @@
       <w:szCs w:val="16"/>
     </w:rPr>
   </w:style>
-  <w:style w:type="character" w:customStyle="1" w:styleId="Kop1Char">
-    <w:name w:val="Kop 1 Char"/>
-    <w:basedOn w:val="Standaardalinea-lettertype"/>
-    <w:link w:val="Kop1"/>
+  <w:style w:type="character" w:customStyle="1" w:styleId="Heading1Char">
+    <w:name w:val="Heading 1 Char"/>
+    <w:basedOn w:val="DefaultParagraphFont"/>
+    <w:link w:val="Heading1"/>
     <w:uiPriority w:val="9"/>
     <w:rsid w:val="00AA1673"/>
     <w:rPr>
@@ -2129,9 +2231,9 @@
       <w:szCs w:val="28"/>
     </w:rPr>
   </w:style>
-  <w:style w:type="paragraph" w:styleId="Lijstalinea">
+  <w:style w:type="paragraph" w:styleId="ListParagraph">
     <w:name w:val="List Paragraph"/>
-    <w:basedOn w:val="Standaard"/>
+    <w:basedOn w:val="Normal"/>
     <w:uiPriority w:val="34"/>
     <w:qFormat/>
     <w:rsid w:val="00AA1673"/>
@@ -2140,10 +2242,10 @@
       <w:contextualSpacing/>
     </w:pPr>
   </w:style>
-  <w:style w:type="paragraph" w:styleId="Koptekst">
+  <w:style w:type="paragraph" w:styleId="Header">
     <w:name w:val="header"/>
-    <w:basedOn w:val="Standaard"/>
-    <w:link w:val="KoptekstChar"/>
+    <w:basedOn w:val="Normal"/>
+    <w:link w:val="HeaderChar"/>
     <w:uiPriority w:val="99"/>
     <w:unhideWhenUsed/>
     <w:rsid w:val="00651682"/>
@@ -2155,19 +2257,18 @@
       <w:spacing w:after="0" w:line="240" w:lineRule="auto"/>
     </w:pPr>
   </w:style>
-  <w:style w:type="character" w:customStyle="1" w:styleId="KoptekstChar">
-    <w:name w:val="Koptekst Char"/>
-    <w:basedOn w:val="Standaardalinea-lettertype"/>
-    <w:link w:val="Koptekst"/>
+  <w:style w:type="character" w:customStyle="1" w:styleId="HeaderChar">
+    <w:name w:val="Header Char"/>
+    <w:basedOn w:val="DefaultParagraphFont"/>
+    <w:link w:val="Header"/>
     <w:uiPriority w:val="99"/>
     <w:rsid w:val="00651682"/>
   </w:style>
-  <w:style w:type="paragraph" w:styleId="Voettekst">
+  <w:style w:type="paragraph" w:styleId="Footer">
     <w:name w:val="footer"/>
-    <w:basedOn w:val="Standaard"/>
-    <w:link w:val="VoettekstChar"/>
+    <w:basedOn w:val="Normal"/>
+    <w:link w:val="FooterChar"/>
     <w:uiPriority w:val="99"/>
-    <w:semiHidden/>
     <w:unhideWhenUsed/>
     <w:rsid w:val="00651682"/>
     <w:pPr>
@@ -2178,18 +2279,17 @@
       <w:spacing w:after="0" w:line="240" w:lineRule="auto"/>
     </w:pPr>
   </w:style>
-  <w:style w:type="character" w:customStyle="1" w:styleId="VoettekstChar">
-    <w:name w:val="Voettekst Char"/>
-    <w:basedOn w:val="Standaardalinea-lettertype"/>
-    <w:link w:val="Voettekst"/>
+  <w:style w:type="character" w:customStyle="1" w:styleId="FooterChar">
+    <w:name w:val="Footer Char"/>
+    <w:basedOn w:val="DefaultParagraphFont"/>
+    <w:link w:val="Footer"/>
     <w:uiPriority w:val="99"/>
-    <w:semiHidden/>
     <w:rsid w:val="00651682"/>
   </w:style>
-  <w:style w:type="character" w:customStyle="1" w:styleId="Kop2Char">
-    <w:name w:val="Kop 2 Char"/>
-    <w:basedOn w:val="Standaardalinea-lettertype"/>
-    <w:link w:val="Kop2"/>
+  <w:style w:type="character" w:customStyle="1" w:styleId="Heading2Char">
+    <w:name w:val="Heading 2 Char"/>
+    <w:basedOn w:val="DefaultParagraphFont"/>
+    <w:link w:val="Heading2"/>
     <w:uiPriority w:val="9"/>
     <w:rsid w:val="00651682"/>
     <w:rPr>

</xml_diff>

<commit_message>
Tested and updated the workshop for the workshop in Groningen
</commit_message>
<xml_diff>
--- a/doc/Demos/Workshop/Workshop Manual.docx
+++ b/doc/Demos/Workshop/Workshop Manual.docx
@@ -4,7 +4,7 @@
   <w:body>
     <w:p>
       <w:pPr>
-        <w:pStyle w:val="Heading1"/>
+        <w:pStyle w:val="Kop1"/>
         <w:rPr>
           <w:lang w:val="en-US"/>
         </w:rPr>
@@ -21,7 +21,7 @@
     </w:p>
     <w:p>
       <w:pPr>
-        <w:pStyle w:val="Heading2"/>
+        <w:pStyle w:val="Kop2"/>
         <w:rPr>
           <w:rFonts w:asciiTheme="minorHAnsi" w:eastAsiaTheme="minorHAnsi" w:hAnsiTheme="minorHAnsi" w:cstheme="minorBidi"/>
           <w:b w:val="0"/>
@@ -41,7 +41,7 @@
     </w:p>
     <w:p>
       <w:pPr>
-        <w:pStyle w:val="ListParagraph"/>
+        <w:pStyle w:val="Lijstalinea"/>
         <w:numPr>
           <w:ilvl w:val="0"/>
           <w:numId w:val="5"/>
@@ -59,7 +59,7 @@
     </w:p>
     <w:p>
       <w:pPr>
-        <w:pStyle w:val="ListParagraph"/>
+        <w:pStyle w:val="Lijstalinea"/>
         <w:numPr>
           <w:ilvl w:val="0"/>
           <w:numId w:val="5"/>
@@ -68,42 +68,109 @@
           <w:lang w:val="en-US"/>
         </w:rPr>
       </w:pPr>
-      <w:r>
-        <w:rPr>
-          <w:lang w:val="en-US"/>
-        </w:rPr>
-        <w:t>Microsoft Kinect SDK</w:t>
-      </w:r>
+      <w:hyperlink r:id="rId9" w:history="1">
+        <w:r>
+          <w:rPr>
+            <w:rStyle w:val="Hyperlink"/>
+            <w:lang w:val="en-US"/>
+          </w:rPr>
+          <w:t>Microsoft Kinect SDK</w:t>
+        </w:r>
+      </w:hyperlink>
     </w:p>
     <w:p>
       <w:pPr>
-        <w:pStyle w:val="Heading2"/>
-        <w:rPr>
-          <w:lang w:val="en-US"/>
-        </w:rPr>
-      </w:pPr>
-      <w:r>
-        <w:rPr>
-          <w:lang w:val="en-US"/>
-        </w:rPr>
-        <w:t>Step</w:t>
-      </w:r>
-      <w:r>
-        <w:rPr>
-          <w:lang w:val="en-US"/>
-        </w:rPr>
-        <w:t xml:space="preserve"> 1:</w:t>
-      </w:r>
-      <w:r>
-        <w:rPr>
-          <w:lang w:val="en-US"/>
-        </w:rPr>
-        <w:t xml:space="preserve"> Getting known to…</w:t>
-      </w:r>
+        <w:pStyle w:val="Lijstalinea"/>
+        <w:numPr>
+          <w:ilvl w:val="0"/>
+          <w:numId w:val="5"/>
+        </w:numPr>
+        <w:rPr>
+          <w:lang w:val="en-US"/>
+        </w:rPr>
+      </w:pPr>
+      <w:hyperlink r:id="rId10" w:history="1">
+        <w:r>
+          <w:rPr>
+            <w:rStyle w:val="Hyperlink"/>
+            <w:lang w:val="en-US"/>
+          </w:rPr>
+          <w:t>Galasoft MVVM Light toolkit</w:t>
+        </w:r>
+      </w:hyperlink>
     </w:p>
     <w:p>
       <w:pPr>
-        <w:pStyle w:val="ListParagraph"/>
+        <w:pStyle w:val="Kop2"/>
+        <w:rPr>
+          <w:lang w:val="en-US"/>
+        </w:rPr>
+      </w:pPr>
+      <w:r>
+        <w:rPr>
+          <w:lang w:val="en-US"/>
+        </w:rPr>
+        <w:t>Part</w:t>
+      </w:r>
+      <w:r>
+        <w:rPr>
+          <w:lang w:val="en-US"/>
+        </w:rPr>
+        <w:t xml:space="preserve"> 1:</w:t>
+      </w:r>
+      <w:r>
+        <w:rPr>
+          <w:lang w:val="en-US"/>
+        </w:rPr>
+        <w:t xml:space="preserve"> Getting known to…</w:t>
+      </w:r>
+      <w:r>
+        <w:rPr>
+          <w:lang w:val="en-US"/>
+        </w:rPr>
+        <w:t xml:space="preserve"> </w:t>
+      </w:r>
+      <w:r>
+        <w:rPr>
+          <w:lang w:val="en-US"/>
+        </w:rPr>
+        <w:tab/>
+      </w:r>
+      <w:r>
+        <w:rPr>
+          <w:lang w:val="en-US"/>
+        </w:rPr>
+        <w:tab/>
+      </w:r>
+      <w:r>
+        <w:rPr>
+          <w:lang w:val="en-US"/>
+        </w:rPr>
+        <w:tab/>
+      </w:r>
+      <w:r>
+        <w:rPr>
+          <w:lang w:val="en-US"/>
+        </w:rPr>
+        <w:tab/>
+      </w:r>
+      <w:r>
+        <w:rPr>
+          <w:lang w:val="en-US"/>
+        </w:rPr>
+        <w:tab/>
+      </w:r>
+      <w:r>
+        <w:rPr>
+          <w:lang w:val="en-US"/>
+        </w:rPr>
+        <w:tab/>
+        <w:t>(Step 1 – 4)</w:t>
+      </w:r>
+    </w:p>
+    <w:p>
+      <w:pPr>
+        <w:pStyle w:val="Lijstalinea"/>
         <w:numPr>
           <w:ilvl w:val="0"/>
           <w:numId w:val="1"/>
@@ -121,7 +188,7 @@
     </w:p>
     <w:p>
       <w:pPr>
-        <w:pStyle w:val="ListParagraph"/>
+        <w:pStyle w:val="Lijstalinea"/>
         <w:numPr>
           <w:ilvl w:val="0"/>
           <w:numId w:val="1"/>
@@ -136,39 +203,17 @@
         </w:rPr>
         <w:t xml:space="preserve">Uncomment the </w:t>
       </w:r>
-      <w:proofErr w:type="spellStart"/>
       <w:r>
         <w:rPr>
           <w:lang w:val="en-US"/>
         </w:rPr>
         <w:t>CameraDataUpdated</w:t>
       </w:r>
-      <w:proofErr w:type="spellEnd"/>
-      <w:r>
-        <w:rPr>
-          <w:lang w:val="en-US"/>
-        </w:rPr>
-        <w:t xml:space="preserve"> subscription</w:t>
-      </w:r>
-      <w:r>
-        <w:rPr>
-          <w:lang w:val="en-US"/>
-        </w:rPr>
-        <w:t xml:space="preserve"> to see if the </w:t>
-      </w:r>
-      <w:proofErr w:type="spellStart"/>
-      <w:r>
-        <w:rPr>
-          <w:lang w:val="en-US"/>
-        </w:rPr>
-        <w:t>Kinect</w:t>
-      </w:r>
-      <w:proofErr w:type="spellEnd"/>
-      <w:r>
-        <w:rPr>
-          <w:lang w:val="en-US"/>
-        </w:rPr>
-        <w:t xml:space="preserve"> works </w:t>
+      <w:r>
+        <w:rPr>
+          <w:lang w:val="en-US"/>
+        </w:rPr>
+        <w:t xml:space="preserve"> subscription to see if the Kinect works </w:t>
       </w:r>
       <w:r>
         <w:rPr>
@@ -185,7 +230,7 @@
     </w:p>
     <w:p>
       <w:pPr>
-        <w:pStyle w:val="ListParagraph"/>
+        <w:pStyle w:val="Lijstalinea"/>
         <w:numPr>
           <w:ilvl w:val="0"/>
           <w:numId w:val="1"/>
@@ -198,30 +243,14 @@
         <w:rPr>
           <w:lang w:val="en-US"/>
         </w:rPr>
-        <w:t xml:space="preserve">Make sure you add a message to the </w:t>
-      </w:r>
-      <w:proofErr w:type="spellStart"/>
-      <w:r>
-        <w:rPr>
-          <w:lang w:val="en-US"/>
-        </w:rPr>
-        <w:t>MessageBox</w:t>
-      </w:r>
-      <w:proofErr w:type="spellEnd"/>
-      <w:r>
-        <w:rPr>
-          <w:lang w:val="en-US"/>
-        </w:rPr>
-        <w:t xml:space="preserve"> (</w:t>
-      </w:r>
-      <w:proofErr w:type="spellStart"/>
-      <w:r>
-        <w:rPr>
-          <w:lang w:val="en-US"/>
-        </w:rPr>
-        <w:t>lbMessage</w:t>
-      </w:r>
-      <w:proofErr w:type="spellEnd"/>
+        <w:t>Make sure you add a message to the MessageBox (</w:t>
+      </w:r>
+      <w:r>
+        <w:rPr>
+          <w:lang w:val="en-US"/>
+        </w:rPr>
+        <w:t>Messages</w:t>
+      </w:r>
       <w:r>
         <w:rPr>
           <w:lang w:val="en-US"/>
@@ -243,7 +272,7 @@
     </w:p>
     <w:p>
       <w:pPr>
-        <w:pStyle w:val="ListParagraph"/>
+        <w:pStyle w:val="Lijstalinea"/>
         <w:numPr>
           <w:ilvl w:val="0"/>
           <w:numId w:val="1"/>
@@ -256,26 +285,12 @@
         <w:rPr>
           <w:lang w:val="en-US"/>
         </w:rPr>
-        <w:t xml:space="preserve">The method </w:t>
-      </w:r>
-      <w:proofErr w:type="spellStart"/>
-      <w:r>
-        <w:rPr>
-          <w:lang w:val="en-US"/>
-        </w:rPr>
-        <w:t>KinectUserCreated</w:t>
-      </w:r>
-      <w:proofErr w:type="spellEnd"/>
-      <w:r>
-        <w:rPr>
-          <w:lang w:val="en-US"/>
-        </w:rPr>
-        <w:t xml:space="preserve"> is already available</w:t>
+        <w:t>The method KinectUserCreated is already available</w:t>
       </w:r>
     </w:p>
     <w:p>
       <w:pPr>
-        <w:pStyle w:val="ListParagraph"/>
+        <w:pStyle w:val="Lijstalinea"/>
         <w:numPr>
           <w:ilvl w:val="0"/>
           <w:numId w:val="1"/>
@@ -299,16 +314,16 @@
     </w:p>
     <w:p>
       <w:pPr>
-        <w:pStyle w:val="Heading2"/>
-        <w:rPr>
-          <w:lang w:val="en-US"/>
-        </w:rPr>
-      </w:pPr>
-      <w:r>
-        <w:rPr>
-          <w:lang w:val="en-US"/>
-        </w:rPr>
-        <w:t>Step</w:t>
+        <w:pStyle w:val="Kop2"/>
+        <w:rPr>
+          <w:lang w:val="en-US"/>
+        </w:rPr>
+      </w:pPr>
+      <w:r>
+        <w:rPr>
+          <w:lang w:val="en-US"/>
+        </w:rPr>
+        <w:t>Part</w:t>
       </w:r>
       <w:r>
         <w:rPr>
@@ -332,26 +347,31 @@
         <w:rPr>
           <w:lang w:val="en-US"/>
         </w:rPr>
-        <w:t xml:space="preserve"> Update your UI based on </w:t>
-      </w:r>
-      <w:proofErr w:type="spellStart"/>
-      <w:r>
-        <w:rPr>
-          <w:lang w:val="en-US"/>
-        </w:rPr>
-        <w:t>realtime</w:t>
-      </w:r>
-      <w:proofErr w:type="spellEnd"/>
-      <w:r>
-        <w:rPr>
-          <w:lang w:val="en-US"/>
-        </w:rPr>
-        <w:t xml:space="preserve"> data</w:t>
+        <w:t xml:space="preserve"> Update your UI based on realtime data</w:t>
+      </w:r>
+      <w:r>
+        <w:rPr>
+          <w:lang w:val="en-US"/>
+        </w:rPr>
+        <w:tab/>
+      </w:r>
+      <w:r>
+        <w:rPr>
+          <w:lang w:val="en-US"/>
+        </w:rPr>
+        <w:tab/>
+      </w:r>
+      <w:r>
+        <w:rPr>
+          <w:lang w:val="en-US"/>
+        </w:rPr>
+        <w:tab/>
+        <w:t>(Step 5 – 7)</w:t>
       </w:r>
     </w:p>
     <w:p>
       <w:pPr>
-        <w:pStyle w:val="ListParagraph"/>
+        <w:pStyle w:val="Lijstalinea"/>
         <w:numPr>
           <w:ilvl w:val="0"/>
           <w:numId w:val="2"/>
@@ -364,20 +384,42 @@
         <w:rPr>
           <w:lang w:val="en-US"/>
         </w:rPr>
-        <w:t xml:space="preserve">Get the User by using the </w:t>
-      </w:r>
-      <w:proofErr w:type="spellStart"/>
-      <w:r>
-        <w:rPr>
-          <w:lang w:val="en-US"/>
-        </w:rPr>
-        <w:t>EventArgs</w:t>
-      </w:r>
-      <w:proofErr w:type="spellEnd"/>
+        <w:t>Get the User</w:t>
+      </w:r>
+      <w:r>
+        <w:rPr>
+          <w:lang w:val="en-US"/>
+        </w:rPr>
+        <w:t xml:space="preserve"> from Kinect</w:t>
+      </w:r>
+      <w:r>
+        <w:rPr>
+          <w:lang w:val="en-US"/>
+        </w:rPr>
+        <w:t xml:space="preserve"> by using</w:t>
+      </w:r>
+      <w:r>
+        <w:rPr>
+          <w:lang w:val="en-US"/>
+        </w:rPr>
+        <w:t xml:space="preserve"> the User ID from</w:t>
+      </w:r>
+      <w:r>
+        <w:rPr>
+          <w:lang w:val="en-US"/>
+        </w:rPr>
+        <w:t xml:space="preserve"> the EventArgs</w:t>
+      </w:r>
+      <w:r>
+        <w:rPr>
+          <w:lang w:val="en-US"/>
+        </w:rPr>
+        <w:t xml:space="preserve"> </w:t>
+      </w:r>
     </w:p>
     <w:p>
       <w:pPr>
-        <w:pStyle w:val="ListParagraph"/>
+        <w:pStyle w:val="Lijstalinea"/>
         <w:numPr>
           <w:ilvl w:val="0"/>
           <w:numId w:val="2"/>
@@ -390,57 +432,48 @@
         <w:rPr>
           <w:lang w:val="en-US"/>
         </w:rPr>
-        <w:t>Don’t forget to check if the Uses isn</w:t>
-      </w:r>
-      <w:r>
-        <w:rPr>
-          <w:lang w:val="en-US"/>
-        </w:rPr>
-        <w:t>’t ‘null’</w:t>
-      </w:r>
-      <w:r>
-        <w:rPr>
-          <w:lang w:val="en-US"/>
-        </w:rPr>
-        <w:t xml:space="preserve"> (multi threading)</w:t>
+        <w:t>Subscribe to the UserUpdated event</w:t>
       </w:r>
     </w:p>
     <w:p>
       <w:pPr>
-        <w:pStyle w:val="ListParagraph"/>
+        <w:pStyle w:val="Lijstalinea"/>
         <w:numPr>
           <w:ilvl w:val="0"/>
           <w:numId w:val="2"/>
         </w:numPr>
-      </w:pPr>
-      <w:proofErr w:type="spellStart"/>
-      <w:r>
-        <w:t>Subscribe</w:t>
-      </w:r>
-      <w:proofErr w:type="spellEnd"/>
-      <w:r>
-        <w:t xml:space="preserve"> </w:t>
-      </w:r>
-      <w:proofErr w:type="spellStart"/>
-      <w:r>
-        <w:t>to</w:t>
-      </w:r>
-      <w:proofErr w:type="spellEnd"/>
-      <w:r>
-        <w:t xml:space="preserve"> the </w:t>
-      </w:r>
-      <w:proofErr w:type="spellStart"/>
-      <w:r>
-        <w:t>UserUpdated</w:t>
-      </w:r>
-      <w:proofErr w:type="spellEnd"/>
-      <w:r>
-        <w:t xml:space="preserve"> event</w:t>
+        <w:rPr>
+          <w:lang w:val="en-US"/>
+        </w:rPr>
+      </w:pPr>
+      <w:r>
+        <w:rPr>
+          <w:lang w:val="en-US"/>
+        </w:rPr>
+        <w:t xml:space="preserve">Update all </w:t>
+      </w:r>
+      <w:r>
+        <w:rPr>
+          <w:lang w:val="en-US"/>
+        </w:rPr>
+        <w:t>the properties on the model</w:t>
+      </w:r>
+      <w:r>
+        <w:rPr>
+          <w:lang w:val="en-US"/>
+        </w:rPr>
+        <w:t xml:space="preserve"> with the data of the EventArgs by using </w:t>
+      </w:r>
+      <w:r>
+        <w:rPr>
+          <w:lang w:val="en-US"/>
+        </w:rPr>
+        <w:t>UpdateUserInterface Action</w:t>
       </w:r>
     </w:p>
     <w:p>
       <w:pPr>
-        <w:pStyle w:val="ListParagraph"/>
+        <w:pStyle w:val="Lijstalinea"/>
         <w:numPr>
           <w:ilvl w:val="0"/>
           <w:numId w:val="2"/>
@@ -453,190 +486,135 @@
         <w:rPr>
           <w:lang w:val="en-US"/>
         </w:rPr>
-        <w:t xml:space="preserve">Update all labels with the data of the </w:t>
-      </w:r>
-      <w:proofErr w:type="spellStart"/>
-      <w:r>
-        <w:rPr>
-          <w:lang w:val="en-US"/>
-        </w:rPr>
-        <w:t>EventArgs</w:t>
-      </w:r>
-      <w:proofErr w:type="spellEnd"/>
-      <w:r>
-        <w:rPr>
-          <w:lang w:val="en-US"/>
-        </w:rPr>
-        <w:t xml:space="preserve"> by using the Method</w:t>
-      </w:r>
-      <w:r>
-        <w:rPr>
-          <w:lang w:val="en-US"/>
-        </w:rPr>
-        <w:t xml:space="preserve"> ‘Update Label’</w:t>
-      </w:r>
-      <w:r>
-        <w:rPr>
-          <w:lang w:val="en-US"/>
-        </w:rPr>
-        <w:t>. (labels start with ‘</w:t>
-      </w:r>
-      <w:proofErr w:type="spellStart"/>
-      <w:r>
-        <w:rPr>
-          <w:lang w:val="en-US"/>
-        </w:rPr>
-        <w:t>lbl</w:t>
-      </w:r>
-      <w:proofErr w:type="spellEnd"/>
-      <w:r>
-        <w:rPr>
-          <w:lang w:val="en-US"/>
-        </w:rPr>
-        <w:t>’)</w:t>
+        <w:t xml:space="preserve">Test </w:t>
+      </w:r>
+      <w:r>
+        <w:rPr>
+          <w:lang w:val="en-US"/>
+        </w:rPr>
+        <w:t>your</w:t>
+      </w:r>
+      <w:r>
+        <w:rPr>
+          <w:lang w:val="en-US"/>
+        </w:rPr>
+        <w:t xml:space="preserve"> code </w:t>
+      </w:r>
+      <w:r>
+        <w:rPr>
+          <w:lang w:val="en-US"/>
+        </w:rPr>
+        <w:t>by checking if all labels on the skeleton are updated</w:t>
+      </w:r>
+      <w:r>
+        <w:rPr>
+          <w:lang w:val="en-US"/>
+        </w:rPr>
+        <w:t xml:space="preserve"> with the realtime data.</w:t>
       </w:r>
     </w:p>
     <w:p>
       <w:pPr>
-        <w:pStyle w:val="ListParagraph"/>
-        <w:numPr>
-          <w:ilvl w:val="0"/>
-          <w:numId w:val="2"/>
-        </w:numPr>
-        <w:rPr>
-          <w:lang w:val="en-US"/>
-        </w:rPr>
-      </w:pPr>
-      <w:r>
-        <w:rPr>
-          <w:lang w:val="en-US"/>
-        </w:rPr>
-        <w:t xml:space="preserve">Test </w:t>
-      </w:r>
-      <w:r>
-        <w:rPr>
-          <w:lang w:val="en-US"/>
-        </w:rPr>
-        <w:t>your</w:t>
-      </w:r>
-      <w:r>
-        <w:rPr>
-          <w:lang w:val="en-US"/>
-        </w:rPr>
-        <w:t xml:space="preserve"> code </w:t>
-      </w:r>
-      <w:r>
-        <w:rPr>
-          <w:lang w:val="en-US"/>
-        </w:rPr>
-        <w:t>by checking if all labels on the skeleton are updated</w:t>
-      </w:r>
-      <w:r>
-        <w:rPr>
-          <w:lang w:val="en-US"/>
-        </w:rPr>
-        <w:t xml:space="preserve"> with the </w:t>
-      </w:r>
-      <w:proofErr w:type="spellStart"/>
-      <w:r>
-        <w:rPr>
-          <w:lang w:val="en-US"/>
-        </w:rPr>
-        <w:t>realtime</w:t>
-      </w:r>
-      <w:proofErr w:type="spellEnd"/>
-      <w:r>
-        <w:rPr>
-          <w:lang w:val="en-US"/>
-        </w:rPr>
-        <w:t xml:space="preserve"> data.</w:t>
+        <w:pStyle w:val="Kop2"/>
+        <w:rPr>
+          <w:lang w:val="en-US"/>
+        </w:rPr>
+      </w:pPr>
+      <w:r>
+        <w:rPr>
+          <w:lang w:val="en-US"/>
+        </w:rPr>
+        <w:t>Part</w:t>
+      </w:r>
+      <w:r>
+        <w:rPr>
+          <w:lang w:val="en-US"/>
+        </w:rPr>
+        <w:t xml:space="preserve"> </w:t>
+      </w:r>
+      <w:r>
+        <w:rPr>
+          <w:lang w:val="en-US"/>
+        </w:rPr>
+        <w:t>3</w:t>
+      </w:r>
+      <w:r>
+        <w:rPr>
+          <w:lang w:val="en-US"/>
+        </w:rPr>
+        <w:t>:</w:t>
+      </w:r>
+      <w:r>
+        <w:rPr>
+          <w:lang w:val="en-US"/>
+        </w:rPr>
+        <w:t xml:space="preserve"> Creating a gesture</w:t>
+      </w:r>
+      <w:r>
+        <w:rPr>
+          <w:lang w:val="en-US"/>
+        </w:rPr>
+        <w:tab/>
+      </w:r>
+      <w:r>
+        <w:rPr>
+          <w:lang w:val="en-US"/>
+        </w:rPr>
+        <w:tab/>
+      </w:r>
+      <w:r>
+        <w:rPr>
+          <w:lang w:val="en-US"/>
+        </w:rPr>
+        <w:tab/>
+      </w:r>
+      <w:r>
+        <w:rPr>
+          <w:lang w:val="en-US"/>
+        </w:rPr>
+        <w:tab/>
+      </w:r>
+      <w:r>
+        <w:rPr>
+          <w:lang w:val="en-US"/>
+        </w:rPr>
+        <w:tab/>
+      </w:r>
+      <w:r>
+        <w:rPr>
+          <w:lang w:val="en-US"/>
+        </w:rPr>
+        <w:tab/>
+        <w:t>(Step 8 – 12)</w:t>
       </w:r>
     </w:p>
     <w:p>
       <w:pPr>
-        <w:pStyle w:val="Heading2"/>
-        <w:rPr>
-          <w:lang w:val="en-US"/>
-        </w:rPr>
-      </w:pPr>
-      <w:r>
-        <w:rPr>
-          <w:lang w:val="en-US"/>
-        </w:rPr>
-        <w:t>Step</w:t>
-      </w:r>
-      <w:r>
-        <w:rPr>
-          <w:lang w:val="en-US"/>
-        </w:rPr>
-        <w:t xml:space="preserve"> </w:t>
-      </w:r>
-      <w:r>
-        <w:rPr>
-          <w:lang w:val="en-US"/>
-        </w:rPr>
-        <w:t>3</w:t>
-      </w:r>
-      <w:r>
-        <w:rPr>
-          <w:lang w:val="en-US"/>
-        </w:rPr>
-        <w:t>:</w:t>
-      </w:r>
-      <w:r>
-        <w:rPr>
-          <w:lang w:val="en-US"/>
-        </w:rPr>
-        <w:t xml:space="preserve"> Creating a gesture</w:t>
-      </w:r>
-    </w:p>
-    <w:p>
-      <w:pPr>
-        <w:pStyle w:val="ListParagraph"/>
+        <w:pStyle w:val="Lijstalinea"/>
         <w:numPr>
           <w:ilvl w:val="0"/>
           <w:numId w:val="3"/>
         </w:numPr>
       </w:pPr>
-      <w:proofErr w:type="spellStart"/>
-      <w:r>
-        <w:t>Implement</w:t>
-      </w:r>
-      <w:proofErr w:type="spellEnd"/>
-      <w:r>
-        <w:t xml:space="preserve"> </w:t>
-      </w:r>
-      <w:proofErr w:type="spellStart"/>
-      <w:r>
-        <w:t>MyFilter</w:t>
-      </w:r>
-      <w:proofErr w:type="spellEnd"/>
+      <w:r>
+        <w:t>Implement MyFilter</w:t>
+      </w:r>
     </w:p>
     <w:p>
       <w:pPr>
-        <w:pStyle w:val="ListParagraph"/>
+        <w:pStyle w:val="Lijstalinea"/>
         <w:numPr>
           <w:ilvl w:val="0"/>
           <w:numId w:val="3"/>
         </w:numPr>
       </w:pPr>
-      <w:proofErr w:type="spellStart"/>
-      <w:r>
-        <w:t>Implement</w:t>
-      </w:r>
-      <w:proofErr w:type="spellEnd"/>
-      <w:r>
-        <w:t xml:space="preserve"> </w:t>
-      </w:r>
-      <w:proofErr w:type="spellStart"/>
-      <w:r>
-        <w:t>MyGesture</w:t>
-      </w:r>
-      <w:proofErr w:type="spellEnd"/>
+      <w:r>
+        <w:t>Implement MyGesture</w:t>
+      </w:r>
     </w:p>
     <w:p>
       <w:pPr>
-        <w:pStyle w:val="ListParagraph"/>
+        <w:pStyle w:val="Lijstalinea"/>
         <w:numPr>
           <w:ilvl w:val="0"/>
           <w:numId w:val="3"/>
@@ -649,54 +627,12 @@
         <w:rPr>
           <w:lang w:val="en-US"/>
         </w:rPr>
-        <w:t xml:space="preserve">Build the Pipeline (Attach </w:t>
-      </w:r>
-      <w:proofErr w:type="spellStart"/>
-      <w:r>
-        <w:rPr>
-          <w:lang w:val="en-US"/>
-        </w:rPr>
-        <w:t>MyGesture</w:t>
-      </w:r>
-      <w:proofErr w:type="spellEnd"/>
-      <w:r>
-        <w:rPr>
-          <w:lang w:val="en-US"/>
-        </w:rPr>
-        <w:t xml:space="preserve"> to </w:t>
-      </w:r>
-      <w:proofErr w:type="spellStart"/>
-      <w:r>
-        <w:rPr>
-          <w:lang w:val="en-US"/>
-        </w:rPr>
-        <w:t>MyFilter</w:t>
-      </w:r>
-      <w:proofErr w:type="spellEnd"/>
-      <w:r>
-        <w:rPr>
-          <w:lang w:val="en-US"/>
-        </w:rPr>
-        <w:t xml:space="preserve"> and attach </w:t>
-      </w:r>
-      <w:proofErr w:type="spellStart"/>
-      <w:r>
-        <w:rPr>
-          <w:lang w:val="en-US"/>
-        </w:rPr>
-        <w:t>MyFilter</w:t>
-      </w:r>
-      <w:proofErr w:type="spellEnd"/>
-      <w:r>
-        <w:rPr>
-          <w:lang w:val="en-US"/>
-        </w:rPr>
-        <w:t xml:space="preserve"> to User)</w:t>
+        <w:t>Build the Pipeline (Attach MyGesture to MyFilter and attach MyFilter to User)</w:t>
       </w:r>
     </w:p>
     <w:p>
       <w:pPr>
-        <w:pStyle w:val="ListParagraph"/>
+        <w:pStyle w:val="Lijstalinea"/>
         <w:numPr>
           <w:ilvl w:val="0"/>
           <w:numId w:val="3"/>
@@ -711,53 +647,38 @@
         </w:rPr>
         <w:t xml:space="preserve">Subscribe to the </w:t>
       </w:r>
-      <w:proofErr w:type="spellStart"/>
-      <w:r>
-        <w:rPr>
-          <w:lang w:val="en-US"/>
-        </w:rPr>
-        <w:t>MyGestureDetected</w:t>
-      </w:r>
-      <w:proofErr w:type="spellEnd"/>
-      <w:r>
-        <w:rPr>
-          <w:lang w:val="en-US"/>
-        </w:rPr>
-        <w:t xml:space="preserve"> event</w:t>
-      </w:r>
+      <w:r>
+        <w:rPr>
+          <w:lang w:val="en-US"/>
+        </w:rPr>
+        <w:t>GestureDetected event</w:t>
+      </w:r>
+      <w:r>
+        <w:rPr>
+          <w:lang w:val="en-US"/>
+        </w:rPr>
+        <w:t xml:space="preserve"> of MyGesture</w:t>
+      </w:r>
+      <w:bookmarkStart w:id="0" w:name="_GoBack"/>
+      <w:bookmarkEnd w:id="0"/>
     </w:p>
     <w:p>
       <w:pPr>
-        <w:pStyle w:val="ListParagraph"/>
+        <w:pStyle w:val="Lijstalinea"/>
         <w:numPr>
           <w:ilvl w:val="0"/>
           <w:numId w:val="3"/>
         </w:numPr>
       </w:pPr>
       <w:r>
-        <w:t xml:space="preserve">Test </w:t>
-      </w:r>
-      <w:proofErr w:type="spellStart"/>
-      <w:r>
-        <w:t>your</w:t>
-      </w:r>
-      <w:proofErr w:type="spellEnd"/>
-      <w:r>
-        <w:t xml:space="preserve"> </w:t>
-      </w:r>
-      <w:proofErr w:type="spellStart"/>
-      <w:r>
-        <w:t>Gesture</w:t>
-      </w:r>
-      <w:bookmarkStart w:id="0" w:name="_GoBack"/>
-      <w:bookmarkEnd w:id="0"/>
-      <w:proofErr w:type="spellEnd"/>
+        <w:t>Test your Gesture</w:t>
+      </w:r>
     </w:p>
     <w:sectPr>
-      <w:headerReference w:type="default" r:id="rId8"/>
-      <w:footerReference w:type="default" r:id="rId9"/>
+      <w:headerReference w:type="default" r:id="rId11"/>
+      <w:footerReference w:type="default" r:id="rId12"/>
       <w:pgSz w:w="11906" w:h="16838"/>
-      <w:pgMar w:top="1417" w:right="1417" w:bottom="1135" w:left="1417" w:header="708" w:footer="270" w:gutter="0"/>
+      <w:pgMar w:top="1417" w:right="1417" w:bottom="993" w:left="1417" w:header="708" w:footer="116" w:gutter="0"/>
       <w:cols w:space="708"/>
       <w:docGrid w:linePitch="360"/>
     </w:sectPr>
@@ -794,7 +715,7 @@
 <w:ftr xmlns:wpc="http://schemas.microsoft.com/office/word/2010/wordprocessingCanvas" xmlns:mc="http://schemas.openxmlformats.org/markup-compatibility/2006" xmlns:o="urn:schemas-microsoft-com:office:office" xmlns:r="http://schemas.openxmlformats.org/officeDocument/2006/relationships" xmlns:m="http://schemas.openxmlformats.org/officeDocument/2006/math" xmlns:v="urn:schemas-microsoft-com:vml" xmlns:wp14="http://schemas.microsoft.com/office/word/2010/wordprocessingDrawing" xmlns:wp="http://schemas.openxmlformats.org/drawingml/2006/wordprocessingDrawing" xmlns:w10="urn:schemas-microsoft-com:office:word" xmlns:w="http://schemas.openxmlformats.org/wordprocessingml/2006/main" xmlns:w14="http://schemas.microsoft.com/office/word/2010/wordml" xmlns:wpg="http://schemas.microsoft.com/office/word/2010/wordprocessingGroup" xmlns:wpi="http://schemas.microsoft.com/office/word/2010/wordprocessingInk" xmlns:wne="http://schemas.microsoft.com/office/word/2006/wordml" xmlns:wps="http://schemas.microsoft.com/office/word/2010/wordprocessingShape" mc:Ignorable="w14 wp14">
   <w:p>
     <w:pPr>
-      <w:pStyle w:val="Footer"/>
+      <w:pStyle w:val="Voettekst"/>
     </w:pPr>
     <w:r>
       <w:rPr>
@@ -802,7 +723,7 @@
         <w:lang w:eastAsia="nl-NL"/>
       </w:rPr>
       <w:drawing>
-        <wp:anchor distT="0" distB="0" distL="114300" distR="114300" simplePos="0" relativeHeight="251658239" behindDoc="1" locked="0" layoutInCell="1" allowOverlap="1" wp14:anchorId="38C14FD9" wp14:editId="6B211531">
+        <wp:anchor distT="0" distB="0" distL="114300" distR="114300" simplePos="0" relativeHeight="251658239" behindDoc="1" locked="0" layoutInCell="1" allowOverlap="1" wp14:anchorId="0B3E9D92" wp14:editId="7C2FA47B">
           <wp:simplePos x="0" y="0"/>
           <wp:positionH relativeFrom="column">
             <wp:posOffset>-882650</wp:posOffset>
@@ -861,7 +782,7 @@
         <w:lang w:eastAsia="nl-NL"/>
       </w:rPr>
       <w:drawing>
-        <wp:anchor distT="0" distB="0" distL="114300" distR="114300" simplePos="0" relativeHeight="251675648" behindDoc="1" locked="0" layoutInCell="1" allowOverlap="1" wp14:anchorId="6F36F614" wp14:editId="2A8B5215">
+        <wp:anchor distT="0" distB="0" distL="114300" distR="114300" simplePos="0" relativeHeight="251675648" behindDoc="1" locked="0" layoutInCell="1" allowOverlap="1" wp14:anchorId="4AC5F699" wp14:editId="2792256C">
           <wp:simplePos x="0" y="0"/>
           <wp:positionH relativeFrom="column">
             <wp:posOffset>5699125</wp:posOffset>
@@ -920,7 +841,7 @@
         <w:lang w:eastAsia="nl-NL"/>
       </w:rPr>
       <w:drawing>
-        <wp:anchor distT="0" distB="0" distL="114300" distR="114300" simplePos="0" relativeHeight="251673600" behindDoc="1" locked="0" layoutInCell="1" allowOverlap="1" wp14:anchorId="3DD8AA00" wp14:editId="3BFE8895">
+        <wp:anchor distT="0" distB="0" distL="114300" distR="114300" simplePos="0" relativeHeight="251673600" behindDoc="1" locked="0" layoutInCell="1" allowOverlap="1" wp14:anchorId="2CB271E8" wp14:editId="54C8AAAB">
           <wp:simplePos x="0" y="0"/>
           <wp:positionH relativeFrom="column">
             <wp:posOffset>-882650</wp:posOffset>
@@ -1018,7 +939,7 @@
         <w:lang w:eastAsia="nl-NL"/>
       </w:rPr>
       <w:drawing>
-        <wp:anchor distT="0" distB="0" distL="114300" distR="114300" simplePos="0" relativeHeight="251676672" behindDoc="1" locked="0" layoutInCell="1" allowOverlap="1" wp14:anchorId="2ECA9A04" wp14:editId="2D8355C9">
+        <wp:anchor distT="0" distB="0" distL="114300" distR="114300" simplePos="0" relativeHeight="251676672" behindDoc="1" locked="0" layoutInCell="1" allowOverlap="1" wp14:anchorId="314856B6" wp14:editId="3F334FDF">
           <wp:simplePos x="0" y="0"/>
           <wp:positionH relativeFrom="column">
             <wp:posOffset>14605</wp:posOffset>
@@ -1089,7 +1010,7 @@
         <w:lang w:eastAsia="nl-NL"/>
       </w:rPr>
       <w:drawing>
-        <wp:inline distT="0" distB="0" distL="0" distR="0" wp14:anchorId="227EBAB1" wp14:editId="72CCD464">
+        <wp:inline distT="0" distB="0" distL="0" distR="0" wp14:anchorId="2E8BE9FE" wp14:editId="489C6FCB">
           <wp:extent cx="5684520" cy="3683635"/>
           <wp:effectExtent l="19050" t="0" r="0" b="0"/>
           <wp:docPr id="8" name="Afbeelding 1" descr="http://www.blogcdn.com/www.engadget.com/media/2010/06/kinect-nov-official-20100614.jpg"/>
@@ -1140,7 +1061,7 @@
         <w:lang w:eastAsia="nl-NL"/>
       </w:rPr>
       <w:drawing>
-        <wp:inline distT="0" distB="0" distL="0" distR="0" wp14:anchorId="36FCF418" wp14:editId="212D08A0">
+        <wp:inline distT="0" distB="0" distL="0" distR="0" wp14:anchorId="34799344" wp14:editId="37136D59">
           <wp:extent cx="5684520" cy="3683635"/>
           <wp:effectExtent l="19050" t="0" r="0" b="0"/>
           <wp:docPr id="7" name="Afbeelding 1" descr="http://www.blogcdn.com/www.engadget.com/media/2010/06/kinect-nov-official-20100614.jpg"/>
@@ -1191,7 +1112,7 @@
         <w:lang w:eastAsia="nl-NL"/>
       </w:rPr>
       <w:drawing>
-        <wp:inline distT="0" distB="0" distL="0" distR="0" wp14:anchorId="57B095AD" wp14:editId="2C6AE67D">
+        <wp:inline distT="0" distB="0" distL="0" distR="0" wp14:anchorId="7F56BA68" wp14:editId="3D3A2822">
           <wp:extent cx="5684520" cy="3683635"/>
           <wp:effectExtent l="19050" t="0" r="0" b="0"/>
           <wp:docPr id="5" name="Afbeelding 1" descr="http://www.blogcdn.com/www.engadget.com/media/2010/06/kinect-nov-official-20100614.jpg"/>
@@ -1242,7 +1163,7 @@
         <w:lang w:eastAsia="nl-NL"/>
       </w:rPr>
       <w:drawing>
-        <wp:inline distT="0" distB="0" distL="0" distR="0" wp14:anchorId="1C191EAE" wp14:editId="0ABAC7D0">
+        <wp:inline distT="0" distB="0" distL="0" distR="0" wp14:anchorId="7B228008" wp14:editId="7596B162">
           <wp:extent cx="5684520" cy="3683635"/>
           <wp:effectExtent l="19050" t="0" r="0" b="0"/>
           <wp:docPr id="4" name="Afbeelding 1" descr="http://www.blogcdn.com/www.engadget.com/media/2010/06/kinect-nov-official-20100614.jpg"/>
@@ -1320,7 +1241,7 @@
 <w:hdr xmlns:wpc="http://schemas.microsoft.com/office/word/2010/wordprocessingCanvas" xmlns:mc="http://schemas.openxmlformats.org/markup-compatibility/2006" xmlns:o="urn:schemas-microsoft-com:office:office" xmlns:r="http://schemas.openxmlformats.org/officeDocument/2006/relationships" xmlns:m="http://schemas.openxmlformats.org/officeDocument/2006/math" xmlns:v="urn:schemas-microsoft-com:vml" xmlns:wp14="http://schemas.microsoft.com/office/word/2010/wordprocessingDrawing" xmlns:wp="http://schemas.openxmlformats.org/drawingml/2006/wordprocessingDrawing" xmlns:w10="urn:schemas-microsoft-com:office:word" xmlns:w="http://schemas.openxmlformats.org/wordprocessingml/2006/main" xmlns:w14="http://schemas.microsoft.com/office/word/2010/wordml" xmlns:wpg="http://schemas.microsoft.com/office/word/2010/wordprocessingGroup" xmlns:wpi="http://schemas.microsoft.com/office/word/2010/wordprocessingInk" xmlns:wne="http://schemas.microsoft.com/office/word/2006/wordml" xmlns:wps="http://schemas.microsoft.com/office/word/2010/wordprocessingShape" mc:Ignorable="w14 wp14">
   <w:p>
     <w:pPr>
-      <w:pStyle w:val="Header"/>
+      <w:pStyle w:val="Koptekst"/>
     </w:pPr>
     <w:r>
       <w:rPr>
@@ -1328,7 +1249,7 @@
         <w:lang w:eastAsia="nl-NL"/>
       </w:rPr>
       <w:drawing>
-        <wp:anchor distT="0" distB="0" distL="114300" distR="114300" simplePos="0" relativeHeight="251659264" behindDoc="1" locked="0" layoutInCell="1" allowOverlap="1" wp14:anchorId="7D53620D" wp14:editId="02E57B8C">
+        <wp:anchor distT="0" distB="0" distL="114300" distR="114300" simplePos="0" relativeHeight="251659264" behindDoc="1" locked="0" layoutInCell="1" allowOverlap="1" wp14:anchorId="6FF01A33" wp14:editId="6929FF93">
           <wp:simplePos x="0" y="0"/>
           <wp:positionH relativeFrom="column">
             <wp:posOffset>3018394</wp:posOffset>
@@ -1387,7 +1308,7 @@
   </w:p>
   <w:p>
     <w:pPr>
-      <w:pStyle w:val="Header"/>
+      <w:pStyle w:val="Koptekst"/>
     </w:pPr>
   </w:p>
 </w:hdr>
@@ -2107,16 +2028,16 @@
     <w:lsdException w:name="Bibliography" w:uiPriority="37"/>
     <w:lsdException w:name="TOC Heading" w:uiPriority="39" w:qFormat="1"/>
   </w:latentStyles>
-  <w:style w:type="paragraph" w:default="1" w:styleId="Normal">
+  <w:style w:type="paragraph" w:default="1" w:styleId="Standaard">
     <w:name w:val="Normal"/>
     <w:qFormat/>
     <w:rsid w:val="00425DF7"/>
   </w:style>
-  <w:style w:type="paragraph" w:styleId="Heading1">
+  <w:style w:type="paragraph" w:styleId="Kop1">
     <w:name w:val="heading 1"/>
-    <w:basedOn w:val="Normal"/>
-    <w:next w:val="Normal"/>
-    <w:link w:val="Heading1Char"/>
+    <w:basedOn w:val="Standaard"/>
+    <w:next w:val="Standaard"/>
+    <w:link w:val="Kop1Char"/>
     <w:uiPriority w:val="9"/>
     <w:qFormat/>
     <w:rsid w:val="00AA1673"/>
@@ -2135,11 +2056,11 @@
       <w:szCs w:val="28"/>
     </w:rPr>
   </w:style>
-  <w:style w:type="paragraph" w:styleId="Heading2">
+  <w:style w:type="paragraph" w:styleId="Kop2">
     <w:name w:val="heading 2"/>
-    <w:basedOn w:val="Normal"/>
-    <w:next w:val="Normal"/>
-    <w:link w:val="Heading2Char"/>
+    <w:basedOn w:val="Standaard"/>
+    <w:next w:val="Standaard"/>
+    <w:link w:val="Kop2Char"/>
     <w:uiPriority w:val="9"/>
     <w:unhideWhenUsed/>
     <w:qFormat/>
@@ -2159,13 +2080,13 @@
       <w:szCs w:val="26"/>
     </w:rPr>
   </w:style>
-  <w:style w:type="character" w:default="1" w:styleId="DefaultParagraphFont">
+  <w:style w:type="character" w:default="1" w:styleId="Standaardalinea-lettertype">
     <w:name w:val="Default Paragraph Font"/>
     <w:uiPriority w:val="1"/>
     <w:semiHidden/>
     <w:unhideWhenUsed/>
   </w:style>
-  <w:style w:type="table" w:default="1" w:styleId="TableNormal">
+  <w:style w:type="table" w:default="1" w:styleId="Standaardtabel">
     <w:name w:val="Normal Table"/>
     <w:uiPriority w:val="99"/>
     <w:semiHidden/>
@@ -2180,16 +2101,16 @@
       </w:tblCellMar>
     </w:tblPr>
   </w:style>
-  <w:style w:type="numbering" w:default="1" w:styleId="NoList">
+  <w:style w:type="numbering" w:default="1" w:styleId="Geenlijst">
     <w:name w:val="No List"/>
     <w:uiPriority w:val="99"/>
     <w:semiHidden/>
     <w:unhideWhenUsed/>
   </w:style>
-  <w:style w:type="paragraph" w:styleId="BalloonText">
+  <w:style w:type="paragraph" w:styleId="Ballontekst">
     <w:name w:val="Balloon Text"/>
-    <w:basedOn w:val="Normal"/>
-    <w:link w:val="BalloonTextChar"/>
+    <w:basedOn w:val="Standaard"/>
+    <w:link w:val="BallontekstChar"/>
     <w:uiPriority w:val="99"/>
     <w:semiHidden/>
     <w:unhideWhenUsed/>
@@ -2203,10 +2124,10 @@
       <w:szCs w:val="16"/>
     </w:rPr>
   </w:style>
-  <w:style w:type="character" w:customStyle="1" w:styleId="BalloonTextChar">
-    <w:name w:val="Balloon Text Char"/>
-    <w:basedOn w:val="DefaultParagraphFont"/>
-    <w:link w:val="BalloonText"/>
+  <w:style w:type="character" w:customStyle="1" w:styleId="BallontekstChar">
+    <w:name w:val="Ballontekst Char"/>
+    <w:basedOn w:val="Standaardalinea-lettertype"/>
+    <w:link w:val="Ballontekst"/>
     <w:uiPriority w:val="99"/>
     <w:semiHidden/>
     <w:rsid w:val="000C78BF"/>
@@ -2216,10 +2137,10 @@
       <w:szCs w:val="16"/>
     </w:rPr>
   </w:style>
-  <w:style w:type="character" w:customStyle="1" w:styleId="Heading1Char">
-    <w:name w:val="Heading 1 Char"/>
-    <w:basedOn w:val="DefaultParagraphFont"/>
-    <w:link w:val="Heading1"/>
+  <w:style w:type="character" w:customStyle="1" w:styleId="Kop1Char">
+    <w:name w:val="Kop 1 Char"/>
+    <w:basedOn w:val="Standaardalinea-lettertype"/>
+    <w:link w:val="Kop1"/>
     <w:uiPriority w:val="9"/>
     <w:rsid w:val="00AA1673"/>
     <w:rPr>
@@ -2231,9 +2152,9 @@
       <w:szCs w:val="28"/>
     </w:rPr>
   </w:style>
-  <w:style w:type="paragraph" w:styleId="ListParagraph">
+  <w:style w:type="paragraph" w:styleId="Lijstalinea">
     <w:name w:val="List Paragraph"/>
-    <w:basedOn w:val="Normal"/>
+    <w:basedOn w:val="Standaard"/>
     <w:uiPriority w:val="34"/>
     <w:qFormat/>
     <w:rsid w:val="00AA1673"/>
@@ -2242,10 +2163,10 @@
       <w:contextualSpacing/>
     </w:pPr>
   </w:style>
-  <w:style w:type="paragraph" w:styleId="Header">
+  <w:style w:type="paragraph" w:styleId="Koptekst">
     <w:name w:val="header"/>
-    <w:basedOn w:val="Normal"/>
-    <w:link w:val="HeaderChar"/>
+    <w:basedOn w:val="Standaard"/>
+    <w:link w:val="KoptekstChar"/>
     <w:uiPriority w:val="99"/>
     <w:unhideWhenUsed/>
     <w:rsid w:val="00651682"/>
@@ -2257,17 +2178,17 @@
       <w:spacing w:after="0" w:line="240" w:lineRule="auto"/>
     </w:pPr>
   </w:style>
-  <w:style w:type="character" w:customStyle="1" w:styleId="HeaderChar">
-    <w:name w:val="Header Char"/>
-    <w:basedOn w:val="DefaultParagraphFont"/>
-    <w:link w:val="Header"/>
+  <w:style w:type="character" w:customStyle="1" w:styleId="KoptekstChar">
+    <w:name w:val="Koptekst Char"/>
+    <w:basedOn w:val="Standaardalinea-lettertype"/>
+    <w:link w:val="Koptekst"/>
     <w:uiPriority w:val="99"/>
     <w:rsid w:val="00651682"/>
   </w:style>
-  <w:style w:type="paragraph" w:styleId="Footer">
+  <w:style w:type="paragraph" w:styleId="Voettekst">
     <w:name w:val="footer"/>
-    <w:basedOn w:val="Normal"/>
-    <w:link w:val="FooterChar"/>
+    <w:basedOn w:val="Standaard"/>
+    <w:link w:val="VoettekstChar"/>
     <w:uiPriority w:val="99"/>
     <w:unhideWhenUsed/>
     <w:rsid w:val="00651682"/>
@@ -2279,17 +2200,17 @@
       <w:spacing w:after="0" w:line="240" w:lineRule="auto"/>
     </w:pPr>
   </w:style>
-  <w:style w:type="character" w:customStyle="1" w:styleId="FooterChar">
-    <w:name w:val="Footer Char"/>
-    <w:basedOn w:val="DefaultParagraphFont"/>
-    <w:link w:val="Footer"/>
+  <w:style w:type="character" w:customStyle="1" w:styleId="VoettekstChar">
+    <w:name w:val="Voettekst Char"/>
+    <w:basedOn w:val="Standaardalinea-lettertype"/>
+    <w:link w:val="Voettekst"/>
     <w:uiPriority w:val="99"/>
     <w:rsid w:val="00651682"/>
   </w:style>
-  <w:style w:type="character" w:customStyle="1" w:styleId="Heading2Char">
-    <w:name w:val="Heading 2 Char"/>
-    <w:basedOn w:val="DefaultParagraphFont"/>
-    <w:link w:val="Heading2"/>
+  <w:style w:type="character" w:customStyle="1" w:styleId="Kop2Char">
+    <w:name w:val="Kop 2 Char"/>
+    <w:basedOn w:val="Standaardalinea-lettertype"/>
+    <w:link w:val="Kop2"/>
     <w:uiPriority w:val="9"/>
     <w:rsid w:val="00651682"/>
     <w:rPr>
@@ -2299,6 +2220,17 @@
       <w:color w:val="4F81BD" w:themeColor="accent1"/>
       <w:sz w:val="26"/>
       <w:szCs w:val="26"/>
+    </w:rPr>
+  </w:style>
+  <w:style w:type="character" w:styleId="Hyperlink">
+    <w:name w:val="Hyperlink"/>
+    <w:basedOn w:val="Standaardalinea-lettertype"/>
+    <w:uiPriority w:val="99"/>
+    <w:unhideWhenUsed/>
+    <w:rsid w:val="00A60EF2"/>
+    <w:rPr>
+      <w:color w:val="0000FF" w:themeColor="hyperlink"/>
+      <w:u w:val="single"/>
     </w:rPr>
   </w:style>
 </w:styles>
@@ -2460,15 +2392,15 @@
     <w:lsdException w:name="Bibliography" w:uiPriority="37"/>
     <w:lsdException w:name="TOC Heading" w:uiPriority="39" w:qFormat="1"/>
   </w:latentStyles>
-  <w:style w:type="paragraph" w:default="1" w:styleId="Normal">
+  <w:style w:type="paragraph" w:default="1" w:styleId="Standaard">
     <w:name w:val="Normal"/>
     <w:qFormat/>
   </w:style>
-  <w:style w:type="paragraph" w:styleId="Heading1">
+  <w:style w:type="paragraph" w:styleId="Kop1">
     <w:name w:val="heading 1"/>
-    <w:basedOn w:val="Normal"/>
-    <w:next w:val="Normal"/>
-    <w:link w:val="Heading1Char"/>
+    <w:basedOn w:val="Standaard"/>
+    <w:next w:val="Standaard"/>
+    <w:link w:val="Kop1Char"/>
     <w:uiPriority w:val="9"/>
     <w:qFormat/>
     <w:rsid w:val="00AA1673"/>
@@ -2487,13 +2419,13 @@
       <w:szCs w:val="28"/>
     </w:rPr>
   </w:style>
-  <w:style w:type="character" w:default="1" w:styleId="DefaultParagraphFont">
+  <w:style w:type="character" w:default="1" w:styleId="Standaardalinea-lettertype">
     <w:name w:val="Default Paragraph Font"/>
     <w:uiPriority w:val="1"/>
     <w:semiHidden/>
     <w:unhideWhenUsed/>
   </w:style>
-  <w:style w:type="table" w:default="1" w:styleId="TableNormal">
+  <w:style w:type="table" w:default="1" w:styleId="Standaardtabel">
     <w:name w:val="Normal Table"/>
     <w:uiPriority w:val="99"/>
     <w:semiHidden/>
@@ -2508,16 +2440,16 @@
       </w:tblCellMar>
     </w:tblPr>
   </w:style>
-  <w:style w:type="numbering" w:default="1" w:styleId="NoList">
+  <w:style w:type="numbering" w:default="1" w:styleId="Geenlijst">
     <w:name w:val="No List"/>
     <w:uiPriority w:val="99"/>
     <w:semiHidden/>
     <w:unhideWhenUsed/>
   </w:style>
-  <w:style w:type="paragraph" w:styleId="BalloonText">
+  <w:style w:type="paragraph" w:styleId="Ballontekst">
     <w:name w:val="Balloon Text"/>
-    <w:basedOn w:val="Normal"/>
-    <w:link w:val="BalloonTextChar"/>
+    <w:basedOn w:val="Standaard"/>
+    <w:link w:val="BallontekstChar"/>
     <w:uiPriority w:val="99"/>
     <w:semiHidden/>
     <w:unhideWhenUsed/>
@@ -2531,10 +2463,10 @@
       <w:szCs w:val="16"/>
     </w:rPr>
   </w:style>
-  <w:style w:type="character" w:customStyle="1" w:styleId="BalloonTextChar">
+  <w:style w:type="character" w:customStyle="1" w:styleId="BallontekstChar">
     <w:name w:val="Balloon Text Char"/>
-    <w:basedOn w:val="DefaultParagraphFont"/>
-    <w:link w:val="BalloonText"/>
+    <w:basedOn w:val="Standaardalinea-lettertype"/>
+    <w:link w:val="Ballontekst"/>
     <w:uiPriority w:val="99"/>
     <w:semiHidden/>
     <w:rsid w:val="000C78BF"/>
@@ -2544,10 +2476,10 @@
       <w:szCs w:val="16"/>
     </w:rPr>
   </w:style>
-  <w:style w:type="character" w:customStyle="1" w:styleId="Heading1Char">
+  <w:style w:type="character" w:customStyle="1" w:styleId="Kop1Char">
     <w:name w:val="Heading 1 Char"/>
-    <w:basedOn w:val="DefaultParagraphFont"/>
-    <w:link w:val="Heading1"/>
+    <w:basedOn w:val="Standaardalinea-lettertype"/>
+    <w:link w:val="Kop1"/>
     <w:uiPriority w:val="9"/>
     <w:rsid w:val="00AA1673"/>
     <w:rPr>
@@ -2559,9 +2491,9 @@
       <w:szCs w:val="28"/>
     </w:rPr>
   </w:style>
-  <w:style w:type="paragraph" w:styleId="ListParagraph">
+  <w:style w:type="paragraph" w:styleId="Lijstalinea">
     <w:name w:val="List Paragraph"/>
-    <w:basedOn w:val="Normal"/>
+    <w:basedOn w:val="Standaard"/>
     <w:uiPriority w:val="34"/>
     <w:qFormat/>
     <w:rsid w:val="00AA1673"/>
@@ -2856,4 +2788,16 @@
   <a:objectDefaults/>
   <a:extraClrSchemeLst/>
 </a:theme>
+</file>
+
+<file path=customXml/item1.xml><?xml version="1.0" encoding="utf-8"?>
+<b:Sources xmlns:b="http://schemas.openxmlformats.org/officeDocument/2006/bibliography" xmlns="http://schemas.openxmlformats.org/officeDocument/2006/bibliography" SelectedStyle="\APA.XSL" StyleName="APA"/>
+</file>
+
+<file path=customXml/itemProps1.xml><?xml version="1.0" encoding="utf-8"?>
+<ds:datastoreItem xmlns:ds="http://schemas.openxmlformats.org/officeDocument/2006/customXml" ds:itemID="{891D254A-7353-48D2-A975-3B637265CDB5}">
+  <ds:schemaRefs>
+    <ds:schemaRef ds:uri="http://schemas.openxmlformats.org/officeDocument/2006/bibliography"/>
+  </ds:schemaRefs>
+</ds:datastoreItem>
 </file>
</xml_diff>